<commit_message>
24-07-24, verder met Kant
</commit_message>
<xml_diff>
--- a/BlogsWord/Kants revoluties.docx
+++ b/BlogsWord/Kants revoluties.docx
@@ -176,13 +176,112 @@
         <w:rPr>
           <w:rFonts w:cstheme="minorHAnsi"/>
         </w:rPr>
-        <w:t xml:space="preserve"> en zelf Kantexpert en voorzitter van de Kantcommissie, is Immanuel Kant de belangrijkste filosoof van de moderne tijd, de belangrijkste denker sinds Plato en Aristoteles. Een moderne metafysicus, natuurkundige van formaat, kosmopoliet en de grote moraalfilosoof, die niet alleen de filosofie en de wetenschap op z’n kop zette maar die ook de weg bereidde voor de Volkenbond en de Verenigde Naties en van invloed was op de Duitse grondwet.  </w:t>
-      </w:r>
-      <w:r>
-        <w:rPr>
-          <w:rFonts w:cstheme="minorHAnsi"/>
-        </w:rPr>
-        <w:t xml:space="preserve">Mede ter gelegenheid van die gebeurtenis schreef Marcus </w:t>
+        <w:t xml:space="preserve"> en zelf Kantexpert en voorzitter van de Kantcommissie, is Immanuel Kant de belangrijkste filosoof van de moderne tijd, </w:t>
+      </w:r>
+      <w:r>
+        <w:rPr>
+          <w:rFonts w:cstheme="minorHAnsi"/>
+        </w:rPr>
+        <w:t xml:space="preserve">zo valt hij in zijn boek meteen met de deur in huis. Voor hem is Kant </w:t>
+      </w:r>
+      <w:r>
+        <w:rPr>
+          <w:rFonts w:cstheme="minorHAnsi"/>
+        </w:rPr>
+        <w:t>de belangrijkste denker sinds Plato en Aristoteles</w:t>
+      </w:r>
+      <w:r>
+        <w:rPr>
+          <w:rFonts w:cstheme="minorHAnsi"/>
+        </w:rPr>
+        <w:t>. Hij ziet hem als</w:t>
+      </w:r>
+      <w:r>
+        <w:rPr>
+          <w:rFonts w:cstheme="minorHAnsi"/>
+        </w:rPr>
+        <w:t xml:space="preserve"> </w:t>
+      </w:r>
+      <w:r>
+        <w:rPr>
+          <w:rFonts w:cstheme="minorHAnsi"/>
+        </w:rPr>
+        <w:t>e</w:t>
+      </w:r>
+      <w:r>
+        <w:rPr>
+          <w:rFonts w:cstheme="minorHAnsi"/>
+        </w:rPr>
+        <w:t>en moderne metafysicus, natuurkundige van formaat, kosmopoliet en de grote moraalfilosoof</w:t>
+      </w:r>
+      <w:r>
+        <w:rPr>
+          <w:rFonts w:cstheme="minorHAnsi"/>
+        </w:rPr>
+        <w:t xml:space="preserve">. Kant heeft niet </w:t>
+      </w:r>
+      <w:r>
+        <w:rPr>
+          <w:rFonts w:cstheme="minorHAnsi"/>
+        </w:rPr>
+        <w:t xml:space="preserve">alleen de filosofie en de wetenschap op z’n kop </w:t>
+      </w:r>
+      <w:r>
+        <w:rPr>
+          <w:rFonts w:cstheme="minorHAnsi"/>
+        </w:rPr>
+        <w:t>gezet</w:t>
+      </w:r>
+      <w:r>
+        <w:rPr>
+          <w:rFonts w:cstheme="minorHAnsi"/>
+        </w:rPr>
+        <w:t xml:space="preserve"> maar </w:t>
+      </w:r>
+      <w:r>
+        <w:rPr>
+          <w:rFonts w:cstheme="minorHAnsi"/>
+        </w:rPr>
+        <w:t>zijn invloed strekt uit tot in onze tijd omdat hij</w:t>
+      </w:r>
+      <w:r>
+        <w:rPr>
+          <w:rFonts w:cstheme="minorHAnsi"/>
+        </w:rPr>
+        <w:t xml:space="preserve"> </w:t>
+      </w:r>
+      <w:r>
+        <w:rPr>
+          <w:rFonts w:cstheme="minorHAnsi"/>
+        </w:rPr>
+        <w:t xml:space="preserve">van invloed was op de Duitse grondwet en </w:t>
+      </w:r>
+      <w:r>
+        <w:rPr>
+          <w:rFonts w:cstheme="minorHAnsi"/>
+        </w:rPr>
+        <w:t xml:space="preserve">de weg bereidde voor de Volkenbond en de Verenigde Naties. </w:t>
+      </w:r>
+    </w:p>
+    <w:p>
+      <w:pPr>
+        <w:spacing w:line="360" w:lineRule="auto"/>
+        <w:ind w:firstLine="720"/>
+        <w:rPr>
+          <w:rFonts w:cstheme="minorHAnsi"/>
+        </w:rPr>
+      </w:pPr>
+      <w:r>
+        <w:rPr>
+          <w:rFonts w:cstheme="minorHAnsi"/>
+        </w:rPr>
+        <w:t>In Duitsland werd dat jubileum groots gevierd en m</w:t>
+      </w:r>
+      <w:r>
+        <w:rPr>
+          <w:rFonts w:cstheme="minorHAnsi"/>
+        </w:rPr>
+        <w:t xml:space="preserve">ede ter gelegenheid van die gebeurtenis schreef Marcus </w:t>
       </w:r>
       <w:proofErr w:type="spellStart"/>
       <w:r>
@@ -198,6 +297,12 @@
         </w:rPr>
         <w:t xml:space="preserve"> de zeer toegankelijke inleiding *Kant. De revolutie van het denken*. </w:t>
       </w:r>
+      <w:r>
+        <w:rPr>
+          <w:rFonts w:cstheme="minorHAnsi"/>
+        </w:rPr>
+        <w:t>Dat boek is recent in het Nederlands vertaald.</w:t>
+      </w:r>
     </w:p>
     <w:p>
       <w:pPr>
@@ -211,81 +316,43 @@
         <w:rPr>
           <w:rFonts w:cstheme="minorHAnsi"/>
         </w:rPr>
-        <w:t xml:space="preserve">In dertig hoofdstukken die van los van elkaar te lezen laat hij ons kennis maken met verschillende aspecten van zijn denken. De Revolutie van het Denken* is thematisch en niet-chronologisch opgebouwd. </w:t>
-      </w:r>
-      <w:proofErr w:type="spellStart"/>
-      <w:r>
-        <w:rPr>
-          <w:rFonts w:cstheme="minorHAnsi"/>
-        </w:rPr>
-        <w:t>Willaschek</w:t>
-      </w:r>
-      <w:proofErr w:type="spellEnd"/>
-      <w:r>
-        <w:rPr>
-          <w:rFonts w:cstheme="minorHAnsi"/>
-        </w:rPr>
-        <w:t xml:space="preserve"> schrijft dat in er in zijn eigen denken drie revoluties hebben plaatsgevonden. De eerste </w:t>
-      </w:r>
-      <w:r>
-        <w:rPr>
-          <w:rFonts w:cstheme="minorHAnsi"/>
-        </w:rPr>
-        <w:t xml:space="preserve">is een persoonlijke revolutie en </w:t>
-      </w:r>
-      <w:r>
-        <w:rPr>
-          <w:rFonts w:cstheme="minorHAnsi"/>
-        </w:rPr>
-        <w:t xml:space="preserve">vindt plaats rond zijn veertigste levensjaar (de fase in het leven waarin je volgens Kant zelf rijp om een karakter te verwerven). </w:t>
-      </w:r>
-      <w:r>
-        <w:rPr>
-          <w:rFonts w:cstheme="minorHAnsi"/>
-        </w:rPr>
-        <w:t>Hij gaat leven volgens strikte regels, houdt zich dan minder met natuurwetenschap bezig en gaat zich actief inzetten voor gerechtigheid en vrede in de wereld. De tweede revolutie is een filosofische revolutie ten tijde van het verschijnen van zijn *</w:t>
-      </w:r>
-      <w:proofErr w:type="spellStart"/>
-      <w:r>
-        <w:rPr>
-          <w:rFonts w:cstheme="minorHAnsi"/>
-        </w:rPr>
-        <w:t>Kritik</w:t>
-      </w:r>
-      <w:proofErr w:type="spellEnd"/>
-      <w:r>
-        <w:rPr>
-          <w:rFonts w:cstheme="minorHAnsi"/>
-        </w:rPr>
-        <w:t xml:space="preserve"> der </w:t>
-      </w:r>
-      <w:proofErr w:type="spellStart"/>
-      <w:r>
-        <w:rPr>
-          <w:rFonts w:cstheme="minorHAnsi"/>
-        </w:rPr>
-        <w:t>reinen</w:t>
-      </w:r>
-      <w:proofErr w:type="spellEnd"/>
-      <w:r>
-        <w:rPr>
-          <w:rFonts w:cstheme="minorHAnsi"/>
-        </w:rPr>
-        <w:t xml:space="preserve"> Vernuft* in </w:t>
-      </w:r>
-      <w:proofErr w:type="gramStart"/>
-      <w:r>
-        <w:rPr>
-          <w:rFonts w:cstheme="minorHAnsi"/>
-        </w:rPr>
-        <w:t>1781 .</w:t>
-      </w:r>
-      <w:proofErr w:type="gramEnd"/>
-      <w:r>
-        <w:rPr>
-          <w:rFonts w:cstheme="minorHAnsi"/>
-        </w:rPr>
-        <w:t xml:space="preserve"> Het ware, goede en schone zijn anders dan lang gedacht hangen volgens Kant wel degelijk af van menselijke standpunten en maken het noodzakelijk dat mensen met elkaar hierover overeenstemming bereiken. De derde en laatste revolutie is een politieke revolutie naar aanleiding van de Franse Revolutie in 1789 wanneer Kant is zijn politieke denken radicaliseert. De rechtvaardige wereld lijkt haalbaar en zijn filosofie moet daaraan bijdragen. </w:t>
+        <w:t>In dertig hoofdstukken</w:t>
+      </w:r>
+      <w:r>
+        <w:rPr>
+          <w:rFonts w:cstheme="minorHAnsi"/>
+        </w:rPr>
+        <w:t>,</w:t>
+      </w:r>
+      <w:r>
+        <w:rPr>
+          <w:rFonts w:cstheme="minorHAnsi"/>
+        </w:rPr>
+        <w:t xml:space="preserve"> die van los van elkaar te lezen </w:t>
+      </w:r>
+      <w:r>
+        <w:rPr>
+          <w:rFonts w:cstheme="minorHAnsi"/>
+        </w:rPr>
+        <w:t xml:space="preserve">zijn en toch een samenhangend geheel vormen, </w:t>
+      </w:r>
+      <w:r>
+        <w:rPr>
+          <w:rFonts w:cstheme="minorHAnsi"/>
+        </w:rPr>
+        <w:t xml:space="preserve">laat hij ons kennis maken met verschillende aspecten van zijn denken. </w:t>
+      </w:r>
+      <w:r>
+        <w:rPr>
+          <w:rFonts w:cstheme="minorHAnsi"/>
+        </w:rPr>
+        <w:t xml:space="preserve">Zijn boek heeft hij </w:t>
+      </w:r>
+      <w:r>
+        <w:rPr>
+          <w:rFonts w:cstheme="minorHAnsi"/>
+        </w:rPr>
+        <w:t xml:space="preserve">thematisch en niet-chronologisch opgebouwd. </w:t>
       </w:r>
     </w:p>
     <w:p>
@@ -345,7 +412,6 @@
         <w:rPr>
           <w:rFonts w:cstheme="minorHAnsi"/>
         </w:rPr>
-        <w:lastRenderedPageBreak/>
         <w:t>Politieke en historische aspecten van zijn denken</w:t>
       </w:r>
     </w:p>
@@ -458,6 +524,291 @@
           <w:rFonts w:cstheme="minorHAnsi"/>
         </w:rPr>
       </w:pPr>
+      <w:proofErr w:type="spellStart"/>
+      <w:r>
+        <w:rPr>
+          <w:rFonts w:cstheme="minorHAnsi"/>
+        </w:rPr>
+        <w:lastRenderedPageBreak/>
+        <w:t>Willasschek</w:t>
+      </w:r>
+      <w:proofErr w:type="spellEnd"/>
+      <w:r>
+        <w:rPr>
+          <w:rFonts w:cstheme="minorHAnsi"/>
+        </w:rPr>
+        <w:t xml:space="preserve"> heeft enorme waardering voor het werk van Kant en maakt keer op keer zichtbaar dat zijn denken ook voor onze tijd van grote waarde is. </w:t>
+      </w:r>
+      <w:proofErr w:type="spellStart"/>
+      <w:r>
+        <w:rPr>
+          <w:rFonts w:cstheme="minorHAnsi"/>
+        </w:rPr>
+        <w:t>Xxx</w:t>
+      </w:r>
+      <w:proofErr w:type="spellEnd"/>
+      <w:r>
+        <w:rPr>
+          <w:rFonts w:cstheme="minorHAnsi"/>
+        </w:rPr>
+        <w:t xml:space="preserve"> Hij plaatst bij zijn denken steeds weer kritische kanttekeningen maar </w:t>
+      </w:r>
+      <w:r>
+        <w:rPr>
+          <w:rFonts w:cstheme="minorHAnsi"/>
+        </w:rPr>
+        <w:t>verdedigt hem ook weer waar nodig. Zo wordt Kants filosofie vaak als ‘individualistisch’ beschreven en zou het individu alleen maar veran</w:t>
+      </w:r>
+      <w:r>
+        <w:rPr>
+          <w:rFonts w:cstheme="minorHAnsi"/>
+        </w:rPr>
+        <w:t xml:space="preserve">twoording aan zichzelf hebben af te leggen. </w:t>
+      </w:r>
+      <w:proofErr w:type="spellStart"/>
+      <w:r>
+        <w:rPr>
+          <w:rFonts w:cstheme="minorHAnsi"/>
+        </w:rPr>
+        <w:t>Willaschek</w:t>
+      </w:r>
+      <w:proofErr w:type="spellEnd"/>
+      <w:r>
+        <w:rPr>
+          <w:rFonts w:cstheme="minorHAnsi"/>
+        </w:rPr>
+        <w:t xml:space="preserve"> laat zien dat hij op andere plaatsen wel degelijk die grotere gemeenschap van redelijke wezens voor ogen had en oog had voor de sociale dimensie. Bij zijn racistische denken zijn grote vraagtekens te plaatsen. Maar Kant was zich er ook van bewust dat hij niet in een verlicht tijdperk leefde en zich hier niet van kon afsluiten. Zijn eigen denken (dat ook nog vaak </w:t>
+      </w:r>
+      <w:proofErr w:type="spellStart"/>
+      <w:r>
+        <w:rPr>
+          <w:rFonts w:cstheme="minorHAnsi"/>
+        </w:rPr>
+        <w:t>hypothestisch</w:t>
+      </w:r>
+      <w:proofErr w:type="spellEnd"/>
+      <w:r>
+        <w:rPr>
+          <w:rFonts w:cstheme="minorHAnsi"/>
+        </w:rPr>
+        <w:t xml:space="preserve"> en origineel empirisch is) moest ook niet onkritisch worden overgenomen, want de mensen moesten zelf nadenken. Ook over zijn standpunten. </w:t>
+      </w:r>
+    </w:p>
+    <w:p>
+      <w:pPr>
+        <w:spacing w:line="360" w:lineRule="auto"/>
+        <w:rPr>
+          <w:rFonts w:cstheme="minorHAnsi"/>
+        </w:rPr>
+      </w:pPr>
+    </w:p>
+    <w:p>
+      <w:pPr>
+        <w:spacing w:line="360" w:lineRule="auto"/>
+        <w:rPr>
+          <w:rFonts w:cstheme="minorHAnsi"/>
+        </w:rPr>
+      </w:pPr>
+      <w:proofErr w:type="spellStart"/>
+      <w:r>
+        <w:rPr>
+          <w:rFonts w:cstheme="minorHAnsi"/>
+        </w:rPr>
+        <w:t>Niet</w:t>
+      </w:r>
+      <w:proofErr w:type="spellEnd"/>
+      <w:r>
+        <w:rPr>
+          <w:rFonts w:cstheme="minorHAnsi"/>
+        </w:rPr>
+        <w:t xml:space="preserve"> alleen brengt Kant een maatschappelijke revolutie in het denken te weeg, ook in zijn eigen leven vonden grote veranderingen plaats. </w:t>
+      </w:r>
+      <w:proofErr w:type="spellStart"/>
+      <w:r>
+        <w:rPr>
+          <w:rFonts w:cstheme="minorHAnsi"/>
+        </w:rPr>
+        <w:t>Willaschek</w:t>
+      </w:r>
+      <w:proofErr w:type="spellEnd"/>
+      <w:r>
+        <w:rPr>
+          <w:rFonts w:cstheme="minorHAnsi"/>
+        </w:rPr>
+        <w:t xml:space="preserve"> noemt er drie.</w:t>
+      </w:r>
+      <w:r>
+        <w:rPr>
+          <w:rFonts w:cstheme="minorHAnsi"/>
+        </w:rPr>
+        <w:t xml:space="preserve"> De eerste is een persoonlijke revolutie en vindt plaats rond zijn veertigste levensjaar (de fase in het leven waarin je volgens Kant zelf rijp </w:t>
+      </w:r>
+      <w:r>
+        <w:rPr>
+          <w:rFonts w:cstheme="minorHAnsi"/>
+        </w:rPr>
+        <w:t xml:space="preserve">bent </w:t>
+      </w:r>
+      <w:r>
+        <w:rPr>
+          <w:rFonts w:cstheme="minorHAnsi"/>
+        </w:rPr>
+        <w:t>om een karakter te verwerven). Hij gaat leven volgens strikte regels, houdt zich dan minder met natuurwetenschap bezig en gaat zich actief inzetten voor gerechtigheid en vrede in de wereld. De tweede revolutie is een filosofische revolutie ten tijde van het verschijnen van zijn *</w:t>
+      </w:r>
+      <w:proofErr w:type="spellStart"/>
+      <w:r>
+        <w:rPr>
+          <w:rFonts w:cstheme="minorHAnsi"/>
+        </w:rPr>
+        <w:t>Kritik</w:t>
+      </w:r>
+      <w:proofErr w:type="spellEnd"/>
+      <w:r>
+        <w:rPr>
+          <w:rFonts w:cstheme="minorHAnsi"/>
+        </w:rPr>
+        <w:t xml:space="preserve"> der </w:t>
+      </w:r>
+      <w:proofErr w:type="spellStart"/>
+      <w:r>
+        <w:rPr>
+          <w:rFonts w:cstheme="minorHAnsi"/>
+        </w:rPr>
+        <w:t>reinen</w:t>
+      </w:r>
+      <w:proofErr w:type="spellEnd"/>
+      <w:r>
+        <w:rPr>
+          <w:rFonts w:cstheme="minorHAnsi"/>
+        </w:rPr>
+        <w:t xml:space="preserve"> Vernuft* in </w:t>
+      </w:r>
+      <w:proofErr w:type="gramStart"/>
+      <w:r>
+        <w:rPr>
+          <w:rFonts w:cstheme="minorHAnsi"/>
+        </w:rPr>
+        <w:t>1781 .</w:t>
+      </w:r>
+      <w:proofErr w:type="gramEnd"/>
+      <w:r>
+        <w:rPr>
+          <w:rFonts w:cstheme="minorHAnsi"/>
+        </w:rPr>
+        <w:t xml:space="preserve"> Het ware, goede en schone zijn anders dan lang gedacht </w:t>
+      </w:r>
+      <w:r>
+        <w:rPr>
+          <w:rFonts w:cstheme="minorHAnsi"/>
+        </w:rPr>
+        <w:t>werd</w:t>
+      </w:r>
+      <w:r>
+        <w:rPr>
+          <w:rFonts w:cstheme="minorHAnsi"/>
+        </w:rPr>
+        <w:t xml:space="preserve"> volgens Kant wel degelijk af</w:t>
+      </w:r>
+      <w:r>
+        <w:rPr>
+          <w:rFonts w:cstheme="minorHAnsi"/>
+        </w:rPr>
+        <w:t>hankelijk</w:t>
+      </w:r>
+      <w:r>
+        <w:rPr>
+          <w:rFonts w:cstheme="minorHAnsi"/>
+        </w:rPr>
+        <w:t xml:space="preserve"> van menselijke standpunten en maken het noodzakelijk dat mensen met elkaar hierover overeenstemming bereiken. De derde en laatste revolutie </w:t>
+      </w:r>
+      <w:r>
+        <w:rPr>
+          <w:rFonts w:cstheme="minorHAnsi"/>
+        </w:rPr>
+        <w:t xml:space="preserve">in zijn leven </w:t>
+      </w:r>
+      <w:r>
+        <w:rPr>
+          <w:rFonts w:cstheme="minorHAnsi"/>
+        </w:rPr>
+        <w:t xml:space="preserve">is </w:t>
+      </w:r>
+      <w:r>
+        <w:rPr>
+          <w:rFonts w:cstheme="minorHAnsi"/>
+        </w:rPr>
+        <w:t xml:space="preserve">van </w:t>
+      </w:r>
+      <w:r>
+        <w:rPr>
+          <w:rFonts w:cstheme="minorHAnsi"/>
+        </w:rPr>
+        <w:t>politieke</w:t>
+      </w:r>
+      <w:r>
+        <w:rPr>
+          <w:rFonts w:cstheme="minorHAnsi"/>
+        </w:rPr>
+        <w:t xml:space="preserve"> aard en vindt plaats</w:t>
+      </w:r>
+      <w:r>
+        <w:rPr>
+          <w:rFonts w:cstheme="minorHAnsi"/>
+        </w:rPr>
+        <w:t xml:space="preserve"> naar aanleiding van de Franse Revolutie in 1789</w:t>
+      </w:r>
+      <w:r>
+        <w:rPr>
+          <w:rFonts w:cstheme="minorHAnsi"/>
+        </w:rPr>
+        <w:t xml:space="preserve">. </w:t>
+      </w:r>
+      <w:r>
+        <w:rPr>
+          <w:rFonts w:cstheme="minorHAnsi"/>
+        </w:rPr>
+        <w:t>Kant</w:t>
+      </w:r>
+      <w:r>
+        <w:rPr>
+          <w:rFonts w:cstheme="minorHAnsi"/>
+        </w:rPr>
+        <w:t>s</w:t>
+      </w:r>
+      <w:r>
+        <w:rPr>
+          <w:rFonts w:cstheme="minorHAnsi"/>
+        </w:rPr>
+        <w:t xml:space="preserve"> politieke denken radicaliseert</w:t>
+      </w:r>
+      <w:r>
+        <w:rPr>
+          <w:rFonts w:cstheme="minorHAnsi"/>
+        </w:rPr>
+        <w:t xml:space="preserve"> </w:t>
+      </w:r>
+      <w:proofErr w:type="spellStart"/>
+      <w:r>
+        <w:rPr>
+          <w:rFonts w:cstheme="minorHAnsi"/>
+        </w:rPr>
+        <w:t>radicaliseert</w:t>
+      </w:r>
+      <w:proofErr w:type="spellEnd"/>
+      <w:r>
+        <w:rPr>
+          <w:rFonts w:cstheme="minorHAnsi"/>
+        </w:rPr>
+        <w:t>. De rechtvaardige wereld lijkt haalbaar en zijn filosofie moet daaraan bijdragen.</w:t>
+      </w:r>
+    </w:p>
+    <w:p>
+      <w:pPr>
+        <w:spacing w:line="360" w:lineRule="auto"/>
+        <w:rPr>
+          <w:rFonts w:cstheme="minorHAnsi"/>
+        </w:rPr>
+      </w:pPr>
       <w:r>
         <w:rPr>
           <w:rFonts w:cstheme="minorHAnsi"/>
@@ -551,6 +902,7 @@
           <w:rFonts w:cstheme="minorHAnsi"/>
           <w:lang w:val="en-US"/>
         </w:rPr>
+        <w:lastRenderedPageBreak/>
         <w:t>&lt;</w:t>
       </w:r>
       <w:proofErr w:type="spellStart"/>

</xml_diff>

<commit_message>
24-07-27, Blog over Kant bijgewerkt
</commit_message>
<xml_diff>
--- a/BlogsWord/Kants revoluties.docx
+++ b/BlogsWord/Kants revoluties.docx
@@ -130,6 +130,12 @@
         <w:rPr>
           <w:rFonts w:cstheme="minorHAnsi"/>
         </w:rPr>
+        <w:t xml:space="preserve">Kant </w:t>
+      </w:r>
+      <w:r>
+        <w:rPr>
+          <w:rFonts w:cstheme="minorHAnsi"/>
+        </w:rPr>
         <w:t>geboren</w:t>
       </w:r>
       <w:r>
@@ -176,13 +182,45 @@
         <w:rPr>
           <w:rFonts w:cstheme="minorHAnsi"/>
         </w:rPr>
-        <w:t xml:space="preserve"> en zelf Kantexpert en voorzitter van de Kantcommissie, is Immanuel Kant de belangrijkste filosoof van de moderne tijd, </w:t>
-      </w:r>
-      <w:r>
-        <w:rPr>
-          <w:rFonts w:cstheme="minorHAnsi"/>
-        </w:rPr>
-        <w:t xml:space="preserve">zo valt hij in zijn boek meteen met de deur in huis. Voor hem is Kant </w:t>
+        <w:t xml:space="preserve"> en zelf Kantexpert en voorzitter van de Kantcommissie, is Immanuel Kant de belangrijkste filosoof van de moderne tijd</w:t>
+      </w:r>
+      <w:r>
+        <w:rPr>
+          <w:rFonts w:cstheme="minorHAnsi"/>
+        </w:rPr>
+        <w:t>. I</w:t>
+      </w:r>
+      <w:r>
+        <w:rPr>
+          <w:rFonts w:cstheme="minorHAnsi"/>
+        </w:rPr>
+        <w:t xml:space="preserve">n zijn boek </w:t>
+      </w:r>
+      <w:r>
+        <w:rPr>
+          <w:rFonts w:cstheme="minorHAnsi"/>
+        </w:rPr>
+        <w:t xml:space="preserve">*Kant. De revolutie van het denken* valt hij </w:t>
+      </w:r>
+      <w:r>
+        <w:rPr>
+          <w:rFonts w:cstheme="minorHAnsi"/>
+        </w:rPr>
+        <w:t xml:space="preserve">meteen met de deur in huis. Voor </w:t>
+      </w:r>
+      <w:proofErr w:type="spellStart"/>
+      <w:r>
+        <w:rPr>
+          <w:rFonts w:cstheme="minorHAnsi"/>
+        </w:rPr>
+        <w:t>Willaschek</w:t>
+      </w:r>
+      <w:proofErr w:type="spellEnd"/>
+      <w:r>
+        <w:rPr>
+          <w:rFonts w:cstheme="minorHAnsi"/>
+        </w:rPr>
+        <w:t xml:space="preserve"> is Kant </w:t>
       </w:r>
       <w:r>
         <w:rPr>
@@ -236,13 +274,25 @@
         <w:rPr>
           <w:rFonts w:cstheme="minorHAnsi"/>
         </w:rPr>
-        <w:t xml:space="preserve"> maar </w:t>
-      </w:r>
-      <w:r>
-        <w:rPr>
-          <w:rFonts w:cstheme="minorHAnsi"/>
-        </w:rPr>
-        <w:t>zijn invloed strekt uit tot in onze tijd omdat hij</w:t>
+        <w:t>. Z</w:t>
+      </w:r>
+      <w:r>
+        <w:rPr>
+          <w:rFonts w:cstheme="minorHAnsi"/>
+        </w:rPr>
+        <w:t xml:space="preserve">ijn invloed strekt uit tot in onze tijd </w:t>
+      </w:r>
+      <w:r>
+        <w:rPr>
+          <w:rFonts w:cstheme="minorHAnsi"/>
+        </w:rPr>
+        <w:t xml:space="preserve">al was het </w:t>
+      </w:r>
+      <w:r>
+        <w:rPr>
+          <w:rFonts w:cstheme="minorHAnsi"/>
+        </w:rPr>
+        <w:t>omdat hij</w:t>
       </w:r>
       <w:r>
         <w:rPr>
@@ -262,6 +312,12 @@
         </w:rPr>
         <w:t xml:space="preserve">de weg bereidde voor de Volkenbond en de Verenigde Naties. </w:t>
       </w:r>
+      <w:r>
+        <w:rPr>
+          <w:rFonts w:cstheme="minorHAnsi"/>
+        </w:rPr>
+        <w:t>In deze tijd waarin we vrede en democratie met elkaar opnieuw moeten doordenken, de natuur in gevaar is en aan wetenschap wordt getwijfeld is zijn denken van grote waarde.</w:t>
+      </w:r>
     </w:p>
     <w:p>
       <w:pPr>
@@ -275,7 +331,43 @@
         <w:rPr>
           <w:rFonts w:cstheme="minorHAnsi"/>
         </w:rPr>
-        <w:t>In Duitsland werd dat jubileum groots gevierd en m</w:t>
+        <w:t>In Duitsland w</w:t>
+      </w:r>
+      <w:r>
+        <w:rPr>
+          <w:rFonts w:cstheme="minorHAnsi"/>
+        </w:rPr>
+        <w:t>ordt</w:t>
+      </w:r>
+      <w:r>
+        <w:rPr>
+          <w:rFonts w:cstheme="minorHAnsi"/>
+        </w:rPr>
+        <w:t xml:space="preserve"> </w:t>
+      </w:r>
+      <w:r>
+        <w:rPr>
+          <w:rFonts w:cstheme="minorHAnsi"/>
+        </w:rPr>
+        <w:t>het</w:t>
+      </w:r>
+      <w:r>
+        <w:rPr>
+          <w:rFonts w:cstheme="minorHAnsi"/>
+        </w:rPr>
+        <w:t xml:space="preserve"> jubileum </w:t>
+      </w:r>
+      <w:r>
+        <w:rPr>
+          <w:rFonts w:cstheme="minorHAnsi"/>
+        </w:rPr>
+        <w:t xml:space="preserve">dit jaar </w:t>
+      </w:r>
+      <w:r>
+        <w:rPr>
+          <w:rFonts w:cstheme="minorHAnsi"/>
+        </w:rPr>
+        <w:t>groots gevierd en m</w:t>
       </w:r>
       <w:r>
         <w:rPr>
@@ -301,17 +393,32 @@
         <w:rPr>
           <w:rFonts w:cstheme="minorHAnsi"/>
         </w:rPr>
-        <w:t>Dat boek is recent in het Nederlands vertaald.</w:t>
-      </w:r>
-    </w:p>
-    <w:p>
-      <w:pPr>
-        <w:spacing w:line="360" w:lineRule="auto"/>
-        <w:ind w:firstLine="720"/>
-        <w:rPr>
-          <w:rFonts w:cstheme="minorHAnsi"/>
-        </w:rPr>
-      </w:pPr>
+        <w:t>Het is een poging om Kant toegankelijk te maken voor een gemiddelde lezer en het</w:t>
+      </w:r>
+      <w:r>
+        <w:rPr>
+          <w:rFonts w:cstheme="minorHAnsi"/>
+        </w:rPr>
+        <w:t xml:space="preserve"> boek is recent </w:t>
+      </w:r>
+      <w:r>
+        <w:rPr>
+          <w:rFonts w:cstheme="minorHAnsi"/>
+        </w:rPr>
+        <w:t>naar</w:t>
+      </w:r>
+      <w:r>
+        <w:rPr>
+          <w:rFonts w:cstheme="minorHAnsi"/>
+        </w:rPr>
+        <w:t xml:space="preserve"> het Nederlands vertaald.</w:t>
+      </w:r>
+      <w:r>
+        <w:rPr>
+          <w:rFonts w:cstheme="minorHAnsi"/>
+        </w:rPr>
+        <w:t xml:space="preserve"> </w:t>
+      </w:r>
       <w:r>
         <w:rPr>
           <w:rFonts w:cstheme="minorHAnsi"/>
@@ -340,19 +447,25 @@
         <w:rPr>
           <w:rFonts w:cstheme="minorHAnsi"/>
         </w:rPr>
-        <w:t xml:space="preserve">laat hij ons kennis maken met verschillende aspecten van zijn denken. </w:t>
-      </w:r>
-      <w:r>
-        <w:rPr>
-          <w:rFonts w:cstheme="minorHAnsi"/>
-        </w:rPr>
-        <w:t xml:space="preserve">Zijn boek heeft hij </w:t>
-      </w:r>
-      <w:r>
-        <w:rPr>
-          <w:rFonts w:cstheme="minorHAnsi"/>
-        </w:rPr>
-        <w:t xml:space="preserve">thematisch en niet-chronologisch opgebouwd. </w:t>
+        <w:t>laat hij ons kennis maken met verschillende aspecten van zijn denken</w:t>
+      </w:r>
+      <w:r>
+        <w:rPr>
+          <w:rFonts w:cstheme="minorHAnsi"/>
+        </w:rPr>
+        <w:t xml:space="preserve"> en bovenal wil hij ons zelf </w:t>
+      </w:r>
+      <w:r>
+        <w:rPr>
+          <w:rFonts w:cstheme="minorHAnsi"/>
+        </w:rPr>
+        <w:t xml:space="preserve">daarover </w:t>
+      </w:r>
+      <w:r>
+        <w:rPr>
+          <w:rFonts w:cstheme="minorHAnsi"/>
+        </w:rPr>
+        <w:t xml:space="preserve">laten nadenken. </w:t>
       </w:r>
     </w:p>
     <w:p>
@@ -412,49 +525,882 @@
         <w:rPr>
           <w:rFonts w:cstheme="minorHAnsi"/>
         </w:rPr>
-        <w:t>Politieke en historische aspecten van zijn denken</w:t>
-      </w:r>
-    </w:p>
-    <w:p>
-      <w:pPr>
-        <w:spacing w:line="360" w:lineRule="auto"/>
-        <w:rPr>
-          <w:rFonts w:cstheme="minorHAnsi"/>
-        </w:rPr>
-      </w:pPr>
-      <w:r>
-        <w:rPr>
-          <w:rFonts w:cstheme="minorHAnsi"/>
-        </w:rPr>
-        <w:t>De moraal</w:t>
-      </w:r>
-    </w:p>
-    <w:p>
-      <w:pPr>
-        <w:spacing w:line="360" w:lineRule="auto"/>
-        <w:rPr>
-          <w:rFonts w:cstheme="minorHAnsi"/>
-        </w:rPr>
-      </w:pPr>
-      <w:r>
-        <w:rPr>
-          <w:rFonts w:cstheme="minorHAnsi"/>
-        </w:rPr>
-        <w:t>Naar anderen toe</w:t>
-      </w:r>
-    </w:p>
-    <w:p>
-      <w:pPr>
-        <w:spacing w:line="360" w:lineRule="auto"/>
-        <w:rPr>
-          <w:rFonts w:cstheme="minorHAnsi"/>
-        </w:rPr>
-      </w:pPr>
-      <w:r>
-        <w:rPr>
-          <w:rFonts w:cstheme="minorHAnsi"/>
-        </w:rPr>
-        <w:t>Mens als deel van de natuur</w:t>
+        <w:t xml:space="preserve">De dertig hoofdstukken zijn over vijf delen verdeeld. In het eerste deel komen de politieke en historische aspecten aan de orde. </w:t>
+      </w:r>
+      <w:proofErr w:type="spellStart"/>
+      <w:r>
+        <w:rPr>
+          <w:rFonts w:cstheme="minorHAnsi"/>
+        </w:rPr>
+        <w:t>Willaschek</w:t>
+      </w:r>
+      <w:proofErr w:type="spellEnd"/>
+      <w:r>
+        <w:rPr>
+          <w:rFonts w:cstheme="minorHAnsi"/>
+        </w:rPr>
+        <w:t xml:space="preserve"> </w:t>
+      </w:r>
+      <w:r>
+        <w:rPr>
+          <w:rFonts w:cstheme="minorHAnsi"/>
+        </w:rPr>
+        <w:t xml:space="preserve">begint met </w:t>
+      </w:r>
+      <w:r>
+        <w:rPr>
+          <w:rFonts w:cstheme="minorHAnsi"/>
+        </w:rPr>
+        <w:t xml:space="preserve">Kants </w:t>
+      </w:r>
+      <w:r>
+        <w:rPr>
+          <w:rFonts w:cstheme="minorHAnsi"/>
+        </w:rPr>
+        <w:t>denken over de ‘eeuwige’ vrede</w:t>
+      </w:r>
+      <w:r>
+        <w:rPr>
+          <w:rFonts w:cstheme="minorHAnsi"/>
+        </w:rPr>
+        <w:t>. Kant ziet dat</w:t>
+      </w:r>
+      <w:r>
+        <w:rPr>
+          <w:rFonts w:cstheme="minorHAnsi"/>
+        </w:rPr>
+        <w:t xml:space="preserve"> niet als het belangrijks</w:t>
+      </w:r>
+      <w:r>
+        <w:rPr>
+          <w:rFonts w:cstheme="minorHAnsi"/>
+        </w:rPr>
+        <w:t>t</w:t>
+      </w:r>
+      <w:r>
+        <w:rPr>
+          <w:rFonts w:cstheme="minorHAnsi"/>
+        </w:rPr>
+        <w:t>e politiek doel</w:t>
+      </w:r>
+      <w:r>
+        <w:rPr>
+          <w:rFonts w:cstheme="minorHAnsi"/>
+        </w:rPr>
+        <w:t xml:space="preserve">, </w:t>
+      </w:r>
+      <w:r>
+        <w:rPr>
+          <w:rFonts w:cstheme="minorHAnsi"/>
+        </w:rPr>
+        <w:t xml:space="preserve">het </w:t>
+      </w:r>
+      <w:r>
+        <w:rPr>
+          <w:rFonts w:cstheme="minorHAnsi"/>
+        </w:rPr>
+        <w:t xml:space="preserve">is ook het </w:t>
+      </w:r>
+      <w:r>
+        <w:rPr>
+          <w:rFonts w:cstheme="minorHAnsi"/>
+        </w:rPr>
+        <w:t xml:space="preserve">uiteindelijke doel van zijn filosofie. Vrede die mogelijk maakt dat de rechten van mensen worden erkend en </w:t>
+      </w:r>
+      <w:r>
+        <w:rPr>
+          <w:rFonts w:cstheme="minorHAnsi"/>
+        </w:rPr>
+        <w:lastRenderedPageBreak/>
+        <w:t xml:space="preserve">dat </w:t>
+      </w:r>
+      <w:r>
+        <w:rPr>
+          <w:rFonts w:cstheme="minorHAnsi"/>
+        </w:rPr>
+        <w:t xml:space="preserve">is </w:t>
+      </w:r>
+      <w:r>
+        <w:rPr>
+          <w:rFonts w:cstheme="minorHAnsi"/>
+        </w:rPr>
+        <w:t xml:space="preserve">voor </w:t>
+      </w:r>
+      <w:r>
+        <w:rPr>
+          <w:rFonts w:cstheme="minorHAnsi"/>
+        </w:rPr>
+        <w:t>Kant</w:t>
+      </w:r>
+      <w:r>
+        <w:rPr>
+          <w:rFonts w:cstheme="minorHAnsi"/>
+        </w:rPr>
+        <w:t xml:space="preserve"> geen onbereikbaar ideaal maar bereikbaar doel is. Met staten die democratie organiseren en verdedigen, met een federatie daarboven die het volkenrecht waarborgt en het wereldburgerrecht dat burgers niet alleen tegenover de eigen staat ook ten opzichte van andere staten ter zijde staat.  </w:t>
+      </w:r>
+      <w:r>
+        <w:rPr>
+          <w:rFonts w:cstheme="minorHAnsi"/>
+        </w:rPr>
+        <w:t>Kant</w:t>
+      </w:r>
+      <w:r>
+        <w:rPr>
+          <w:rFonts w:cstheme="minorHAnsi"/>
+        </w:rPr>
+        <w:t xml:space="preserve"> heeft niets op met </w:t>
+      </w:r>
+      <w:r>
+        <w:rPr>
+          <w:rFonts w:cstheme="minorHAnsi"/>
+        </w:rPr>
+        <w:t xml:space="preserve">historische </w:t>
+      </w:r>
+      <w:r>
+        <w:rPr>
+          <w:rFonts w:cstheme="minorHAnsi"/>
+        </w:rPr>
+        <w:t xml:space="preserve">noodzakelijkheden </w:t>
+      </w:r>
+      <w:r>
+        <w:rPr>
+          <w:rFonts w:cstheme="minorHAnsi"/>
+        </w:rPr>
+        <w:t xml:space="preserve">en vaste </w:t>
+      </w:r>
+      <w:proofErr w:type="gramStart"/>
+      <w:r>
+        <w:rPr>
+          <w:rFonts w:cstheme="minorHAnsi"/>
+        </w:rPr>
+        <w:t>ontwikkelingspatronen .</w:t>
+      </w:r>
+      <w:proofErr w:type="gramEnd"/>
+      <w:r>
+        <w:rPr>
+          <w:rFonts w:cstheme="minorHAnsi"/>
+        </w:rPr>
+        <w:t xml:space="preserve"> De wereld waarin we geboren worden biedt ons vrijheden en voorwaarden om</w:t>
+      </w:r>
+      <w:r>
+        <w:rPr>
+          <w:rFonts w:cstheme="minorHAnsi"/>
+        </w:rPr>
+        <w:t xml:space="preserve"> daaraan </w:t>
+      </w:r>
+      <w:r>
+        <w:rPr>
+          <w:rFonts w:cstheme="minorHAnsi"/>
+        </w:rPr>
+        <w:t xml:space="preserve">te werken. De mensheid die hij als collectief ding ziet dat kind, volwassene en grijsaard tegelijk is, dat stappen </w:t>
+      </w:r>
+      <w:r>
+        <w:rPr>
+          <w:rFonts w:cstheme="minorHAnsi"/>
+        </w:rPr>
+        <w:t>vooruitzet</w:t>
+      </w:r>
+      <w:r>
+        <w:rPr>
+          <w:rFonts w:cstheme="minorHAnsi"/>
+        </w:rPr>
+        <w:t xml:space="preserve"> en dan weer achteruit.  </w:t>
+      </w:r>
+      <w:r>
+        <w:rPr>
+          <w:rFonts w:cstheme="minorHAnsi"/>
+        </w:rPr>
+        <w:t xml:space="preserve">Het houdt ook </w:t>
+      </w:r>
+      <w:r>
+        <w:rPr>
+          <w:rFonts w:cstheme="minorHAnsi"/>
+        </w:rPr>
+        <w:t xml:space="preserve">de hoop overeind dat het steeds beter wordt en van fouten </w:t>
+      </w:r>
+      <w:r>
+        <w:rPr>
+          <w:rFonts w:cstheme="minorHAnsi"/>
+        </w:rPr>
+        <w:t xml:space="preserve">kan </w:t>
+      </w:r>
+      <w:r>
+        <w:rPr>
+          <w:rFonts w:cstheme="minorHAnsi"/>
+        </w:rPr>
+        <w:t>word</w:t>
+      </w:r>
+      <w:r>
+        <w:rPr>
+          <w:rFonts w:cstheme="minorHAnsi"/>
+        </w:rPr>
+        <w:t>en</w:t>
+      </w:r>
+      <w:r>
+        <w:rPr>
+          <w:rFonts w:cstheme="minorHAnsi"/>
+        </w:rPr>
+        <w:t xml:space="preserve"> geleerd. </w:t>
+      </w:r>
+      <w:r>
+        <w:rPr>
+          <w:rFonts w:cstheme="minorHAnsi"/>
+        </w:rPr>
+        <w:t>D</w:t>
+      </w:r>
+      <w:r>
+        <w:rPr>
+          <w:rFonts w:cstheme="minorHAnsi"/>
+        </w:rPr>
+        <w:t xml:space="preserve">an is het wel nodig dat mensen hun verstand gebruiken en zelf </w:t>
+      </w:r>
+      <w:r>
+        <w:rPr>
+          <w:rFonts w:cstheme="minorHAnsi"/>
+        </w:rPr>
+        <w:t xml:space="preserve">leren </w:t>
+      </w:r>
+      <w:r>
+        <w:rPr>
+          <w:rFonts w:cstheme="minorHAnsi"/>
+        </w:rPr>
+        <w:t>nadenken</w:t>
+      </w:r>
+      <w:r>
+        <w:rPr>
+          <w:rFonts w:cstheme="minorHAnsi"/>
+        </w:rPr>
+        <w:t xml:space="preserve">. Luiheid en lafheid </w:t>
+      </w:r>
+      <w:r>
+        <w:rPr>
+          <w:rFonts w:cstheme="minorHAnsi"/>
+        </w:rPr>
+        <w:t xml:space="preserve">aan de ene </w:t>
+      </w:r>
+      <w:r>
+        <w:rPr>
+          <w:rFonts w:cstheme="minorHAnsi"/>
+        </w:rPr>
+        <w:t xml:space="preserve">en intimidatie en bedreigingen </w:t>
+      </w:r>
+      <w:r>
+        <w:rPr>
+          <w:rFonts w:cstheme="minorHAnsi"/>
+        </w:rPr>
+        <w:t xml:space="preserve">aan de andere kant </w:t>
+      </w:r>
+      <w:r>
+        <w:rPr>
+          <w:rFonts w:cstheme="minorHAnsi"/>
+        </w:rPr>
+        <w:t xml:space="preserve">zijn een gevaar voor </w:t>
+      </w:r>
+      <w:proofErr w:type="spellStart"/>
+      <w:r>
+        <w:rPr>
+          <w:rFonts w:cstheme="minorHAnsi"/>
+        </w:rPr>
+        <w:t>d</w:t>
+      </w:r>
+      <w:r>
+        <w:rPr>
+          <w:rFonts w:cstheme="minorHAnsi"/>
+        </w:rPr>
+        <w:t>eze</w:t>
+      </w:r>
+      <w:r>
+        <w:rPr>
+          <w:rFonts w:cstheme="minorHAnsi"/>
+        </w:rPr>
+        <w:t>verlichting</w:t>
+      </w:r>
+      <w:proofErr w:type="spellEnd"/>
+      <w:r>
+        <w:rPr>
+          <w:rFonts w:cstheme="minorHAnsi"/>
+        </w:rPr>
+        <w:t xml:space="preserve">. Daarom </w:t>
+      </w:r>
+      <w:r>
+        <w:rPr>
+          <w:rFonts w:cstheme="minorHAnsi"/>
+        </w:rPr>
+        <w:t>ook is voor Kant</w:t>
+      </w:r>
+      <w:r>
+        <w:rPr>
+          <w:rFonts w:cstheme="minorHAnsi"/>
+        </w:rPr>
+        <w:t xml:space="preserve"> </w:t>
+      </w:r>
+      <w:proofErr w:type="gramStart"/>
+      <w:r>
+        <w:rPr>
+          <w:rFonts w:cstheme="minorHAnsi"/>
+        </w:rPr>
+        <w:t>opvoeding</w:t>
+      </w:r>
+      <w:r>
+        <w:rPr>
+          <w:rFonts w:cstheme="minorHAnsi"/>
+        </w:rPr>
+        <w:t xml:space="preserve">  </w:t>
+      </w:r>
+      <w:r>
+        <w:rPr>
+          <w:rFonts w:cstheme="minorHAnsi"/>
+        </w:rPr>
+        <w:t>van</w:t>
+      </w:r>
+      <w:proofErr w:type="gramEnd"/>
+      <w:r>
+        <w:rPr>
+          <w:rFonts w:cstheme="minorHAnsi"/>
+        </w:rPr>
+        <w:t xml:space="preserve"> omdat mensen zo het </w:t>
+      </w:r>
+      <w:r>
+        <w:rPr>
+          <w:rFonts w:cstheme="minorHAnsi"/>
+        </w:rPr>
+        <w:t xml:space="preserve">vermogen </w:t>
+      </w:r>
+      <w:r>
+        <w:rPr>
+          <w:rFonts w:cstheme="minorHAnsi"/>
+        </w:rPr>
+        <w:t xml:space="preserve">ontwikkelen </w:t>
+      </w:r>
+      <w:r>
+        <w:rPr>
+          <w:rFonts w:cstheme="minorHAnsi"/>
+        </w:rPr>
+        <w:t>om regels te volgen waarvan men de juistheid in</w:t>
+      </w:r>
+      <w:r>
+        <w:rPr>
+          <w:rFonts w:cstheme="minorHAnsi"/>
+        </w:rPr>
+        <w:t xml:space="preserve">ziet. Bij het opvoeden gaat het </w:t>
+      </w:r>
+      <w:r>
+        <w:rPr>
+          <w:rFonts w:cstheme="minorHAnsi"/>
+        </w:rPr>
+        <w:t xml:space="preserve">achtereenvolgens </w:t>
+      </w:r>
+      <w:r>
+        <w:rPr>
+          <w:rFonts w:cstheme="minorHAnsi"/>
+        </w:rPr>
+        <w:t xml:space="preserve">om </w:t>
+      </w:r>
+      <w:r>
+        <w:rPr>
+          <w:rFonts w:cstheme="minorHAnsi"/>
+        </w:rPr>
+        <w:t>discipliner</w:t>
+      </w:r>
+      <w:r>
+        <w:rPr>
+          <w:rFonts w:cstheme="minorHAnsi"/>
+        </w:rPr>
+        <w:t>en</w:t>
+      </w:r>
+      <w:r>
+        <w:rPr>
+          <w:rFonts w:cstheme="minorHAnsi"/>
+        </w:rPr>
+        <w:t>, cultiver</w:t>
+      </w:r>
+      <w:r>
+        <w:rPr>
+          <w:rFonts w:cstheme="minorHAnsi"/>
+        </w:rPr>
+        <w:t>en</w:t>
+      </w:r>
+      <w:r>
+        <w:rPr>
+          <w:rFonts w:cstheme="minorHAnsi"/>
+        </w:rPr>
+        <w:t>, civiliser</w:t>
+      </w:r>
+      <w:r>
+        <w:rPr>
+          <w:rFonts w:cstheme="minorHAnsi"/>
+        </w:rPr>
+        <w:t>en</w:t>
+      </w:r>
+      <w:r>
+        <w:rPr>
+          <w:rFonts w:cstheme="minorHAnsi"/>
+        </w:rPr>
+        <w:t xml:space="preserve"> en moraliser</w:t>
+      </w:r>
+      <w:r>
+        <w:rPr>
+          <w:rFonts w:cstheme="minorHAnsi"/>
+        </w:rPr>
+        <w:t>en, om zo</w:t>
+      </w:r>
+      <w:r>
+        <w:rPr>
+          <w:rFonts w:cstheme="minorHAnsi"/>
+        </w:rPr>
+        <w:t xml:space="preserve"> een vrij handelend mens te worden en zelf te denken, onderzoek te doen en op eigen benen staan.</w:t>
+      </w:r>
+    </w:p>
+    <w:p>
+      <w:pPr>
+        <w:spacing w:line="360" w:lineRule="auto"/>
+        <w:ind w:firstLine="720"/>
+        <w:rPr>
+          <w:rFonts w:cstheme="minorHAnsi"/>
+        </w:rPr>
+      </w:pPr>
+      <w:r>
+        <w:rPr>
+          <w:rFonts w:cstheme="minorHAnsi"/>
+        </w:rPr>
+        <w:t>Het tweede deel gaat over moraal van de rede, waa</w:t>
+      </w:r>
+      <w:r>
+        <w:rPr>
+          <w:rFonts w:cstheme="minorHAnsi"/>
+        </w:rPr>
+        <w:t>rmee</w:t>
+      </w:r>
+      <w:r>
+        <w:rPr>
+          <w:rFonts w:cstheme="minorHAnsi"/>
+        </w:rPr>
+        <w:t xml:space="preserve"> Kant vooral beroemd is geworden. </w:t>
+      </w:r>
+      <w:r>
+        <w:rPr>
+          <w:rFonts w:cstheme="minorHAnsi"/>
+        </w:rPr>
+        <w:t>R</w:t>
+      </w:r>
+      <w:r>
+        <w:rPr>
+          <w:rFonts w:cstheme="minorHAnsi"/>
+        </w:rPr>
+        <w:t>ede en de redelijkheid</w:t>
+      </w:r>
+      <w:r>
+        <w:rPr>
+          <w:rFonts w:cstheme="minorHAnsi"/>
+        </w:rPr>
+        <w:t xml:space="preserve"> staan hierbij centraal</w:t>
+      </w:r>
+      <w:r>
+        <w:rPr>
+          <w:rFonts w:cstheme="minorHAnsi"/>
+        </w:rPr>
+        <w:t>, wa</w:t>
+      </w:r>
+      <w:r>
+        <w:rPr>
+          <w:rFonts w:cstheme="minorHAnsi"/>
+        </w:rPr>
+        <w:t>arbij het gaat om</w:t>
+      </w:r>
+      <w:r>
+        <w:rPr>
+          <w:rFonts w:cstheme="minorHAnsi"/>
+        </w:rPr>
+        <w:t xml:space="preserve"> het vermogen tot logisch consistent denken, kennen en handelen</w:t>
+      </w:r>
+      <w:r>
+        <w:rPr>
+          <w:rFonts w:cstheme="minorHAnsi"/>
+        </w:rPr>
+        <w:t>. N</w:t>
+      </w:r>
+      <w:r>
+        <w:rPr>
+          <w:rFonts w:cstheme="minorHAnsi"/>
+        </w:rPr>
+        <w:t xml:space="preserve">iet zozeer als middel maar </w:t>
+      </w:r>
+      <w:r>
+        <w:rPr>
+          <w:rFonts w:cstheme="minorHAnsi"/>
+        </w:rPr>
+        <w:t xml:space="preserve">met het </w:t>
+      </w:r>
+      <w:r>
+        <w:rPr>
+          <w:rFonts w:cstheme="minorHAnsi"/>
+        </w:rPr>
+        <w:t xml:space="preserve">doel om </w:t>
+      </w:r>
+      <w:r>
+        <w:rPr>
+          <w:rFonts w:cstheme="minorHAnsi"/>
+        </w:rPr>
+        <w:t>een waardig persoon te worden</w:t>
+      </w:r>
+      <w:r>
+        <w:rPr>
+          <w:rFonts w:cstheme="minorHAnsi"/>
+        </w:rPr>
+        <w:t xml:space="preserve">. In dit deel komt ook </w:t>
+      </w:r>
+      <w:proofErr w:type="gramStart"/>
+      <w:r>
+        <w:rPr>
+          <w:rFonts w:cstheme="minorHAnsi"/>
+        </w:rPr>
+        <w:t>het categorisch imperatief</w:t>
+      </w:r>
+      <w:proofErr w:type="gramEnd"/>
+      <w:r>
+        <w:rPr>
+          <w:rFonts w:cstheme="minorHAnsi"/>
+        </w:rPr>
+        <w:t xml:space="preserve"> aan de orde, misschien wel Kants belangrijkste bijdrage aan de filosofie. ‘Handel zo dat </w:t>
+      </w:r>
+      <w:proofErr w:type="gramStart"/>
+      <w:r>
+        <w:rPr>
+          <w:rFonts w:cstheme="minorHAnsi"/>
+        </w:rPr>
+        <w:t>de maxime</w:t>
+      </w:r>
+      <w:proofErr w:type="gramEnd"/>
+      <w:r>
+        <w:rPr>
+          <w:rFonts w:cstheme="minorHAnsi"/>
+        </w:rPr>
+        <w:t xml:space="preserve"> van je handeling tot algemene wet verheven kan worden’</w:t>
+      </w:r>
+      <w:r>
+        <w:rPr>
+          <w:rFonts w:cstheme="minorHAnsi"/>
+        </w:rPr>
+        <w:t xml:space="preserve">, de bekende gulde regel die wederkerigheid en onpartijdigheid uitdrukt, voor iedereen en altijd. De waardigheid van de </w:t>
+      </w:r>
+      <w:proofErr w:type="gramStart"/>
+      <w:r>
+        <w:rPr>
+          <w:rFonts w:cstheme="minorHAnsi"/>
+        </w:rPr>
+        <w:t>mens  heeft</w:t>
+      </w:r>
+      <w:proofErr w:type="gramEnd"/>
+      <w:r>
+        <w:rPr>
+          <w:rFonts w:cstheme="minorHAnsi"/>
+        </w:rPr>
+        <w:t xml:space="preserve"> ook te maken met zijn autonomie, zijn vermogen zichzelf de wet te stellen en een rechtvaardige en vreedzame wereldorde voor te stellen.</w:t>
+      </w:r>
+    </w:p>
+    <w:p>
+      <w:pPr>
+        <w:spacing w:line="360" w:lineRule="auto"/>
+        <w:rPr>
+          <w:rFonts w:cstheme="minorHAnsi"/>
+        </w:rPr>
+      </w:pPr>
+      <w:r>
+        <w:rPr>
+          <w:rFonts w:cstheme="minorHAnsi"/>
+        </w:rPr>
+        <w:tab/>
+        <w:t>Hoe je jezelf verhoudt ten opzichte van andere</w:t>
+      </w:r>
+      <w:r>
+        <w:rPr>
+          <w:rFonts w:cstheme="minorHAnsi"/>
+        </w:rPr>
+        <w:t>n</w:t>
+      </w:r>
+      <w:r>
+        <w:rPr>
+          <w:rFonts w:cstheme="minorHAnsi"/>
+        </w:rPr>
+        <w:t xml:space="preserve"> komt in het derde deel van dit boek aan de orde. Niet alleen </w:t>
+      </w:r>
+      <w:r>
+        <w:rPr>
+          <w:rFonts w:cstheme="minorHAnsi"/>
+        </w:rPr>
+        <w:t xml:space="preserve">is het nodig over </w:t>
+      </w:r>
+      <w:r>
+        <w:rPr>
+          <w:rFonts w:cstheme="minorHAnsi"/>
+        </w:rPr>
+        <w:t xml:space="preserve">nieuwe </w:t>
+      </w:r>
+      <w:r>
+        <w:rPr>
+          <w:rFonts w:cstheme="minorHAnsi"/>
+        </w:rPr>
+        <w:t>staatsvormen</w:t>
+      </w:r>
+      <w:r>
+        <w:rPr>
+          <w:rFonts w:cstheme="minorHAnsi"/>
+        </w:rPr>
+        <w:t xml:space="preserve"> na</w:t>
+      </w:r>
+      <w:r>
+        <w:rPr>
+          <w:rFonts w:cstheme="minorHAnsi"/>
+        </w:rPr>
+        <w:t xml:space="preserve"> te </w:t>
+      </w:r>
+      <w:r>
+        <w:rPr>
+          <w:rFonts w:cstheme="minorHAnsi"/>
+        </w:rPr>
+        <w:t>denken</w:t>
+      </w:r>
+      <w:r>
+        <w:rPr>
+          <w:rFonts w:cstheme="minorHAnsi"/>
+        </w:rPr>
+        <w:t>, even belangrijk zijn</w:t>
+      </w:r>
+      <w:r>
+        <w:rPr>
+          <w:rFonts w:cstheme="minorHAnsi"/>
+        </w:rPr>
+        <w:t xml:space="preserve"> de voorwaarden waaraan die orde heeft te voldoen. </w:t>
+      </w:r>
+      <w:r>
+        <w:rPr>
+          <w:rFonts w:cstheme="minorHAnsi"/>
+        </w:rPr>
+        <w:t>Kant d</w:t>
+      </w:r>
+      <w:r>
+        <w:rPr>
+          <w:rFonts w:cstheme="minorHAnsi"/>
+        </w:rPr>
+        <w:t xml:space="preserve">enkt </w:t>
+      </w:r>
+      <w:r>
+        <w:rPr>
+          <w:rFonts w:cstheme="minorHAnsi"/>
+        </w:rPr>
+        <w:t xml:space="preserve">daarbij </w:t>
+      </w:r>
+      <w:r>
+        <w:rPr>
+          <w:rFonts w:cstheme="minorHAnsi"/>
+        </w:rPr>
+        <w:t>aan de scheiding van maatschappelijke machten, het geweldmonopolie dat bij de staat ligt en aan representatieve democratie. Revolutie en oorlog brengen de rechten in gevaar en zijn op andere momenten ook onderdeel van de geschiedenis en stappen op weg naar recht en vrede. Kant leef</w:t>
+      </w:r>
+      <w:r>
+        <w:rPr>
+          <w:rFonts w:cstheme="minorHAnsi"/>
+        </w:rPr>
+        <w:t>t</w:t>
+      </w:r>
+      <w:r>
+        <w:rPr>
+          <w:rFonts w:cstheme="minorHAnsi"/>
+        </w:rPr>
+        <w:t xml:space="preserve"> </w:t>
+      </w:r>
+      <w:r>
+        <w:rPr>
+          <w:rFonts w:cstheme="minorHAnsi"/>
+        </w:rPr>
+        <w:t>dan wel dat</w:t>
+      </w:r>
+      <w:r>
+        <w:rPr>
+          <w:rFonts w:cstheme="minorHAnsi"/>
+        </w:rPr>
+        <w:t xml:space="preserve"> provinciaal leven</w:t>
+      </w:r>
+      <w:r>
+        <w:rPr>
+          <w:rFonts w:cstheme="minorHAnsi"/>
+        </w:rPr>
+        <w:t>tje</w:t>
+      </w:r>
+      <w:r>
+        <w:rPr>
+          <w:rFonts w:cstheme="minorHAnsi"/>
+        </w:rPr>
+        <w:t xml:space="preserve"> in zijn eigen</w:t>
+      </w:r>
+      <w:r>
+        <w:rPr>
+          <w:rFonts w:cstheme="minorHAnsi"/>
+        </w:rPr>
+        <w:t>, vertrouwde</w:t>
+      </w:r>
+      <w:r>
+        <w:rPr>
+          <w:rFonts w:cstheme="minorHAnsi"/>
+        </w:rPr>
+        <w:t xml:space="preserve"> </w:t>
+      </w:r>
+      <w:proofErr w:type="spellStart"/>
+      <w:r>
+        <w:rPr>
+          <w:rFonts w:cstheme="minorHAnsi"/>
+        </w:rPr>
+        <w:t>Königsberg</w:t>
+      </w:r>
+      <w:proofErr w:type="spellEnd"/>
+      <w:r>
+        <w:rPr>
+          <w:rFonts w:cstheme="minorHAnsi"/>
+        </w:rPr>
+        <w:t xml:space="preserve">, </w:t>
+      </w:r>
+      <w:r>
+        <w:rPr>
+          <w:rFonts w:cstheme="minorHAnsi"/>
+        </w:rPr>
+        <w:t>h</w:t>
+      </w:r>
+      <w:r>
+        <w:rPr>
+          <w:rFonts w:cstheme="minorHAnsi"/>
+        </w:rPr>
+        <w:t>ij weet tegelijk alles over de</w:t>
+      </w:r>
+      <w:r>
+        <w:rPr>
+          <w:rFonts w:cstheme="minorHAnsi"/>
+        </w:rPr>
+        <w:t xml:space="preserve"> wereld. </w:t>
+      </w:r>
+      <w:r>
+        <w:rPr>
+          <w:rFonts w:cstheme="minorHAnsi"/>
+        </w:rPr>
+        <w:t xml:space="preserve">Hij wist ook zelf met vrijheid en beperkte vrijheid om te </w:t>
+      </w:r>
+      <w:r>
+        <w:rPr>
+          <w:rFonts w:cstheme="minorHAnsi"/>
+        </w:rPr>
+        <w:lastRenderedPageBreak/>
+        <w:t xml:space="preserve">gaan. </w:t>
+      </w:r>
+      <w:proofErr w:type="spellStart"/>
+      <w:r>
+        <w:rPr>
+          <w:rFonts w:cstheme="minorHAnsi"/>
+        </w:rPr>
+        <w:t>Hj</w:t>
+      </w:r>
+      <w:proofErr w:type="spellEnd"/>
+      <w:r>
+        <w:rPr>
+          <w:rFonts w:cstheme="minorHAnsi"/>
+        </w:rPr>
+        <w:t xml:space="preserve"> wist wanneer hij zich over religie kon uitlaten en wanneer hij beter zijn mond kon houden en kende de streken en spitsvondigheden die daarbij horen. Hij wist met religies en religieuze zaken om te gaan. Zijn eigen religie van de rede en alles wat de morele verbetering van de mens </w:t>
+      </w:r>
+      <w:proofErr w:type="gramStart"/>
+      <w:r>
+        <w:rPr>
+          <w:rFonts w:cstheme="minorHAnsi"/>
+        </w:rPr>
+        <w:t>ten goed</w:t>
+      </w:r>
+      <w:proofErr w:type="gramEnd"/>
+      <w:r>
+        <w:rPr>
+          <w:rFonts w:cstheme="minorHAnsi"/>
+        </w:rPr>
+        <w:t xml:space="preserve"> komt, houdt hij voor ogen. Zo bereidt hij niet alleen de moderniteit maar ook de </w:t>
+      </w:r>
+      <w:r>
+        <w:rPr>
+          <w:rFonts w:cstheme="minorHAnsi"/>
+        </w:rPr>
+        <w:t xml:space="preserve">globalisering voor. </w:t>
+      </w:r>
+      <w:r>
+        <w:rPr>
+          <w:rFonts w:cstheme="minorHAnsi"/>
+        </w:rPr>
+        <w:t xml:space="preserve"> </w:t>
+      </w:r>
+    </w:p>
+    <w:p>
+      <w:pPr>
+        <w:spacing w:line="360" w:lineRule="auto"/>
+        <w:ind w:firstLine="720"/>
+        <w:rPr>
+          <w:rFonts w:cstheme="minorHAnsi"/>
+        </w:rPr>
+      </w:pPr>
+      <w:r>
+        <w:rPr>
+          <w:rFonts w:cstheme="minorHAnsi"/>
+        </w:rPr>
+        <w:t>Kant was naast filosoof nog van alles. Zo was hij antropoloog, psycholoog en natuurwetenschapper en ziet de m</w:t>
+      </w:r>
+      <w:r>
+        <w:rPr>
+          <w:rFonts w:cstheme="minorHAnsi"/>
+        </w:rPr>
+        <w:t xml:space="preserve">ens </w:t>
+      </w:r>
+      <w:r>
+        <w:rPr>
+          <w:rFonts w:cstheme="minorHAnsi"/>
+        </w:rPr>
+        <w:t xml:space="preserve">als </w:t>
+      </w:r>
+      <w:r>
+        <w:rPr>
+          <w:rFonts w:cstheme="minorHAnsi"/>
+        </w:rPr>
+        <w:t>deel van de natuur</w:t>
+      </w:r>
+      <w:r>
+        <w:rPr>
+          <w:rFonts w:cstheme="minorHAnsi"/>
+        </w:rPr>
+        <w:t xml:space="preserve">. Daarover gaat het vierde deel. Kant presenteert een </w:t>
+      </w:r>
+      <w:proofErr w:type="spellStart"/>
+      <w:r>
+        <w:rPr>
+          <w:rFonts w:cstheme="minorHAnsi"/>
+        </w:rPr>
+        <w:t>anthropologische</w:t>
+      </w:r>
+      <w:proofErr w:type="spellEnd"/>
+      <w:r>
+        <w:rPr>
+          <w:rFonts w:cstheme="minorHAnsi"/>
+        </w:rPr>
+        <w:t xml:space="preserve"> theorie over de mens, die nu volledig achterhaald is. De vier menselijke rassen (wit, zwart, Mongools, Indisch) zijn basisvormen die te maken hebben met vochtig, droog, heet of koud klimaat. Maar hij presenteert het niet als bewezen kennis maar als empirische hypothese, die verder onderzocht moet worden. </w:t>
+      </w:r>
+      <w:r>
+        <w:rPr>
+          <w:rFonts w:cstheme="minorHAnsi"/>
+        </w:rPr>
+        <w:t xml:space="preserve">Als psycholoog onderzoekt hij de menselijke vermogens en laat hij zien hoe het cognitief apparaat functioneert. Vanuit dit deel van zijn werk ontstaat in de negentiende eeuw de </w:t>
+      </w:r>
+      <w:proofErr w:type="spellStart"/>
+      <w:r>
+        <w:rPr>
+          <w:rFonts w:cstheme="minorHAnsi"/>
+        </w:rPr>
+        <w:t>pscyhologie</w:t>
+      </w:r>
+      <w:proofErr w:type="spellEnd"/>
+      <w:r>
+        <w:rPr>
+          <w:rFonts w:cstheme="minorHAnsi"/>
+        </w:rPr>
+        <w:t xml:space="preserve"> en in de twintigste eeuw de cognitieve wetenschappen. En de helft van zijn zeventig boeken gaan over natuurwetenschappen (vooral in het eerste deel van zijn leven). Hij was heel goed om de hoogte van de stand van zaken in de natuurkunde, astronomie, geologie en geografie. Net als in de moraal ziet hij in de natuur orde en wetmatigheid en herleidt deze ook tot de menselijke geest. </w:t>
       </w:r>
     </w:p>
     <w:p>
@@ -529,99 +1475,97 @@
         <w:rPr>
           <w:rFonts w:cstheme="minorHAnsi"/>
         </w:rPr>
+        <w:t>Willasschek</w:t>
+      </w:r>
+      <w:proofErr w:type="spellEnd"/>
+      <w:r>
+        <w:rPr>
+          <w:rFonts w:cstheme="minorHAnsi"/>
+        </w:rPr>
+        <w:t xml:space="preserve"> heeft enorme waardering voor het werk van Kant en maakt keer op keer zichtbaar dat zijn denken ook voor onze tijd van grote waarde is. </w:t>
+      </w:r>
+      <w:proofErr w:type="spellStart"/>
+      <w:r>
+        <w:rPr>
+          <w:rFonts w:cstheme="minorHAnsi"/>
+        </w:rPr>
+        <w:t>Xxx</w:t>
+      </w:r>
+      <w:proofErr w:type="spellEnd"/>
+      <w:r>
+        <w:rPr>
+          <w:rFonts w:cstheme="minorHAnsi"/>
+        </w:rPr>
+        <w:t xml:space="preserve"> Hij plaatst bij zijn denken steeds weer kritische kanttekeningen maar </w:t>
+      </w:r>
+      <w:r>
+        <w:rPr>
+          <w:rFonts w:cstheme="minorHAnsi"/>
+        </w:rPr>
+        <w:t>verdedigt hem ook weer waar nodig. Zo wordt Kants filosofie vaak als ‘individualistisch’ beschreven en zou het individu alleen maar veran</w:t>
+      </w:r>
+      <w:r>
+        <w:rPr>
+          <w:rFonts w:cstheme="minorHAnsi"/>
+        </w:rPr>
+        <w:t xml:space="preserve">twoording aan zichzelf hebben af te leggen. </w:t>
+      </w:r>
+      <w:proofErr w:type="spellStart"/>
+      <w:r>
+        <w:rPr>
+          <w:rFonts w:cstheme="minorHAnsi"/>
+        </w:rPr>
+        <w:t>Willaschek</w:t>
+      </w:r>
+      <w:proofErr w:type="spellEnd"/>
+      <w:r>
+        <w:rPr>
+          <w:rFonts w:cstheme="minorHAnsi"/>
+        </w:rPr>
+        <w:t xml:space="preserve"> laat zien dat hij op andere plaatsen wel degelijk die grotere gemeenschap van redelijke wezens voor ogen had en oog had voor de sociale dimensie. Bij zijn racistische denken zijn grote vraagtekens te plaatsen. Maar Kant was zich er ook van bewust dat hij niet in een verlicht tijdperk leefde en zich hier niet van kon afsluiten. Zijn eigen denken (dat ook nog vaak </w:t>
+      </w:r>
+      <w:proofErr w:type="spellStart"/>
+      <w:r>
+        <w:rPr>
+          <w:rFonts w:cstheme="minorHAnsi"/>
+        </w:rPr>
+        <w:t>hypothestisch</w:t>
+      </w:r>
+      <w:proofErr w:type="spellEnd"/>
+      <w:r>
+        <w:rPr>
+          <w:rFonts w:cstheme="minorHAnsi"/>
+        </w:rPr>
+        <w:t xml:space="preserve"> en origineel </w:t>
+      </w:r>
+      <w:r>
+        <w:rPr>
+          <w:rFonts w:cstheme="minorHAnsi"/>
+        </w:rPr>
         <w:lastRenderedPageBreak/>
-        <w:t>Willasschek</w:t>
-      </w:r>
-      <w:proofErr w:type="spellEnd"/>
-      <w:r>
-        <w:rPr>
-          <w:rFonts w:cstheme="minorHAnsi"/>
-        </w:rPr>
-        <w:t xml:space="preserve"> heeft enorme waardering voor het werk van Kant en maakt keer op keer zichtbaar dat zijn denken ook voor onze tijd van grote waarde is. </w:t>
-      </w:r>
-      <w:proofErr w:type="spellStart"/>
-      <w:r>
-        <w:rPr>
-          <w:rFonts w:cstheme="minorHAnsi"/>
-        </w:rPr>
-        <w:t>Xxx</w:t>
-      </w:r>
-      <w:proofErr w:type="spellEnd"/>
-      <w:r>
-        <w:rPr>
-          <w:rFonts w:cstheme="minorHAnsi"/>
-        </w:rPr>
-        <w:t xml:space="preserve"> Hij plaatst bij zijn denken steeds weer kritische kanttekeningen maar </w:t>
-      </w:r>
-      <w:r>
-        <w:rPr>
-          <w:rFonts w:cstheme="minorHAnsi"/>
-        </w:rPr>
-        <w:t>verdedigt hem ook weer waar nodig. Zo wordt Kants filosofie vaak als ‘individualistisch’ beschreven en zou het individu alleen maar veran</w:t>
-      </w:r>
-      <w:r>
-        <w:rPr>
-          <w:rFonts w:cstheme="minorHAnsi"/>
-        </w:rPr>
-        <w:t xml:space="preserve">twoording aan zichzelf hebben af te leggen. </w:t>
-      </w:r>
-      <w:proofErr w:type="spellStart"/>
-      <w:r>
-        <w:rPr>
-          <w:rFonts w:cstheme="minorHAnsi"/>
-        </w:rPr>
-        <w:t>Willaschek</w:t>
-      </w:r>
-      <w:proofErr w:type="spellEnd"/>
-      <w:r>
-        <w:rPr>
-          <w:rFonts w:cstheme="minorHAnsi"/>
-        </w:rPr>
-        <w:t xml:space="preserve"> laat zien dat hij op andere plaatsen wel degelijk die grotere gemeenschap van redelijke wezens voor ogen had en oog had voor de sociale dimensie. Bij zijn racistische denken zijn grote vraagtekens te plaatsen. Maar Kant was zich er ook van bewust dat hij niet in een verlicht tijdperk leefde en zich hier niet van kon afsluiten. Zijn eigen denken (dat ook nog vaak </w:t>
-      </w:r>
-      <w:proofErr w:type="spellStart"/>
-      <w:r>
-        <w:rPr>
-          <w:rFonts w:cstheme="minorHAnsi"/>
-        </w:rPr>
-        <w:t>hypothestisch</w:t>
-      </w:r>
-      <w:proofErr w:type="spellEnd"/>
-      <w:r>
-        <w:rPr>
-          <w:rFonts w:cstheme="minorHAnsi"/>
-        </w:rPr>
-        <w:t xml:space="preserve"> en origineel empirisch is) moest ook niet onkritisch worden overgenomen, want de mensen moesten zelf nadenken. Ook over zijn standpunten. </w:t>
-      </w:r>
-    </w:p>
-    <w:p>
-      <w:pPr>
-        <w:spacing w:line="360" w:lineRule="auto"/>
-        <w:rPr>
-          <w:rFonts w:cstheme="minorHAnsi"/>
-        </w:rPr>
-      </w:pPr>
-    </w:p>
-    <w:p>
-      <w:pPr>
-        <w:spacing w:line="360" w:lineRule="auto"/>
-        <w:rPr>
-          <w:rFonts w:cstheme="minorHAnsi"/>
-        </w:rPr>
-      </w:pPr>
-      <w:proofErr w:type="spellStart"/>
-      <w:r>
-        <w:rPr>
-          <w:rFonts w:cstheme="minorHAnsi"/>
-        </w:rPr>
-        <w:t>Niet</w:t>
-      </w:r>
-      <w:proofErr w:type="spellEnd"/>
-      <w:r>
-        <w:rPr>
-          <w:rFonts w:cstheme="minorHAnsi"/>
-        </w:rPr>
-        <w:t xml:space="preserve"> alleen brengt Kant een maatschappelijke revolutie in het denken te weeg, ook in zijn eigen leven vonden grote veranderingen plaats. </w:t>
+        <w:t xml:space="preserve">empirisch is) moest ook niet onkritisch worden overgenomen, want de mensen moesten zelf nadenken. Ook over zijn standpunten. </w:t>
+      </w:r>
+    </w:p>
+    <w:p>
+      <w:pPr>
+        <w:spacing w:line="360" w:lineRule="auto"/>
+        <w:rPr>
+          <w:rFonts w:cstheme="minorHAnsi"/>
+        </w:rPr>
+      </w:pPr>
+    </w:p>
+    <w:p>
+      <w:pPr>
+        <w:spacing w:line="360" w:lineRule="auto"/>
+        <w:rPr>
+          <w:rFonts w:cstheme="minorHAnsi"/>
+        </w:rPr>
+      </w:pPr>
+      <w:r>
+        <w:rPr>
+          <w:rFonts w:cstheme="minorHAnsi"/>
+        </w:rPr>
+        <w:t xml:space="preserve">Niet alleen brengt Kant een maatschappelijke revolutie in het denken te weeg, ook in zijn eigen leven vonden grote veranderingen plaats. </w:t>
       </w:r>
       <w:proofErr w:type="spellStart"/>
       <w:r>
@@ -902,148 +1846,148 @@
           <w:rFonts w:cstheme="minorHAnsi"/>
           <w:lang w:val="en-US"/>
         </w:rPr>
+        <w:t>&lt;</w:t>
+      </w:r>
+      <w:proofErr w:type="spellStart"/>
+      <w:r>
+        <w:rPr>
+          <w:rFonts w:cstheme="minorHAnsi"/>
+          <w:lang w:val="en-US"/>
+        </w:rPr>
+        <w:t>br</w:t>
+      </w:r>
+      <w:proofErr w:type="spellEnd"/>
+      <w:r>
+        <w:rPr>
+          <w:rFonts w:cstheme="minorHAnsi"/>
+          <w:lang w:val="en-US"/>
+        </w:rPr>
+        <w:t xml:space="preserve">&gt; </w:t>
+      </w:r>
+    </w:p>
+    <w:p>
+      <w:pPr>
+        <w:spacing w:line="360" w:lineRule="auto"/>
+        <w:rPr>
+          <w:rFonts w:cstheme="minorHAnsi"/>
+          <w:lang w:val="en-US"/>
+        </w:rPr>
+      </w:pPr>
+    </w:p>
+    <w:p>
+      <w:pPr>
+        <w:spacing w:line="360" w:lineRule="auto"/>
+        <w:rPr>
+          <w:rFonts w:cstheme="minorHAnsi"/>
+          <w:lang w:val="en-US"/>
+        </w:rPr>
+      </w:pPr>
+    </w:p>
+    <w:p>
+      <w:pPr>
+        <w:spacing w:line="360" w:lineRule="auto"/>
+        <w:rPr>
+          <w:rFonts w:cstheme="minorHAnsi"/>
+          <w:lang w:val="en-US"/>
+        </w:rPr>
+      </w:pPr>
+      <w:r>
+        <w:rPr>
+          <w:rFonts w:cstheme="minorHAnsi"/>
+          <w:lang w:val="en-US"/>
+        </w:rPr>
+        <w:t>&lt;</w:t>
+      </w:r>
+      <w:proofErr w:type="spellStart"/>
+      <w:r>
+        <w:rPr>
+          <w:rFonts w:cstheme="minorHAnsi"/>
+          <w:lang w:val="en-US"/>
+        </w:rPr>
+        <w:t>br</w:t>
+      </w:r>
+      <w:proofErr w:type="spellEnd"/>
+      <w:r>
+        <w:rPr>
+          <w:rFonts w:cstheme="minorHAnsi"/>
+          <w:lang w:val="en-US"/>
+        </w:rPr>
+        <w:t>&gt;</w:t>
+      </w:r>
+    </w:p>
+    <w:p>
+      <w:pPr>
+        <w:spacing w:line="360" w:lineRule="auto"/>
+        <w:rPr>
+          <w:rFonts w:cstheme="minorHAnsi"/>
+          <w:lang w:val="en-US"/>
+        </w:rPr>
+      </w:pPr>
+    </w:p>
+    <w:p>
+      <w:pPr>
+        <w:spacing w:line="360" w:lineRule="auto"/>
+        <w:rPr>
+          <w:rFonts w:cstheme="minorHAnsi"/>
+          <w:lang w:val="en-US"/>
+        </w:rPr>
+      </w:pPr>
+    </w:p>
+    <w:p>
+      <w:pPr>
+        <w:spacing w:line="360" w:lineRule="auto"/>
+        <w:rPr>
+          <w:rFonts w:cstheme="minorHAnsi"/>
+          <w:lang w:val="en-US"/>
+        </w:rPr>
+      </w:pPr>
+      <w:r>
+        <w:rPr>
+          <w:rFonts w:cstheme="minorHAnsi"/>
+          <w:lang w:val="en-US"/>
+        </w:rPr>
+        <w:t>&lt;</w:t>
+      </w:r>
+      <w:proofErr w:type="spellStart"/>
+      <w:r>
+        <w:rPr>
+          <w:rFonts w:cstheme="minorHAnsi"/>
+          <w:lang w:val="en-US"/>
+        </w:rPr>
+        <w:t>br</w:t>
+      </w:r>
+      <w:proofErr w:type="spellEnd"/>
+      <w:r>
+        <w:rPr>
+          <w:rFonts w:cstheme="minorHAnsi"/>
+          <w:lang w:val="en-US"/>
+        </w:rPr>
+        <w:t>&gt;</w:t>
+      </w:r>
+    </w:p>
+    <w:p>
+      <w:pPr>
+        <w:spacing w:line="360" w:lineRule="auto"/>
+        <w:rPr>
+          <w:rFonts w:cstheme="minorHAnsi"/>
+          <w:lang w:val="en-US"/>
+        </w:rPr>
+      </w:pPr>
+    </w:p>
+    <w:p>
+      <w:pPr>
+        <w:spacing w:line="360" w:lineRule="auto"/>
+        <w:rPr>
+          <w:rFonts w:cstheme="minorHAnsi"/>
+          <w:lang w:val="en-NL"/>
+        </w:rPr>
+      </w:pPr>
+      <w:r>
+        <w:rPr>
+          <w:rFonts w:cstheme="minorHAnsi"/>
+          <w:lang w:val="en-NL"/>
+        </w:rPr>
         <w:lastRenderedPageBreak/>
-        <w:t>&lt;</w:t>
-      </w:r>
-      <w:proofErr w:type="spellStart"/>
-      <w:r>
-        <w:rPr>
-          <w:rFonts w:cstheme="minorHAnsi"/>
-          <w:lang w:val="en-US"/>
-        </w:rPr>
-        <w:t>br</w:t>
-      </w:r>
-      <w:proofErr w:type="spellEnd"/>
-      <w:r>
-        <w:rPr>
-          <w:rFonts w:cstheme="minorHAnsi"/>
-          <w:lang w:val="en-US"/>
-        </w:rPr>
-        <w:t xml:space="preserve">&gt; </w:t>
-      </w:r>
-    </w:p>
-    <w:p>
-      <w:pPr>
-        <w:spacing w:line="360" w:lineRule="auto"/>
-        <w:rPr>
-          <w:rFonts w:cstheme="minorHAnsi"/>
-          <w:lang w:val="en-US"/>
-        </w:rPr>
-      </w:pPr>
-    </w:p>
-    <w:p>
-      <w:pPr>
-        <w:spacing w:line="360" w:lineRule="auto"/>
-        <w:rPr>
-          <w:rFonts w:cstheme="minorHAnsi"/>
-          <w:lang w:val="en-US"/>
-        </w:rPr>
-      </w:pPr>
-    </w:p>
-    <w:p>
-      <w:pPr>
-        <w:spacing w:line="360" w:lineRule="auto"/>
-        <w:rPr>
-          <w:rFonts w:cstheme="minorHAnsi"/>
-          <w:lang w:val="en-US"/>
-        </w:rPr>
-      </w:pPr>
-      <w:r>
-        <w:rPr>
-          <w:rFonts w:cstheme="minorHAnsi"/>
-          <w:lang w:val="en-US"/>
-        </w:rPr>
-        <w:t>&lt;</w:t>
-      </w:r>
-      <w:proofErr w:type="spellStart"/>
-      <w:r>
-        <w:rPr>
-          <w:rFonts w:cstheme="minorHAnsi"/>
-          <w:lang w:val="en-US"/>
-        </w:rPr>
-        <w:t>br</w:t>
-      </w:r>
-      <w:proofErr w:type="spellEnd"/>
-      <w:r>
-        <w:rPr>
-          <w:rFonts w:cstheme="minorHAnsi"/>
-          <w:lang w:val="en-US"/>
-        </w:rPr>
-        <w:t>&gt;</w:t>
-      </w:r>
-    </w:p>
-    <w:p>
-      <w:pPr>
-        <w:spacing w:line="360" w:lineRule="auto"/>
-        <w:rPr>
-          <w:rFonts w:cstheme="minorHAnsi"/>
-          <w:lang w:val="en-US"/>
-        </w:rPr>
-      </w:pPr>
-    </w:p>
-    <w:p>
-      <w:pPr>
-        <w:spacing w:line="360" w:lineRule="auto"/>
-        <w:rPr>
-          <w:rFonts w:cstheme="minorHAnsi"/>
-          <w:lang w:val="en-US"/>
-        </w:rPr>
-      </w:pPr>
-    </w:p>
-    <w:p>
-      <w:pPr>
-        <w:spacing w:line="360" w:lineRule="auto"/>
-        <w:rPr>
-          <w:rFonts w:cstheme="minorHAnsi"/>
-          <w:lang w:val="en-US"/>
-        </w:rPr>
-      </w:pPr>
-      <w:r>
-        <w:rPr>
-          <w:rFonts w:cstheme="minorHAnsi"/>
-          <w:lang w:val="en-US"/>
-        </w:rPr>
-        <w:t>&lt;</w:t>
-      </w:r>
-      <w:proofErr w:type="spellStart"/>
-      <w:r>
-        <w:rPr>
-          <w:rFonts w:cstheme="minorHAnsi"/>
-          <w:lang w:val="en-US"/>
-        </w:rPr>
-        <w:t>br</w:t>
-      </w:r>
-      <w:proofErr w:type="spellEnd"/>
-      <w:r>
-        <w:rPr>
-          <w:rFonts w:cstheme="minorHAnsi"/>
-          <w:lang w:val="en-US"/>
-        </w:rPr>
-        <w:t>&gt;</w:t>
-      </w:r>
-    </w:p>
-    <w:p>
-      <w:pPr>
-        <w:spacing w:line="360" w:lineRule="auto"/>
-        <w:rPr>
-          <w:rFonts w:cstheme="minorHAnsi"/>
-          <w:lang w:val="en-US"/>
-        </w:rPr>
-      </w:pPr>
-    </w:p>
-    <w:p>
-      <w:pPr>
-        <w:spacing w:line="360" w:lineRule="auto"/>
-        <w:rPr>
-          <w:rFonts w:cstheme="minorHAnsi"/>
-          <w:lang w:val="en-NL"/>
-        </w:rPr>
-      </w:pPr>
-      <w:r>
-        <w:rPr>
-          <w:rFonts w:cstheme="minorHAnsi"/>
-          <w:lang w:val="en-NL"/>
-        </w:rPr>
         <w:t xml:space="preserve">Willaschek, M (2024). </w:t>
       </w:r>
       <w:r>

</xml_diff>

<commit_message>
29-07-24, Kants blog bijgewerkt
</commit_message>
<xml_diff>
--- a/BlogsWord/Kants revoluties.docx
+++ b/BlogsWord/Kants revoluties.docx
@@ -13,7 +13,25 @@
         <w:rPr>
           <w:rFonts w:cstheme="minorHAnsi"/>
         </w:rPr>
-        <w:t>Kants revoluties</w:t>
+        <w:t xml:space="preserve">Over </w:t>
+      </w:r>
+      <w:r>
+        <w:rPr>
+          <w:rFonts w:cstheme="minorHAnsi"/>
+        </w:rPr>
+        <w:t>Kants</w:t>
+      </w:r>
+      <w:r>
+        <w:rPr>
+          <w:rFonts w:cstheme="minorHAnsi"/>
+        </w:rPr>
+        <w:t xml:space="preserve"> timmerwerk</w:t>
+      </w:r>
+      <w:r>
+        <w:rPr>
+          <w:rFonts w:cstheme="minorHAnsi"/>
+        </w:rPr>
+        <w:t xml:space="preserve"> </w:t>
       </w:r>
     </w:p>
     <w:p>
@@ -44,7 +62,7 @@
           <w:rFonts w:cstheme="minorHAnsi"/>
           <w:lang w:val="en-NL"/>
         </w:rPr>
-        <w:t>Zelf denken betekent de toetssteen van de waarheid in jezelf (dat wil zeggen in je eigen reden) zoeken; en de maxime te allen tijde zelf te denken, is de verlichting</w:t>
+        <w:t>Uit het kromme hout waaruit de mens gemaakt is, kan niets volmaakt rechts in elkaar worden getimmerd</w:t>
       </w:r>
       <w:r>
         <w:rPr>
@@ -182,7 +200,13 @@
         <w:rPr>
           <w:rFonts w:cstheme="minorHAnsi"/>
         </w:rPr>
-        <w:t xml:space="preserve"> en zelf Kantexpert en voorzitter van de Kantcommissie, is Immanuel Kant de belangrijkste filosoof van de moderne tijd</w:t>
+        <w:t xml:space="preserve">, </w:t>
+      </w:r>
+      <w:r>
+        <w:rPr>
+          <w:rFonts w:cstheme="minorHAnsi"/>
+        </w:rPr>
+        <w:t>zelf Kantexpert en voorzitter van de Kantcommissie, is Immanuel Kant de belangrijkste filosoof van de moderne tijd</w:t>
       </w:r>
       <w:r>
         <w:rPr>
@@ -206,6 +230,12 @@
         <w:rPr>
           <w:rFonts w:cstheme="minorHAnsi"/>
         </w:rPr>
+        <w:t xml:space="preserve">zo </w:t>
+      </w:r>
+      <w:r>
+        <w:rPr>
+          <w:rFonts w:cstheme="minorHAnsi"/>
+        </w:rPr>
         <w:t xml:space="preserve">meteen met de deur in huis. Voor </w:t>
       </w:r>
       <w:proofErr w:type="spellStart"/>
@@ -250,7 +280,31 @@
         <w:rPr>
           <w:rFonts w:cstheme="minorHAnsi"/>
         </w:rPr>
-        <w:t>en moderne metafysicus, natuurkundige van formaat, kosmopoliet en de grote moraalfilosoof</w:t>
+        <w:t>en moderne metafysicus, natuurkundige van formaat</w:t>
+      </w:r>
+      <w:r>
+        <w:rPr>
+          <w:rFonts w:cstheme="minorHAnsi"/>
+        </w:rPr>
+        <w:t xml:space="preserve"> en</w:t>
+      </w:r>
+      <w:r>
+        <w:rPr>
+          <w:rFonts w:cstheme="minorHAnsi"/>
+        </w:rPr>
+        <w:t xml:space="preserve"> kosmopoliet en </w:t>
+      </w:r>
+      <w:r>
+        <w:rPr>
+          <w:rFonts w:cstheme="minorHAnsi"/>
+        </w:rPr>
+        <w:t>tegelijk als de</w:t>
+      </w:r>
+      <w:r>
+        <w:rPr>
+          <w:rFonts w:cstheme="minorHAnsi"/>
+        </w:rPr>
+        <w:t xml:space="preserve"> grote moraalfilosoof</w:t>
       </w:r>
       <w:r>
         <w:rPr>
@@ -389,17 +443,79 @@
         </w:rPr>
         <w:t xml:space="preserve"> de zeer toegankelijke inleiding *Kant. De revolutie van het denken*. </w:t>
       </w:r>
-      <w:r>
-        <w:rPr>
-          <w:rFonts w:cstheme="minorHAnsi"/>
-        </w:rPr>
-        <w:t>Het is een poging om Kant toegankelijk te maken voor een gemiddelde lezer en het</w:t>
-      </w:r>
-      <w:r>
-        <w:rPr>
-          <w:rFonts w:cstheme="minorHAnsi"/>
-        </w:rPr>
-        <w:t xml:space="preserve"> boek is recent </w:t>
+      <w:proofErr w:type="spellStart"/>
+      <w:r>
+        <w:rPr>
+          <w:rFonts w:cstheme="minorHAnsi"/>
+        </w:rPr>
+        <w:t>Willaschek</w:t>
+      </w:r>
+      <w:proofErr w:type="spellEnd"/>
+      <w:r>
+        <w:rPr>
+          <w:rFonts w:cstheme="minorHAnsi"/>
+        </w:rPr>
+        <w:t xml:space="preserve"> slaagt </w:t>
+      </w:r>
+      <w:r>
+        <w:rPr>
+          <w:rFonts w:cstheme="minorHAnsi"/>
+        </w:rPr>
+        <w:t>erin</w:t>
+      </w:r>
+      <w:r>
+        <w:rPr>
+          <w:rFonts w:cstheme="minorHAnsi"/>
+        </w:rPr>
+        <w:t xml:space="preserve"> </w:t>
+      </w:r>
+      <w:r>
+        <w:rPr>
+          <w:rFonts w:cstheme="minorHAnsi"/>
+        </w:rPr>
+        <w:t xml:space="preserve">Kant toegankelijk te maken voor </w:t>
+      </w:r>
+      <w:r>
+        <w:rPr>
+          <w:rFonts w:cstheme="minorHAnsi"/>
+        </w:rPr>
+        <w:t>een</w:t>
+      </w:r>
+      <w:r>
+        <w:rPr>
+          <w:rFonts w:cstheme="minorHAnsi"/>
+        </w:rPr>
+        <w:t xml:space="preserve"> gemiddelde lezer </w:t>
+      </w:r>
+      <w:r>
+        <w:rPr>
+          <w:rFonts w:cstheme="minorHAnsi"/>
+        </w:rPr>
+        <w:t xml:space="preserve">en </w:t>
+      </w:r>
+      <w:r>
+        <w:rPr>
+          <w:rFonts w:cstheme="minorHAnsi"/>
+        </w:rPr>
+        <w:t xml:space="preserve">ook </w:t>
+      </w:r>
+      <w:r>
+        <w:rPr>
+          <w:rFonts w:cstheme="minorHAnsi"/>
+        </w:rPr>
+        <w:t xml:space="preserve">daarom is het goed dat </w:t>
+      </w:r>
+      <w:r>
+        <w:rPr>
+          <w:rFonts w:cstheme="minorHAnsi"/>
+        </w:rPr>
+        <w:t>het</w:t>
+      </w:r>
+      <w:r>
+        <w:rPr>
+          <w:rFonts w:cstheme="minorHAnsi"/>
+        </w:rPr>
+        <w:t xml:space="preserve"> boek recent </w:t>
       </w:r>
       <w:r>
         <w:rPr>
@@ -411,7 +527,19 @@
         <w:rPr>
           <w:rFonts w:cstheme="minorHAnsi"/>
         </w:rPr>
-        <w:t xml:space="preserve"> het Nederlands vertaald.</w:t>
+        <w:t xml:space="preserve"> het Nederlands </w:t>
+      </w:r>
+      <w:r>
+        <w:rPr>
+          <w:rFonts w:cstheme="minorHAnsi"/>
+        </w:rPr>
+        <w:t xml:space="preserve">is </w:t>
+      </w:r>
+      <w:r>
+        <w:rPr>
+          <w:rFonts w:cstheme="minorHAnsi"/>
+        </w:rPr>
+        <w:t>vertaald.</w:t>
       </w:r>
       <w:r>
         <w:rPr>
@@ -453,19 +581,31 @@
         <w:rPr>
           <w:rFonts w:cstheme="minorHAnsi"/>
         </w:rPr>
-        <w:t xml:space="preserve"> en bovenal wil hij ons zelf </w:t>
-      </w:r>
-      <w:r>
-        <w:rPr>
-          <w:rFonts w:cstheme="minorHAnsi"/>
-        </w:rPr>
-        <w:t xml:space="preserve">daarover </w:t>
-      </w:r>
-      <w:r>
-        <w:rPr>
-          <w:rFonts w:cstheme="minorHAnsi"/>
-        </w:rPr>
-        <w:t xml:space="preserve">laten nadenken. </w:t>
+        <w:t xml:space="preserve"> en bovenal </w:t>
+      </w:r>
+      <w:r>
+        <w:rPr>
+          <w:rFonts w:cstheme="minorHAnsi"/>
+        </w:rPr>
+        <w:t xml:space="preserve">laat </w:t>
+      </w:r>
+      <w:r>
+        <w:rPr>
+          <w:rFonts w:cstheme="minorHAnsi"/>
+        </w:rPr>
+        <w:t xml:space="preserve">hij ons zelf </w:t>
+      </w:r>
+      <w:r>
+        <w:rPr>
+          <w:rFonts w:cstheme="minorHAnsi"/>
+        </w:rPr>
+        <w:t>daarover</w:t>
+      </w:r>
+      <w:r>
+        <w:rPr>
+          <w:rFonts w:cstheme="minorHAnsi"/>
+        </w:rPr>
+        <w:t xml:space="preserve"> nadenken. </w:t>
       </w:r>
     </w:p>
     <w:p>
@@ -525,7 +665,7 @@
         <w:rPr>
           <w:rFonts w:cstheme="minorHAnsi"/>
         </w:rPr>
-        <w:t xml:space="preserve">De dertig hoofdstukken zijn over vijf delen verdeeld. In het eerste deel komen de politieke en historische aspecten aan de orde. </w:t>
+        <w:t xml:space="preserve">De dertig hoofdstukken zijn over vijf delen verdeeld. In het eerste deel komen politieke en historische aspecten aan de orde. </w:t>
       </w:r>
       <w:proofErr w:type="spellStart"/>
       <w:r>
@@ -563,13 +703,31 @@
         <w:rPr>
           <w:rFonts w:cstheme="minorHAnsi"/>
         </w:rPr>
-        <w:t>. Kant ziet dat</w:t>
-      </w:r>
-      <w:r>
-        <w:rPr>
-          <w:rFonts w:cstheme="minorHAnsi"/>
-        </w:rPr>
-        <w:t xml:space="preserve"> niet als het belangrijks</w:t>
+        <w:t>, allicht ook omdat Kant</w:t>
+      </w:r>
+      <w:r>
+        <w:rPr>
+          <w:rFonts w:cstheme="minorHAnsi"/>
+        </w:rPr>
+        <w:t xml:space="preserve"> dat</w:t>
+      </w:r>
+      <w:r>
+        <w:rPr>
+          <w:rFonts w:cstheme="minorHAnsi"/>
+        </w:rPr>
+        <w:t xml:space="preserve"> niet </w:t>
+      </w:r>
+      <w:r>
+        <w:rPr>
+          <w:rFonts w:cstheme="minorHAnsi"/>
+        </w:rPr>
+        <w:t xml:space="preserve">alleen </w:t>
+      </w:r>
+      <w:r>
+        <w:rPr>
+          <w:rFonts w:cstheme="minorHAnsi"/>
+        </w:rPr>
+        <w:t>als het belangrijks</w:t>
       </w:r>
       <w:r>
         <w:rPr>
@@ -581,7 +739,25 @@
         <w:rPr>
           <w:rFonts w:cstheme="minorHAnsi"/>
         </w:rPr>
-        <w:t>e politiek doel</w:t>
+        <w:t>e politiek</w:t>
+      </w:r>
+      <w:r>
+        <w:rPr>
+          <w:rFonts w:cstheme="minorHAnsi"/>
+        </w:rPr>
+        <w:t>e</w:t>
+      </w:r>
+      <w:r>
+        <w:rPr>
+          <w:rFonts w:cstheme="minorHAnsi"/>
+        </w:rPr>
+        <w:t xml:space="preserve"> doel</w:t>
+      </w:r>
+      <w:r>
+        <w:rPr>
+          <w:rFonts w:cstheme="minorHAnsi"/>
+        </w:rPr>
+        <w:t xml:space="preserve"> ziet</w:t>
       </w:r>
       <w:r>
         <w:rPr>
@@ -593,26 +769,26 @@
         <w:rPr>
           <w:rFonts w:cstheme="minorHAnsi"/>
         </w:rPr>
-        <w:t xml:space="preserve">het </w:t>
-      </w:r>
-      <w:r>
-        <w:rPr>
-          <w:rFonts w:cstheme="minorHAnsi"/>
-        </w:rPr>
-        <w:t xml:space="preserve">is ook het </w:t>
-      </w:r>
-      <w:r>
-        <w:rPr>
-          <w:rFonts w:cstheme="minorHAnsi"/>
-        </w:rPr>
-        <w:t xml:space="preserve">uiteindelijke doel van zijn filosofie. Vrede die mogelijk maakt dat de rechten van mensen worden erkend en </w:t>
+        <w:t>maar</w:t>
+      </w:r>
+      <w:r>
+        <w:rPr>
+          <w:rFonts w:cstheme="minorHAnsi"/>
+        </w:rPr>
+        <w:t xml:space="preserve"> ook het </w:t>
+      </w:r>
+      <w:r>
+        <w:rPr>
+          <w:rFonts w:cstheme="minorHAnsi"/>
+        </w:rPr>
+        <w:t xml:space="preserve">uiteindelijke doel van zijn filosofie. Vrede die mogelijk maakt dat de rechten van </w:t>
       </w:r>
       <w:r>
         <w:rPr>
           <w:rFonts w:cstheme="minorHAnsi"/>
         </w:rPr>
         <w:lastRenderedPageBreak/>
-        <w:t xml:space="preserve">dat </w:t>
+        <w:t xml:space="preserve">mensen worden erkend </w:t>
       </w:r>
       <w:r>
         <w:rPr>
@@ -636,7 +812,43 @@
         <w:rPr>
           <w:rFonts w:cstheme="minorHAnsi"/>
         </w:rPr>
-        <w:t xml:space="preserve"> geen onbereikbaar ideaal maar bereikbaar doel is. Met staten die democratie organiseren en verdedigen, met een federatie daarboven die het volkenrecht waarborgt en het wereldburgerrecht dat burgers niet alleen tegenover de eigen staat ook ten opzichte van andere staten ter zijde staat.  </w:t>
+        <w:t xml:space="preserve"> geen onbereikbaar ideaal</w:t>
+      </w:r>
+      <w:r>
+        <w:rPr>
+          <w:rFonts w:cstheme="minorHAnsi"/>
+        </w:rPr>
+        <w:t>, eerder een</w:t>
+      </w:r>
+      <w:r>
+        <w:rPr>
+          <w:rFonts w:cstheme="minorHAnsi"/>
+        </w:rPr>
+        <w:t xml:space="preserve"> bereikbaar doel. Met staten die </w:t>
+      </w:r>
+      <w:r>
+        <w:rPr>
+          <w:rFonts w:cstheme="minorHAnsi"/>
+        </w:rPr>
+        <w:t xml:space="preserve">zelf hun </w:t>
+      </w:r>
+      <w:r>
+        <w:rPr>
+          <w:rFonts w:cstheme="minorHAnsi"/>
+        </w:rPr>
+        <w:t>democratie organiseren en verdedigen, met een federatie daarboven die het volkenrecht waarborgt en h</w:t>
+      </w:r>
+      <w:r>
+        <w:rPr>
+          <w:rFonts w:cstheme="minorHAnsi"/>
+        </w:rPr>
+        <w:t xml:space="preserve">et </w:t>
+      </w:r>
+      <w:r>
+        <w:rPr>
+          <w:rFonts w:cstheme="minorHAnsi"/>
+        </w:rPr>
+        <w:t xml:space="preserve">wereldburgerrecht dat burgers ook ten opzichte van andere staten ter zijde staat. </w:t>
       </w:r>
       <w:r>
         <w:rPr>
@@ -666,57 +878,99 @@
         <w:rPr>
           <w:rFonts w:cstheme="minorHAnsi"/>
         </w:rPr>
-        <w:t xml:space="preserve">en vaste </w:t>
+        <w:t>en vaste ontwikkelingspatronen. De wereld waarin we geboren worden biedt ons vrijheden en voorwaarden om</w:t>
+      </w:r>
+      <w:r>
+        <w:rPr>
+          <w:rFonts w:cstheme="minorHAnsi"/>
+        </w:rPr>
+        <w:t xml:space="preserve"> daaraan </w:t>
+      </w:r>
+      <w:r>
+        <w:rPr>
+          <w:rFonts w:cstheme="minorHAnsi"/>
+        </w:rPr>
+        <w:t xml:space="preserve">te werken. De mensheid </w:t>
+      </w:r>
+      <w:r>
+        <w:rPr>
+          <w:rFonts w:cstheme="minorHAnsi"/>
+        </w:rPr>
+        <w:t xml:space="preserve">is voor hem dat ‘collectieve </w:t>
+      </w:r>
+      <w:r>
+        <w:rPr>
+          <w:rFonts w:cstheme="minorHAnsi"/>
+        </w:rPr>
+        <w:t>ding</w:t>
+      </w:r>
+      <w:r>
+        <w:rPr>
+          <w:rFonts w:cstheme="minorHAnsi"/>
+        </w:rPr>
+        <w:t>’</w:t>
+      </w:r>
+      <w:r>
+        <w:rPr>
+          <w:rFonts w:cstheme="minorHAnsi"/>
+        </w:rPr>
+        <w:t xml:space="preserve"> dat kind, volwassene en grijsaard tegelijk is, dat stappen </w:t>
+      </w:r>
+      <w:r>
+        <w:rPr>
+          <w:rFonts w:cstheme="minorHAnsi"/>
+        </w:rPr>
+        <w:t>vooruit</w:t>
+      </w:r>
+      <w:r>
+        <w:rPr>
+          <w:rFonts w:cstheme="minorHAnsi"/>
+        </w:rPr>
+        <w:t xml:space="preserve"> en dan weer </w:t>
       </w:r>
       <w:proofErr w:type="gramStart"/>
       <w:r>
         <w:rPr>
           <w:rFonts w:cstheme="minorHAnsi"/>
         </w:rPr>
-        <w:t>ontwikkelingspatronen .</w:t>
+        <w:t>achteruit</w:t>
+      </w:r>
+      <w:r>
+        <w:rPr>
+          <w:rFonts w:cstheme="minorHAnsi"/>
+        </w:rPr>
+        <w:t xml:space="preserve"> zet</w:t>
       </w:r>
       <w:proofErr w:type="gramEnd"/>
       <w:r>
         <w:rPr>
           <w:rFonts w:cstheme="minorHAnsi"/>
         </w:rPr>
-        <w:t xml:space="preserve"> De wereld waarin we geboren worden biedt ons vrijheden en voorwaarden om</w:t>
-      </w:r>
-      <w:r>
-        <w:rPr>
-          <w:rFonts w:cstheme="minorHAnsi"/>
-        </w:rPr>
-        <w:t xml:space="preserve"> daaraan </w:t>
-      </w:r>
-      <w:r>
-        <w:rPr>
-          <w:rFonts w:cstheme="minorHAnsi"/>
-        </w:rPr>
-        <w:t xml:space="preserve">te werken. De mensheid die hij als collectief ding ziet dat kind, volwassene en grijsaard tegelijk is, dat stappen </w:t>
-      </w:r>
-      <w:r>
-        <w:rPr>
-          <w:rFonts w:cstheme="minorHAnsi"/>
-        </w:rPr>
-        <w:t>vooruitzet</w:t>
-      </w:r>
-      <w:r>
-        <w:rPr>
-          <w:rFonts w:cstheme="minorHAnsi"/>
-        </w:rPr>
-        <w:t xml:space="preserve"> en dan weer achteruit.  </w:t>
-      </w:r>
-      <w:r>
-        <w:rPr>
-          <w:rFonts w:cstheme="minorHAnsi"/>
-        </w:rPr>
-        <w:t xml:space="preserve">Het houdt ook </w:t>
-      </w:r>
-      <w:r>
-        <w:rPr>
-          <w:rFonts w:cstheme="minorHAnsi"/>
-        </w:rPr>
-        <w:t xml:space="preserve">de hoop overeind dat het steeds beter wordt en van fouten </w:t>
+        <w:t xml:space="preserve">. </w:t>
+      </w:r>
+      <w:r>
+        <w:rPr>
+          <w:rFonts w:cstheme="minorHAnsi"/>
+        </w:rPr>
+        <w:t>H</w:t>
+      </w:r>
+      <w:r>
+        <w:rPr>
+          <w:rFonts w:cstheme="minorHAnsi"/>
+        </w:rPr>
+        <w:t>ij houdt</w:t>
+      </w:r>
+      <w:r>
+        <w:rPr>
+          <w:rFonts w:cstheme="minorHAnsi"/>
+        </w:rPr>
+        <w:t xml:space="preserve"> </w:t>
+      </w:r>
+      <w:r>
+        <w:rPr>
+          <w:rFonts w:cstheme="minorHAnsi"/>
+        </w:rPr>
+        <w:t xml:space="preserve">de hoop overeind dat het beter </w:t>
       </w:r>
       <w:r>
         <w:rPr>
@@ -740,19 +994,37 @@
         <w:rPr>
           <w:rFonts w:cstheme="minorHAnsi"/>
         </w:rPr>
-        <w:t xml:space="preserve"> geleerd. </w:t>
-      </w:r>
-      <w:r>
-        <w:rPr>
-          <w:rFonts w:cstheme="minorHAnsi"/>
-        </w:rPr>
-        <w:t>D</w:t>
-      </w:r>
-      <w:r>
-        <w:rPr>
-          <w:rFonts w:cstheme="minorHAnsi"/>
-        </w:rPr>
-        <w:t xml:space="preserve">an is het wel nodig dat mensen hun verstand gebruiken en zelf </w:t>
+        <w:t xml:space="preserve"> en van fouten geleerd. </w:t>
+      </w:r>
+      <w:r>
+        <w:rPr>
+          <w:rFonts w:cstheme="minorHAnsi"/>
+        </w:rPr>
+        <w:t>Als je dan zo denkt</w:t>
+      </w:r>
+      <w:r>
+        <w:rPr>
+          <w:rFonts w:cstheme="minorHAnsi"/>
+        </w:rPr>
+        <w:t xml:space="preserve"> is het wel nodig </w:t>
+      </w:r>
+      <w:r>
+        <w:rPr>
+          <w:rFonts w:cstheme="minorHAnsi"/>
+        </w:rPr>
+        <w:t>het verstand te</w:t>
+      </w:r>
+      <w:r>
+        <w:rPr>
+          <w:rFonts w:cstheme="minorHAnsi"/>
+        </w:rPr>
+        <w:t xml:space="preserve"> gebruiken en zelf </w:t>
+      </w:r>
+      <w:r>
+        <w:rPr>
+          <w:rFonts w:cstheme="minorHAnsi"/>
+        </w:rPr>
+        <w:t xml:space="preserve">te </w:t>
       </w:r>
       <w:r>
         <w:rPr>
@@ -776,13 +1048,19 @@
         <w:rPr>
           <w:rFonts w:cstheme="minorHAnsi"/>
         </w:rPr>
-        <w:t xml:space="preserve">aan de ene </w:t>
-      </w:r>
-      <w:r>
-        <w:rPr>
-          <w:rFonts w:cstheme="minorHAnsi"/>
-        </w:rPr>
-        <w:t xml:space="preserve">en intimidatie en bedreigingen </w:t>
+        <w:t>aan de ene</w:t>
+      </w:r>
+      <w:r>
+        <w:rPr>
+          <w:rFonts w:cstheme="minorHAnsi"/>
+        </w:rPr>
+        <w:t xml:space="preserve">, </w:t>
+      </w:r>
+      <w:r>
+        <w:rPr>
+          <w:rFonts w:cstheme="minorHAnsi"/>
+        </w:rPr>
+        <w:t xml:space="preserve">intimidatie en bedreigingen </w:t>
       </w:r>
       <w:r>
         <w:rPr>
@@ -794,14 +1072,7 @@
         <w:rPr>
           <w:rFonts w:cstheme="minorHAnsi"/>
         </w:rPr>
-        <w:t xml:space="preserve">zijn een gevaar voor </w:t>
-      </w:r>
-      <w:proofErr w:type="spellStart"/>
-      <w:r>
-        <w:rPr>
-          <w:rFonts w:cstheme="minorHAnsi"/>
-        </w:rPr>
-        <w:t>d</w:t>
+        <w:t>zijn een gevaar voor d</w:t>
       </w:r>
       <w:r>
         <w:rPr>
@@ -813,47 +1084,26 @@
         <w:rPr>
           <w:rFonts w:cstheme="minorHAnsi"/>
         </w:rPr>
-        <w:t>verlichting</w:t>
-      </w:r>
-      <w:proofErr w:type="spellEnd"/>
-      <w:r>
-        <w:rPr>
-          <w:rFonts w:cstheme="minorHAnsi"/>
-        </w:rPr>
-        <w:t xml:space="preserve">. Daarom </w:t>
-      </w:r>
-      <w:r>
-        <w:rPr>
-          <w:rFonts w:cstheme="minorHAnsi"/>
-        </w:rPr>
-        <w:t>ook is voor Kant</w:t>
-      </w:r>
-      <w:r>
-        <w:rPr>
-          <w:rFonts w:cstheme="minorHAnsi"/>
-        </w:rPr>
         <w:t xml:space="preserve"> </w:t>
       </w:r>
-      <w:proofErr w:type="gramStart"/>
-      <w:r>
-        <w:rPr>
-          <w:rFonts w:cstheme="minorHAnsi"/>
-        </w:rPr>
-        <w:t>opvoeding</w:t>
-      </w:r>
-      <w:r>
-        <w:rPr>
-          <w:rFonts w:cstheme="minorHAnsi"/>
-        </w:rPr>
-        <w:t xml:space="preserve">  </w:t>
-      </w:r>
-      <w:r>
-        <w:rPr>
-          <w:rFonts w:cstheme="minorHAnsi"/>
-        </w:rPr>
-        <w:t>van</w:t>
-      </w:r>
-      <w:proofErr w:type="gramEnd"/>
+      <w:r>
+        <w:rPr>
+          <w:rFonts w:cstheme="minorHAnsi"/>
+        </w:rPr>
+        <w:t xml:space="preserve">verlichting. Daarom </w:t>
+      </w:r>
+      <w:r>
+        <w:rPr>
+          <w:rFonts w:cstheme="minorHAnsi"/>
+        </w:rPr>
+        <w:t xml:space="preserve">ook </w:t>
+      </w:r>
+      <w:r>
+        <w:rPr>
+          <w:rFonts w:cstheme="minorHAnsi"/>
+        </w:rPr>
+        <w:t>hecht Kant zoveel waarde aan opvoeding</w:t>
+      </w:r>
       <w:r>
         <w:rPr>
           <w:rFonts w:cstheme="minorHAnsi"/>
@@ -948,7 +1198,55 @@
         <w:rPr>
           <w:rFonts w:cstheme="minorHAnsi"/>
         </w:rPr>
-        <w:t xml:space="preserve"> een vrij handelend mens te worden en zelf te denken, onderzoek te doen en op eigen benen staan.</w:t>
+        <w:t xml:space="preserve"> een vrij handelend mens te worden</w:t>
+      </w:r>
+      <w:r>
+        <w:rPr>
+          <w:rFonts w:cstheme="minorHAnsi"/>
+        </w:rPr>
+        <w:t>, dat zelf</w:t>
+      </w:r>
+      <w:r>
+        <w:rPr>
+          <w:rFonts w:cstheme="minorHAnsi"/>
+        </w:rPr>
+        <w:t xml:space="preserve"> denk</w:t>
+      </w:r>
+      <w:r>
+        <w:rPr>
+          <w:rFonts w:cstheme="minorHAnsi"/>
+        </w:rPr>
+        <w:t>t</w:t>
+      </w:r>
+      <w:r>
+        <w:rPr>
+          <w:rFonts w:cstheme="minorHAnsi"/>
+        </w:rPr>
+        <w:t xml:space="preserve">, onderzoek </w:t>
+      </w:r>
+      <w:r>
+        <w:rPr>
+          <w:rFonts w:cstheme="minorHAnsi"/>
+        </w:rPr>
+        <w:t>doet</w:t>
+      </w:r>
+      <w:r>
+        <w:rPr>
+          <w:rFonts w:cstheme="minorHAnsi"/>
+        </w:rPr>
+        <w:t xml:space="preserve"> en op eigen benen staa</w:t>
+      </w:r>
+      <w:r>
+        <w:rPr>
+          <w:rFonts w:cstheme="minorHAnsi"/>
+        </w:rPr>
+        <w:t>t</w:t>
+      </w:r>
+      <w:r>
+        <w:rPr>
+          <w:rFonts w:cstheme="minorHAnsi"/>
+        </w:rPr>
+        <w:t>.</w:t>
       </w:r>
     </w:p>
     <w:p>
@@ -975,7 +1273,19 @@
         <w:rPr>
           <w:rFonts w:cstheme="minorHAnsi"/>
         </w:rPr>
-        <w:t xml:space="preserve"> Kant vooral beroemd is geworden. </w:t>
+        <w:t xml:space="preserve"> Kant vooral b</w:t>
+      </w:r>
+      <w:r>
+        <w:rPr>
+          <w:rFonts w:cstheme="minorHAnsi"/>
+        </w:rPr>
+        <w:t>ekend</w:t>
+      </w:r>
+      <w:r>
+        <w:rPr>
+          <w:rFonts w:cstheme="minorHAnsi"/>
+        </w:rPr>
+        <w:t xml:space="preserve"> is geworden. </w:t>
       </w:r>
       <w:r>
         <w:rPr>
@@ -993,7 +1303,19 @@
         <w:rPr>
           <w:rFonts w:cstheme="minorHAnsi"/>
         </w:rPr>
-        <w:t xml:space="preserve"> staan hierbij centraal</w:t>
+        <w:t xml:space="preserve"> staan </w:t>
+      </w:r>
+      <w:r>
+        <w:rPr>
+          <w:rFonts w:cstheme="minorHAnsi"/>
+        </w:rPr>
+        <w:t>in zijn denken</w:t>
+      </w:r>
+      <w:r>
+        <w:rPr>
+          <w:rFonts w:cstheme="minorHAnsi"/>
+        </w:rPr>
+        <w:t xml:space="preserve"> centraal</w:t>
       </w:r>
       <w:r>
         <w:rPr>
@@ -1023,7 +1345,19 @@
         <w:rPr>
           <w:rFonts w:cstheme="minorHAnsi"/>
         </w:rPr>
-        <w:t xml:space="preserve">iet zozeer als middel maar </w:t>
+        <w:t>iet zozeer als middel</w:t>
+      </w:r>
+      <w:r>
+        <w:rPr>
+          <w:rFonts w:cstheme="minorHAnsi"/>
+        </w:rPr>
+        <w:t>,</w:t>
+      </w:r>
+      <w:r>
+        <w:rPr>
+          <w:rFonts w:cstheme="minorHAnsi"/>
+        </w:rPr>
+        <w:t xml:space="preserve"> maar </w:t>
       </w:r>
       <w:r>
         <w:rPr>
@@ -1047,7 +1381,19 @@
         <w:rPr>
           <w:rFonts w:cstheme="minorHAnsi"/>
         </w:rPr>
-        <w:t xml:space="preserve">. In dit deel komt ook </w:t>
+        <w:t xml:space="preserve">. </w:t>
+      </w:r>
+      <w:r>
+        <w:rPr>
+          <w:rFonts w:cstheme="minorHAnsi"/>
+        </w:rPr>
+        <w:t xml:space="preserve">Hier komt </w:t>
+      </w:r>
+      <w:r>
+        <w:rPr>
+          <w:rFonts w:cstheme="minorHAnsi"/>
+        </w:rPr>
+        <w:t xml:space="preserve">ook </w:t>
       </w:r>
       <w:proofErr w:type="gramStart"/>
       <w:r>
@@ -1081,21 +1427,19 @@
         <w:rPr>
           <w:rFonts w:cstheme="minorHAnsi"/>
         </w:rPr>
-        <w:t xml:space="preserve">, de bekende gulde regel die wederkerigheid en onpartijdigheid uitdrukt, voor iedereen en altijd. De waardigheid van de </w:t>
-      </w:r>
-      <w:proofErr w:type="gramStart"/>
-      <w:r>
-        <w:rPr>
-          <w:rFonts w:cstheme="minorHAnsi"/>
-        </w:rPr>
-        <w:t>mens  heeft</w:t>
-      </w:r>
-      <w:proofErr w:type="gramEnd"/>
-      <w:r>
-        <w:rPr>
-          <w:rFonts w:cstheme="minorHAnsi"/>
-        </w:rPr>
-        <w:t xml:space="preserve"> ook te maken met zijn autonomie, zijn vermogen zichzelf de wet te stellen en een rechtvaardige en vreedzame wereldorde voor te stellen.</w:t>
+        <w:t>, de bekende gulde</w:t>
+      </w:r>
+      <w:r>
+        <w:rPr>
+          <w:rFonts w:cstheme="minorHAnsi"/>
+        </w:rPr>
+        <w:t>n</w:t>
+      </w:r>
+      <w:r>
+        <w:rPr>
+          <w:rFonts w:cstheme="minorHAnsi"/>
+        </w:rPr>
+        <w:t xml:space="preserve"> regel die wederkerigheid en onpartijdigheid uitdrukt, voor iedereen en altijd. De waardigheid van de mens heeft ook te maken met zijn autonomie, zijn vermogen zichzelf de wet te stellen en een rechtvaardige en vreedzame wereldorde voor te stellen.</w:t>
       </w:r>
     </w:p>
     <w:p>
@@ -1128,7 +1472,19 @@
         <w:rPr>
           <w:rFonts w:cstheme="minorHAnsi"/>
         </w:rPr>
-        <w:t xml:space="preserve">is het nodig over </w:t>
+        <w:t xml:space="preserve">is het </w:t>
+      </w:r>
+      <w:r>
+        <w:rPr>
+          <w:rFonts w:cstheme="minorHAnsi"/>
+        </w:rPr>
+        <w:t xml:space="preserve">dan </w:t>
+      </w:r>
+      <w:r>
+        <w:rPr>
+          <w:rFonts w:cstheme="minorHAnsi"/>
+        </w:rPr>
+        <w:t xml:space="preserve">nodig over </w:t>
       </w:r>
       <w:r>
         <w:rPr>
@@ -1170,7 +1526,19 @@
         <w:rPr>
           <w:rFonts w:cstheme="minorHAnsi"/>
         </w:rPr>
-        <w:t xml:space="preserve"> de voorwaarden waaraan die orde heeft te voldoen. </w:t>
+        <w:t xml:space="preserve"> de voorwaarden waaraan </w:t>
+      </w:r>
+      <w:r>
+        <w:rPr>
+          <w:rFonts w:cstheme="minorHAnsi"/>
+        </w:rPr>
+        <w:t>zo’n</w:t>
+      </w:r>
+      <w:r>
+        <w:rPr>
+          <w:rFonts w:cstheme="minorHAnsi"/>
+        </w:rPr>
+        <w:t xml:space="preserve"> orde heeft te voldoen. </w:t>
       </w:r>
       <w:r>
         <w:rPr>
@@ -1280,42 +1648,128 @@
         <w:rPr>
           <w:rFonts w:cstheme="minorHAnsi"/>
         </w:rPr>
-        <w:t xml:space="preserve">Hij wist ook zelf met vrijheid en beperkte vrijheid om te </w:t>
+        <w:t>Z</w:t>
+      </w:r>
+      <w:r>
+        <w:rPr>
+          <w:rFonts w:cstheme="minorHAnsi"/>
+        </w:rPr>
+        <w:t xml:space="preserve">elf </w:t>
+      </w:r>
+      <w:r>
+        <w:rPr>
+          <w:rFonts w:cstheme="minorHAnsi"/>
+        </w:rPr>
+        <w:t xml:space="preserve">weet hij </w:t>
+      </w:r>
+      <w:r>
+        <w:rPr>
+          <w:rFonts w:cstheme="minorHAnsi"/>
+        </w:rPr>
+        <w:t xml:space="preserve">ook </w:t>
+      </w:r>
+      <w:r>
+        <w:rPr>
+          <w:rFonts w:cstheme="minorHAnsi"/>
+        </w:rPr>
+        <w:t xml:space="preserve">heel goed </w:t>
+      </w:r>
+      <w:r>
+        <w:rPr>
+          <w:rFonts w:cstheme="minorHAnsi"/>
+        </w:rPr>
+        <w:t xml:space="preserve">met vrijheid en beperkte </w:t>
       </w:r>
       <w:r>
         <w:rPr>
           <w:rFonts w:cstheme="minorHAnsi"/>
         </w:rPr>
         <w:lastRenderedPageBreak/>
-        <w:t xml:space="preserve">gaan. </w:t>
-      </w:r>
-      <w:proofErr w:type="spellStart"/>
-      <w:r>
-        <w:rPr>
-          <w:rFonts w:cstheme="minorHAnsi"/>
-        </w:rPr>
-        <w:t>Hj</w:t>
-      </w:r>
-      <w:proofErr w:type="spellEnd"/>
-      <w:r>
-        <w:rPr>
-          <w:rFonts w:cstheme="minorHAnsi"/>
-        </w:rPr>
-        <w:t xml:space="preserve"> wist wanneer hij zich over religie kon uitlaten en wanneer hij beter zijn mond kon houden en kende de streken en spitsvondigheden die daarbij horen. Hij wist met religies en religieuze zaken om te gaan. Zijn eigen religie van de rede en alles wat de morele verbetering van de mens </w:t>
-      </w:r>
-      <w:proofErr w:type="gramStart"/>
-      <w:r>
-        <w:rPr>
-          <w:rFonts w:cstheme="minorHAnsi"/>
-        </w:rPr>
-        <w:t>ten goed</w:t>
-      </w:r>
-      <w:proofErr w:type="gramEnd"/>
-      <w:r>
-        <w:rPr>
-          <w:rFonts w:cstheme="minorHAnsi"/>
-        </w:rPr>
-        <w:t xml:space="preserve"> komt, houdt hij voor ogen. Zo bereidt hij niet alleen de moderniteit maar ook de </w:t>
+        <w:t>vrijheid om te gaan. H</w:t>
+      </w:r>
+      <w:r>
+        <w:rPr>
+          <w:rFonts w:cstheme="minorHAnsi"/>
+        </w:rPr>
+        <w:t xml:space="preserve">ij weet heel goed </w:t>
+      </w:r>
+      <w:r>
+        <w:rPr>
+          <w:rFonts w:cstheme="minorHAnsi"/>
+        </w:rPr>
+        <w:t>wanneer hij zich over religie k</w:t>
+      </w:r>
+      <w:r>
+        <w:rPr>
+          <w:rFonts w:cstheme="minorHAnsi"/>
+        </w:rPr>
+        <w:t>a</w:t>
+      </w:r>
+      <w:r>
+        <w:rPr>
+          <w:rFonts w:cstheme="minorHAnsi"/>
+        </w:rPr>
+        <w:t>n uitlaten en wanneer hij beter zijn mond kon houden en ken</w:t>
+      </w:r>
+      <w:r>
+        <w:rPr>
+          <w:rFonts w:cstheme="minorHAnsi"/>
+        </w:rPr>
+        <w:t>t</w:t>
+      </w:r>
+      <w:r>
+        <w:rPr>
+          <w:rFonts w:cstheme="minorHAnsi"/>
+        </w:rPr>
+        <w:t xml:space="preserve"> de streken en spitsvondigheden die daarbij horen. Hij w</w:t>
+      </w:r>
+      <w:r>
+        <w:rPr>
+          <w:rFonts w:cstheme="minorHAnsi"/>
+        </w:rPr>
+        <w:t>eet</w:t>
+      </w:r>
+      <w:r>
+        <w:rPr>
+          <w:rFonts w:cstheme="minorHAnsi"/>
+        </w:rPr>
+        <w:t xml:space="preserve"> met religies en religieuze zaken om te gaan. Zijn eigen religie van de rede en alles wat de morele verbetering van de mens ten goed</w:t>
+      </w:r>
+      <w:r>
+        <w:rPr>
+          <w:rFonts w:cstheme="minorHAnsi"/>
+        </w:rPr>
+        <w:t>e</w:t>
+      </w:r>
+      <w:r>
+        <w:rPr>
+          <w:rFonts w:cstheme="minorHAnsi"/>
+        </w:rPr>
+        <w:t xml:space="preserve"> komt, houdt hij </w:t>
+      </w:r>
+      <w:r>
+        <w:rPr>
+          <w:rFonts w:cstheme="minorHAnsi"/>
+        </w:rPr>
+        <w:t xml:space="preserve">wel </w:t>
+      </w:r>
+      <w:r>
+        <w:rPr>
+          <w:rFonts w:cstheme="minorHAnsi"/>
+        </w:rPr>
+        <w:t xml:space="preserve">voor ogen. Zo bereidt hij de moderniteit </w:t>
+      </w:r>
+      <w:r>
+        <w:rPr>
+          <w:rFonts w:cstheme="minorHAnsi"/>
+        </w:rPr>
+        <w:t>en</w:t>
+      </w:r>
+      <w:r>
+        <w:rPr>
+          <w:rFonts w:cstheme="minorHAnsi"/>
+        </w:rPr>
+        <w:t xml:space="preserve"> de </w:t>
       </w:r>
       <w:r>
         <w:rPr>
@@ -1368,19 +1822,41 @@
         </w:rPr>
         <w:t xml:space="preserve">. Daarover gaat het vierde deel. Kant presenteert een </w:t>
       </w:r>
-      <w:proofErr w:type="spellStart"/>
-      <w:r>
-        <w:rPr>
-          <w:rFonts w:cstheme="minorHAnsi"/>
-        </w:rPr>
-        <w:t>anthropologische</w:t>
-      </w:r>
-      <w:proofErr w:type="spellEnd"/>
-      <w:r>
-        <w:rPr>
-          <w:rFonts w:cstheme="minorHAnsi"/>
-        </w:rPr>
-        <w:t xml:space="preserve"> theorie over de mens, die nu volledig achterhaald is. De vier menselijke rassen (wit, zwart, Mongools, Indisch) zijn basisvormen die te maken hebben met vochtig, droog, heet of koud klimaat. Maar hij presenteert het niet als bewezen kennis maar als empirische hypothese, die verder onderzocht moet worden. </w:t>
+      <w:r>
+        <w:rPr>
+          <w:rFonts w:cstheme="minorHAnsi"/>
+        </w:rPr>
+        <w:t>antropologische</w:t>
+      </w:r>
+      <w:r>
+        <w:rPr>
+          <w:rFonts w:cstheme="minorHAnsi"/>
+        </w:rPr>
+        <w:t xml:space="preserve"> theorie over de mens, die nu volledig achterhaald is. De vier menselijke rassen (wit, zwart, Mongools, Indisch) zijn basisvormen die te maken hebben met vochtig, droog, heet of koud klimaat. </w:t>
+      </w:r>
+      <w:r>
+        <w:rPr>
+          <w:rFonts w:cstheme="minorHAnsi"/>
+        </w:rPr>
+        <w:t>H</w:t>
+      </w:r>
+      <w:r>
+        <w:rPr>
+          <w:rFonts w:cstheme="minorHAnsi"/>
+        </w:rPr>
+        <w:t xml:space="preserve">ij presenteert het niet als bewezen kennis maar als </w:t>
+      </w:r>
+      <w:r>
+        <w:rPr>
+          <w:rFonts w:cstheme="minorHAnsi"/>
+        </w:rPr>
+        <w:t xml:space="preserve">een </w:t>
+      </w:r>
+      <w:r>
+        <w:rPr>
+          <w:rFonts w:cstheme="minorHAnsi"/>
+        </w:rPr>
+        <w:t xml:space="preserve">empirische hypothese die verder onderzocht moet worden. </w:t>
       </w:r>
       <w:r>
         <w:rPr>
@@ -1388,14 +1864,12 @@
         </w:rPr>
         <w:t xml:space="preserve">Als psycholoog onderzoekt hij de menselijke vermogens en laat hij zien hoe het cognitief apparaat functioneert. Vanuit dit deel van zijn werk ontstaat in de negentiende eeuw de </w:t>
       </w:r>
-      <w:proofErr w:type="spellStart"/>
-      <w:r>
-        <w:rPr>
-          <w:rFonts w:cstheme="minorHAnsi"/>
-        </w:rPr>
-        <w:t>pscyhologie</w:t>
-      </w:r>
-      <w:proofErr w:type="spellEnd"/>
+      <w:r>
+        <w:rPr>
+          <w:rFonts w:cstheme="minorHAnsi"/>
+        </w:rPr>
+        <w:t>psychologie</w:t>
+      </w:r>
       <w:r>
         <w:rPr>
           <w:rFonts w:cstheme="minorHAnsi"/>
@@ -1406,15 +1880,156 @@
     <w:p>
       <w:pPr>
         <w:spacing w:line="360" w:lineRule="auto"/>
-        <w:rPr>
-          <w:rFonts w:cstheme="minorHAnsi"/>
-        </w:rPr>
-      </w:pPr>
-      <w:r>
-        <w:rPr>
-          <w:rFonts w:cstheme="minorHAnsi"/>
-        </w:rPr>
-        <w:t>Metafysica</w:t>
+        <w:ind w:firstLine="720"/>
+        <w:rPr>
+          <w:rFonts w:cstheme="minorHAnsi"/>
+        </w:rPr>
+      </w:pPr>
+      <w:r>
+        <w:rPr>
+          <w:rFonts w:cstheme="minorHAnsi"/>
+        </w:rPr>
+        <w:t>Veel van zijn werk gaat over de metafysica, het lot waarop hij verliefd werd, zoals hijzelf schreef en waar het vijfde deel over gaat. Bij metafysica gaat het om vragen die niet door waarneming en experimenten beantwoord kunnen worden</w:t>
+      </w:r>
+      <w:r>
+        <w:rPr>
+          <w:rFonts w:cstheme="minorHAnsi"/>
+        </w:rPr>
+        <w:t xml:space="preserve">, zoals: waarom bestaat er eigenlijk iets en niet veeleer niets? </w:t>
+      </w:r>
+      <w:proofErr w:type="gramStart"/>
+      <w:r>
+        <w:rPr>
+          <w:rFonts w:cstheme="minorHAnsi"/>
+        </w:rPr>
+        <w:t>en</w:t>
+      </w:r>
+      <w:proofErr w:type="gramEnd"/>
+      <w:r>
+        <w:rPr>
+          <w:rFonts w:cstheme="minorHAnsi"/>
+        </w:rPr>
+        <w:t xml:space="preserve"> over zaken als vrijheid</w:t>
+      </w:r>
+      <w:r>
+        <w:rPr>
+          <w:rFonts w:cstheme="minorHAnsi"/>
+        </w:rPr>
+        <w:t xml:space="preserve">, </w:t>
+      </w:r>
+      <w:r>
+        <w:rPr>
+          <w:rFonts w:cstheme="minorHAnsi"/>
+        </w:rPr>
+        <w:t>onsterfelijkheid</w:t>
+      </w:r>
+      <w:r>
+        <w:rPr>
+          <w:rFonts w:cstheme="minorHAnsi"/>
+        </w:rPr>
+        <w:t xml:space="preserve"> en God</w:t>
+      </w:r>
+      <w:r>
+        <w:rPr>
+          <w:rFonts w:cstheme="minorHAnsi"/>
+        </w:rPr>
+        <w:t xml:space="preserve">. Hier gaat het om de achterkant van de vragen, </w:t>
+      </w:r>
+      <w:r>
+        <w:rPr>
+          <w:rFonts w:cstheme="minorHAnsi"/>
+        </w:rPr>
+        <w:t>de</w:t>
+      </w:r>
+      <w:r>
+        <w:rPr>
+          <w:rFonts w:cstheme="minorHAnsi"/>
+        </w:rPr>
+        <w:t xml:space="preserve"> oorzaken achter oorzaken en </w:t>
+      </w:r>
+      <w:r>
+        <w:rPr>
+          <w:rFonts w:cstheme="minorHAnsi"/>
+        </w:rPr>
+        <w:t xml:space="preserve">de </w:t>
+      </w:r>
+      <w:r>
+        <w:rPr>
+          <w:rFonts w:cstheme="minorHAnsi"/>
+        </w:rPr>
+        <w:t xml:space="preserve">voorwaarden van de voorwaarden. </w:t>
+      </w:r>
+      <w:r>
+        <w:rPr>
+          <w:rFonts w:cstheme="minorHAnsi"/>
+        </w:rPr>
+        <w:t>Kant heeft steeds</w:t>
+      </w:r>
+      <w:r>
+        <w:rPr>
+          <w:rFonts w:cstheme="minorHAnsi"/>
+        </w:rPr>
+        <w:t xml:space="preserve"> het midden </w:t>
+      </w:r>
+      <w:r>
+        <w:rPr>
+          <w:rFonts w:cstheme="minorHAnsi"/>
+        </w:rPr>
+        <w:t xml:space="preserve">gezocht </w:t>
+      </w:r>
+      <w:r>
+        <w:rPr>
+          <w:rFonts w:cstheme="minorHAnsi"/>
+        </w:rPr>
+        <w:t>tussen empiristen</w:t>
+      </w:r>
+      <w:r>
+        <w:rPr>
+          <w:rFonts w:cstheme="minorHAnsi"/>
+        </w:rPr>
+        <w:t>,</w:t>
+      </w:r>
+      <w:r>
+        <w:rPr>
+          <w:rFonts w:cstheme="minorHAnsi"/>
+        </w:rPr>
+        <w:t xml:space="preserve"> die via aanschouwing ons de wereld laten voorstellen</w:t>
+      </w:r>
+      <w:r>
+        <w:rPr>
+          <w:rFonts w:cstheme="minorHAnsi"/>
+        </w:rPr>
+        <w:t>,</w:t>
+      </w:r>
+      <w:r>
+        <w:rPr>
+          <w:rFonts w:cstheme="minorHAnsi"/>
+        </w:rPr>
+        <w:t xml:space="preserve"> en de rationalisten</w:t>
+      </w:r>
+      <w:r>
+        <w:rPr>
+          <w:rFonts w:cstheme="minorHAnsi"/>
+        </w:rPr>
+        <w:t>,</w:t>
+      </w:r>
+      <w:r>
+        <w:rPr>
+          <w:rFonts w:cstheme="minorHAnsi"/>
+        </w:rPr>
+        <w:t xml:space="preserve"> </w:t>
+      </w:r>
+      <w:r>
+        <w:rPr>
+          <w:rFonts w:cstheme="minorHAnsi"/>
+        </w:rPr>
+        <w:t>die zeggen dat die aanschouwing ons nog geen voorstelling van de objectieve realiteit biedt omdat we daar bepaalde begrippen voor nodig hebben</w:t>
+      </w:r>
+      <w:r>
+        <w:rPr>
+          <w:rFonts w:cstheme="minorHAnsi"/>
+        </w:rPr>
+        <w:t xml:space="preserve">. Bij het beantwoorden van metafysische zaken, bijvoorbeeld of God bestaat, wijst hij ons steeds op de grenzen van ons eigen kenvermogen. Die grenzen hebben we in de gaten te houden en de vraag naar God ligt daarbuiten. </w:t>
       </w:r>
     </w:p>
     <w:p>
@@ -1475,6 +2090,7 @@
         <w:rPr>
           <w:rFonts w:cstheme="minorHAnsi"/>
         </w:rPr>
+        <w:lastRenderedPageBreak/>
         <w:t>Willasschek</w:t>
       </w:r>
       <w:proofErr w:type="spellEnd"/>
@@ -1482,27 +2098,87 @@
         <w:rPr>
           <w:rFonts w:cstheme="minorHAnsi"/>
         </w:rPr>
-        <w:t xml:space="preserve"> heeft enorme waardering voor het werk van Kant en maakt keer op keer zichtbaar dat zijn denken ook voor onze tijd van grote waarde is. </w:t>
+        <w:t xml:space="preserve"> heeft enorme waardering voor het werk van Kant en maakt keer op keer zichtbaar dat zijn denken ook voor onze tijd van grote waarde is</w:t>
+      </w:r>
+      <w:r>
+        <w:rPr>
+          <w:rFonts w:cstheme="minorHAnsi"/>
+        </w:rPr>
+        <w:t xml:space="preserve"> en voor al die belangrijke zaken waar we in onze tijd de verantwoordelijkheid </w:t>
+      </w:r>
+      <w:r>
+        <w:rPr>
+          <w:rFonts w:cstheme="minorHAnsi"/>
+        </w:rPr>
+        <w:t xml:space="preserve">voor </w:t>
+      </w:r>
+      <w:r>
+        <w:rPr>
+          <w:rFonts w:cstheme="minorHAnsi"/>
+        </w:rPr>
+        <w:t>hebben</w:t>
+      </w:r>
+      <w:r>
+        <w:rPr>
+          <w:rFonts w:cstheme="minorHAnsi"/>
+        </w:rPr>
+        <w:t>.</w:t>
+      </w:r>
+      <w:r>
+        <w:rPr>
+          <w:rFonts w:cstheme="minorHAnsi"/>
+        </w:rPr>
+        <w:t xml:space="preserve"> </w:t>
+      </w:r>
+      <w:r>
+        <w:rPr>
+          <w:rFonts w:cstheme="minorHAnsi"/>
+        </w:rPr>
+        <w:t xml:space="preserve">Kant geeft ons zoveel later nog steeds perspectief en richting. </w:t>
       </w:r>
       <w:proofErr w:type="spellStart"/>
       <w:r>
         <w:rPr>
           <w:rFonts w:cstheme="minorHAnsi"/>
         </w:rPr>
-        <w:t>Xxx</w:t>
+        <w:t>Willaschek</w:t>
       </w:r>
       <w:proofErr w:type="spellEnd"/>
       <w:r>
         <w:rPr>
           <w:rFonts w:cstheme="minorHAnsi"/>
         </w:rPr>
-        <w:t xml:space="preserve"> Hij plaatst bij zijn denken steeds weer kritische kanttekeningen maar </w:t>
-      </w:r>
-      <w:r>
-        <w:rPr>
-          <w:rFonts w:cstheme="minorHAnsi"/>
-        </w:rPr>
-        <w:t>verdedigt hem ook weer waar nodig. Zo wordt Kants filosofie vaak als ‘individualistisch’ beschreven en zou het individu alleen maar veran</w:t>
+        <w:t xml:space="preserve"> </w:t>
+      </w:r>
+      <w:r>
+        <w:rPr>
+          <w:rFonts w:cstheme="minorHAnsi"/>
+        </w:rPr>
+        <w:t xml:space="preserve">verdedigt hem </w:t>
+      </w:r>
+      <w:r>
+        <w:rPr>
+          <w:rFonts w:cstheme="minorHAnsi"/>
+        </w:rPr>
+        <w:t>en plaatst kritische kanttekeningen</w:t>
+      </w:r>
+      <w:r>
+        <w:rPr>
+          <w:rFonts w:cstheme="minorHAnsi"/>
+        </w:rPr>
+        <w:t xml:space="preserve"> waar nodig. Zo wordt Kants filosofie vaak als ‘individualistisch’ beschreven en zou </w:t>
+      </w:r>
+      <w:r>
+        <w:rPr>
+          <w:rFonts w:cstheme="minorHAnsi"/>
+        </w:rPr>
+        <w:t xml:space="preserve">in zijn denken </w:t>
+      </w:r>
+      <w:r>
+        <w:rPr>
+          <w:rFonts w:cstheme="minorHAnsi"/>
+        </w:rPr>
+        <w:t>het individu alleen maar veran</w:t>
       </w:r>
       <w:r>
         <w:rPr>
@@ -1522,37 +2198,479 @@
         <w:rPr>
           <w:rFonts w:cstheme="minorHAnsi"/>
         </w:rPr>
-        <w:t xml:space="preserve"> laat zien dat hij op andere plaatsen wel degelijk die grotere gemeenschap van redelijke wezens voor ogen had en oog had voor de sociale dimensie. Bij zijn racistische denken zijn grote vraagtekens te plaatsen. Maar Kant was zich er ook van bewust dat hij niet in een verlicht tijdperk leefde en zich hier niet van kon afsluiten. Zijn eigen denken (dat ook nog vaak </w:t>
+        <w:t xml:space="preserve"> laat zien dat hij op andere plaatsen wel degelijk die grotere gemeenschap van redelijke wezens voor ogen </w:t>
+      </w:r>
+      <w:r>
+        <w:rPr>
+          <w:rFonts w:cstheme="minorHAnsi"/>
+        </w:rPr>
+        <w:t>heeft</w:t>
+      </w:r>
+      <w:r>
+        <w:rPr>
+          <w:rFonts w:cstheme="minorHAnsi"/>
+        </w:rPr>
+        <w:t xml:space="preserve"> en </w:t>
+      </w:r>
+      <w:r>
+        <w:rPr>
+          <w:rFonts w:cstheme="minorHAnsi"/>
+        </w:rPr>
+        <w:t>wel degelijk</w:t>
+      </w:r>
+      <w:r>
+        <w:rPr>
+          <w:rFonts w:cstheme="minorHAnsi"/>
+        </w:rPr>
+        <w:t xml:space="preserve"> de sociale dimensie</w:t>
+      </w:r>
+      <w:r>
+        <w:rPr>
+          <w:rFonts w:cstheme="minorHAnsi"/>
+        </w:rPr>
+        <w:t xml:space="preserve"> ziet</w:t>
+      </w:r>
+      <w:r>
+        <w:rPr>
+          <w:rFonts w:cstheme="minorHAnsi"/>
+        </w:rPr>
+        <w:t xml:space="preserve">. </w:t>
+      </w:r>
+      <w:r>
+        <w:rPr>
+          <w:rFonts w:cstheme="minorHAnsi"/>
+        </w:rPr>
+        <w:t>Tegelijk</w:t>
+      </w:r>
+      <w:r>
+        <w:rPr>
+          <w:rFonts w:cstheme="minorHAnsi"/>
+        </w:rPr>
+        <w:t xml:space="preserve"> zijn </w:t>
+      </w:r>
+      <w:r>
+        <w:rPr>
+          <w:rFonts w:cstheme="minorHAnsi"/>
+        </w:rPr>
+        <w:t xml:space="preserve">bij zijn in onze ogen </w:t>
+      </w:r>
+      <w:r>
+        <w:rPr>
+          <w:rFonts w:cstheme="minorHAnsi"/>
+        </w:rPr>
+        <w:t>racistische denken grote vraagtekens te plaatsen</w:t>
+      </w:r>
+      <w:r>
+        <w:rPr>
+          <w:rFonts w:cstheme="minorHAnsi"/>
+        </w:rPr>
+        <w:t xml:space="preserve"> en </w:t>
       </w:r>
       <w:proofErr w:type="spellStart"/>
       <w:r>
         <w:rPr>
           <w:rFonts w:cstheme="minorHAnsi"/>
         </w:rPr>
-        <w:t>hypothestisch</w:t>
+        <w:t>Willaschek</w:t>
       </w:r>
       <w:proofErr w:type="spellEnd"/>
       <w:r>
         <w:rPr>
           <w:rFonts w:cstheme="minorHAnsi"/>
         </w:rPr>
-        <w:t xml:space="preserve"> en origineel </w:t>
-      </w:r>
-      <w:r>
-        <w:rPr>
-          <w:rFonts w:cstheme="minorHAnsi"/>
-        </w:rPr>
-        <w:lastRenderedPageBreak/>
-        <w:t xml:space="preserve">empirisch is) moest ook niet onkritisch worden overgenomen, want de mensen moesten zelf nadenken. Ook over zijn standpunten. </w:t>
+        <w:t xml:space="preserve"> erkent dat</w:t>
+      </w:r>
+      <w:r>
+        <w:rPr>
+          <w:rFonts w:cstheme="minorHAnsi"/>
+        </w:rPr>
+        <w:t xml:space="preserve">. </w:t>
+      </w:r>
+      <w:r>
+        <w:rPr>
+          <w:rFonts w:cstheme="minorHAnsi"/>
+        </w:rPr>
+        <w:t xml:space="preserve">Alleen </w:t>
+      </w:r>
+      <w:proofErr w:type="spellStart"/>
+      <w:r>
+        <w:rPr>
+          <w:rFonts w:cstheme="minorHAnsi"/>
+        </w:rPr>
+        <w:t>Willaschek</w:t>
+      </w:r>
+      <w:proofErr w:type="spellEnd"/>
+      <w:r>
+        <w:rPr>
+          <w:rFonts w:cstheme="minorHAnsi"/>
+        </w:rPr>
+        <w:t xml:space="preserve"> voegt hier wat aan toe. </w:t>
+      </w:r>
+      <w:r>
+        <w:rPr>
+          <w:rFonts w:cstheme="minorHAnsi"/>
+        </w:rPr>
+        <w:t xml:space="preserve">Kant </w:t>
+      </w:r>
+      <w:r>
+        <w:rPr>
+          <w:rFonts w:cstheme="minorHAnsi"/>
+        </w:rPr>
+        <w:t>is</w:t>
+      </w:r>
+      <w:r>
+        <w:rPr>
+          <w:rFonts w:cstheme="minorHAnsi"/>
+        </w:rPr>
+        <w:t xml:space="preserve"> zich er </w:t>
+      </w:r>
+      <w:r>
+        <w:rPr>
+          <w:rFonts w:cstheme="minorHAnsi"/>
+        </w:rPr>
+        <w:t xml:space="preserve">steeds zeer </w:t>
+      </w:r>
+      <w:r>
+        <w:rPr>
+          <w:rFonts w:cstheme="minorHAnsi"/>
+        </w:rPr>
+        <w:t>van bewust dat hij niet in een verlicht tijdperk leef</w:t>
+      </w:r>
+      <w:r>
+        <w:rPr>
+          <w:rFonts w:cstheme="minorHAnsi"/>
+        </w:rPr>
+        <w:t>t</w:t>
+      </w:r>
+      <w:r>
+        <w:rPr>
+          <w:rFonts w:cstheme="minorHAnsi"/>
+        </w:rPr>
+        <w:t xml:space="preserve"> en zich </w:t>
+      </w:r>
+      <w:r>
+        <w:rPr>
+          <w:rFonts w:cstheme="minorHAnsi"/>
+        </w:rPr>
+        <w:t>als mens zich hier</w:t>
+      </w:r>
+      <w:r>
+        <w:rPr>
+          <w:rFonts w:cstheme="minorHAnsi"/>
+        </w:rPr>
+        <w:t xml:space="preserve"> niet van k</w:t>
+      </w:r>
+      <w:r>
+        <w:rPr>
+          <w:rFonts w:cstheme="minorHAnsi"/>
+        </w:rPr>
+        <w:t>a</w:t>
+      </w:r>
+      <w:r>
+        <w:rPr>
+          <w:rFonts w:cstheme="minorHAnsi"/>
+        </w:rPr>
+        <w:t xml:space="preserve">n afsluiten. </w:t>
+      </w:r>
+      <w:r>
+        <w:rPr>
+          <w:rFonts w:cstheme="minorHAnsi"/>
+        </w:rPr>
+        <w:t>Kant wil dat zijn</w:t>
+      </w:r>
+      <w:r>
+        <w:rPr>
+          <w:rFonts w:cstheme="minorHAnsi"/>
+        </w:rPr>
+        <w:t xml:space="preserve"> denken (vaak </w:t>
+      </w:r>
+      <w:r>
+        <w:rPr>
+          <w:rFonts w:cstheme="minorHAnsi"/>
+        </w:rPr>
+        <w:t>hypothetisch</w:t>
+      </w:r>
+      <w:r>
+        <w:rPr>
+          <w:rFonts w:cstheme="minorHAnsi"/>
+        </w:rPr>
+        <w:t xml:space="preserve"> en origineel empirisch)</w:t>
+      </w:r>
+      <w:r>
+        <w:rPr>
+          <w:rFonts w:cstheme="minorHAnsi"/>
+        </w:rPr>
+        <w:t xml:space="preserve"> </w:t>
+      </w:r>
+      <w:r>
+        <w:rPr>
+          <w:rFonts w:cstheme="minorHAnsi"/>
+        </w:rPr>
+        <w:t>niet onkritisch word</w:t>
+      </w:r>
+      <w:r>
+        <w:rPr>
+          <w:rFonts w:cstheme="minorHAnsi"/>
+        </w:rPr>
+        <w:t>t</w:t>
+      </w:r>
+      <w:r>
+        <w:rPr>
+          <w:rFonts w:cstheme="minorHAnsi"/>
+        </w:rPr>
+        <w:t xml:space="preserve"> overgenomen, want mensen moeten zelf nadenken</w:t>
+      </w:r>
+      <w:r>
+        <w:rPr>
+          <w:rFonts w:cstheme="minorHAnsi"/>
+        </w:rPr>
+        <w:t>, o</w:t>
+      </w:r>
+      <w:r>
+        <w:rPr>
+          <w:rFonts w:cstheme="minorHAnsi"/>
+        </w:rPr>
+        <w:t xml:space="preserve">ok over zijn standpunten. </w:t>
       </w:r>
     </w:p>
     <w:p>
       <w:pPr>
         <w:spacing w:line="360" w:lineRule="auto"/>
-        <w:rPr>
-          <w:rFonts w:cstheme="minorHAnsi"/>
-        </w:rPr>
-      </w:pPr>
+        <w:ind w:firstLine="720"/>
+        <w:rPr>
+          <w:rFonts w:cstheme="minorHAnsi"/>
+        </w:rPr>
+      </w:pPr>
+      <w:proofErr w:type="spellStart"/>
+      <w:r>
+        <w:rPr>
+          <w:rFonts w:cstheme="minorHAnsi"/>
+        </w:rPr>
+        <w:t>Willascheks</w:t>
+      </w:r>
+      <w:proofErr w:type="spellEnd"/>
+      <w:r>
+        <w:rPr>
+          <w:rFonts w:cstheme="minorHAnsi"/>
+        </w:rPr>
+        <w:t xml:space="preserve"> boek is een heerlijk boek dat je met de veelzijdigheid van Kant laat kennis maken en die </w:t>
+      </w:r>
+      <w:r>
+        <w:rPr>
+          <w:rFonts w:cstheme="minorHAnsi"/>
+        </w:rPr>
+        <w:t xml:space="preserve">deze </w:t>
+      </w:r>
+      <w:r>
+        <w:rPr>
+          <w:rFonts w:cstheme="minorHAnsi"/>
+        </w:rPr>
+        <w:t xml:space="preserve">veelzijdigheid structureert. </w:t>
+      </w:r>
+      <w:r>
+        <w:rPr>
+          <w:rFonts w:cstheme="minorHAnsi"/>
+        </w:rPr>
+        <w:t>Wat blijft hangen is dat</w:t>
+      </w:r>
+      <w:r>
+        <w:rPr>
+          <w:rFonts w:cstheme="minorHAnsi"/>
+        </w:rPr>
+        <w:t xml:space="preserve"> Kant </w:t>
+      </w:r>
+      <w:r>
+        <w:rPr>
+          <w:rFonts w:cstheme="minorHAnsi"/>
+        </w:rPr>
+        <w:t xml:space="preserve">niet alleen </w:t>
+      </w:r>
+      <w:r>
+        <w:rPr>
+          <w:rFonts w:cstheme="minorHAnsi"/>
+        </w:rPr>
+        <w:t>een maatschappelijke revolutie in het denken te weeg</w:t>
+      </w:r>
+      <w:r>
+        <w:rPr>
+          <w:rFonts w:cstheme="minorHAnsi"/>
+        </w:rPr>
+        <w:t xml:space="preserve"> brengt</w:t>
+      </w:r>
+      <w:r>
+        <w:rPr>
+          <w:rFonts w:cstheme="minorHAnsi"/>
+        </w:rPr>
+        <w:t xml:space="preserve">, </w:t>
+      </w:r>
+      <w:r>
+        <w:rPr>
+          <w:rFonts w:cstheme="minorHAnsi"/>
+        </w:rPr>
+        <w:t xml:space="preserve">maar dat er ook </w:t>
+      </w:r>
+      <w:r>
+        <w:rPr>
+          <w:rFonts w:cstheme="minorHAnsi"/>
+        </w:rPr>
+        <w:t>in zijn eigen leven grote veranderingen plaats</w:t>
+      </w:r>
+      <w:r>
+        <w:rPr>
+          <w:rFonts w:cstheme="minorHAnsi"/>
+        </w:rPr>
+        <w:t>vonden</w:t>
+      </w:r>
+      <w:r>
+        <w:rPr>
+          <w:rFonts w:cstheme="minorHAnsi"/>
+        </w:rPr>
+        <w:t xml:space="preserve">. </w:t>
+      </w:r>
+      <w:proofErr w:type="spellStart"/>
+      <w:r>
+        <w:rPr>
+          <w:rFonts w:cstheme="minorHAnsi"/>
+        </w:rPr>
+        <w:t>Willaschek</w:t>
+      </w:r>
+      <w:proofErr w:type="spellEnd"/>
+      <w:r>
+        <w:rPr>
+          <w:rFonts w:cstheme="minorHAnsi"/>
+        </w:rPr>
+        <w:t xml:space="preserve"> noemt er drie.</w:t>
+      </w:r>
+      <w:r>
+        <w:rPr>
+          <w:rFonts w:cstheme="minorHAnsi"/>
+        </w:rPr>
+        <w:t xml:space="preserve"> De eerste is een persoonlijke revolutie en vindt plaats rond zijn veertigste levensjaar (de fase in het leven waarin je volgens Kant zelf rijp </w:t>
+      </w:r>
+      <w:r>
+        <w:rPr>
+          <w:rFonts w:cstheme="minorHAnsi"/>
+        </w:rPr>
+        <w:t xml:space="preserve">bent </w:t>
+      </w:r>
+      <w:r>
+        <w:rPr>
+          <w:rFonts w:cstheme="minorHAnsi"/>
+        </w:rPr>
+        <w:t xml:space="preserve">om een karakter te verwerven). Hij gaat leven volgens strikte regels, houdt zich dan minder met natuurwetenschap bezig en gaat zich actief inzetten voor gerechtigheid en vrede in de wereld. De tweede revolutie is een filosofische revolutie ten tijde van het verschijnen van zijn </w:t>
+      </w:r>
+      <w:r>
+        <w:rPr>
+          <w:rFonts w:cstheme="minorHAnsi"/>
+        </w:rPr>
+        <w:t xml:space="preserve">grote werk </w:t>
+      </w:r>
+      <w:r>
+        <w:rPr>
+          <w:rFonts w:cstheme="minorHAnsi"/>
+        </w:rPr>
+        <w:t>*</w:t>
+      </w:r>
+      <w:proofErr w:type="spellStart"/>
+      <w:r>
+        <w:rPr>
+          <w:rFonts w:cstheme="minorHAnsi"/>
+        </w:rPr>
+        <w:t>Kritik</w:t>
+      </w:r>
+      <w:proofErr w:type="spellEnd"/>
+      <w:r>
+        <w:rPr>
+          <w:rFonts w:cstheme="minorHAnsi"/>
+        </w:rPr>
+        <w:t xml:space="preserve"> der </w:t>
+      </w:r>
+      <w:proofErr w:type="spellStart"/>
+      <w:r>
+        <w:rPr>
+          <w:rFonts w:cstheme="minorHAnsi"/>
+        </w:rPr>
+        <w:t>reinen</w:t>
+      </w:r>
+      <w:proofErr w:type="spellEnd"/>
+      <w:r>
+        <w:rPr>
+          <w:rFonts w:cstheme="minorHAnsi"/>
+        </w:rPr>
+        <w:t xml:space="preserve"> Vernuft* in 1781. Het ware, goede en schone zijn anders dan lang gedacht volgens Kant wel degelijk af</w:t>
+      </w:r>
+      <w:r>
+        <w:rPr>
+          <w:rFonts w:cstheme="minorHAnsi"/>
+        </w:rPr>
+        <w:t>hankelijk</w:t>
+      </w:r>
+      <w:r>
+        <w:rPr>
+          <w:rFonts w:cstheme="minorHAnsi"/>
+        </w:rPr>
+        <w:t xml:space="preserve"> van menselijke standpunten en maken het noodzakelijk dat mensen met elkaar overeenstemming bereiken. De derde en laatste revolutie </w:t>
+      </w:r>
+      <w:r>
+        <w:rPr>
+          <w:rFonts w:cstheme="minorHAnsi"/>
+        </w:rPr>
+        <w:t xml:space="preserve">in zijn leven </w:t>
+      </w:r>
+      <w:r>
+        <w:rPr>
+          <w:rFonts w:cstheme="minorHAnsi"/>
+        </w:rPr>
+        <w:t xml:space="preserve">is </w:t>
+      </w:r>
+      <w:r>
+        <w:rPr>
+          <w:rFonts w:cstheme="minorHAnsi"/>
+        </w:rPr>
+        <w:t xml:space="preserve">van </w:t>
+      </w:r>
+      <w:r>
+        <w:rPr>
+          <w:rFonts w:cstheme="minorHAnsi"/>
+        </w:rPr>
+        <w:t>politieke</w:t>
+      </w:r>
+      <w:r>
+        <w:rPr>
+          <w:rFonts w:cstheme="minorHAnsi"/>
+        </w:rPr>
+        <w:t xml:space="preserve"> aard en vindt plaats</w:t>
+      </w:r>
+      <w:r>
+        <w:rPr>
+          <w:rFonts w:cstheme="minorHAnsi"/>
+        </w:rPr>
+        <w:t xml:space="preserve"> naar aanleiding van de Franse Revolutie in 1789</w:t>
+      </w:r>
+      <w:r>
+        <w:rPr>
+          <w:rFonts w:cstheme="minorHAnsi"/>
+        </w:rPr>
+        <w:t xml:space="preserve">. </w:t>
+      </w:r>
+      <w:r>
+        <w:rPr>
+          <w:rFonts w:cstheme="minorHAnsi"/>
+        </w:rPr>
+        <w:t>Kant</w:t>
+      </w:r>
+      <w:r>
+        <w:rPr>
+          <w:rFonts w:cstheme="minorHAnsi"/>
+        </w:rPr>
+        <w:t>s</w:t>
+      </w:r>
+      <w:r>
+        <w:rPr>
+          <w:rFonts w:cstheme="minorHAnsi"/>
+        </w:rPr>
+        <w:t xml:space="preserve"> politieke denken radicaliseert. De rechtvaardige wereld lijkt haalbaar en zijn filosofie moet daaraan bijdragen.</w:t>
+      </w:r>
     </w:p>
     <w:p>
       <w:pPr>
@@ -1565,13 +2683,120 @@
         <w:rPr>
           <w:rFonts w:cstheme="minorHAnsi"/>
         </w:rPr>
-        <w:t xml:space="preserve">Niet alleen brengt Kant een maatschappelijke revolutie in het denken te weeg, ook in zijn eigen leven vonden grote veranderingen plaats. </w:t>
+        <w:tab/>
+        <w:t xml:space="preserve">Van </w:t>
       </w:r>
       <w:proofErr w:type="spellStart"/>
       <w:r>
         <w:rPr>
           <w:rFonts w:cstheme="minorHAnsi"/>
         </w:rPr>
+        <w:t>Fichte</w:t>
+      </w:r>
+      <w:proofErr w:type="spellEnd"/>
+      <w:r>
+        <w:rPr>
+          <w:rFonts w:cstheme="minorHAnsi"/>
+        </w:rPr>
+        <w:t xml:space="preserve">, Schelling en Hegel tot en met </w:t>
+      </w:r>
+      <w:proofErr w:type="spellStart"/>
+      <w:r>
+        <w:rPr>
+          <w:rFonts w:cstheme="minorHAnsi"/>
+        </w:rPr>
+        <w:t>Rawls</w:t>
+      </w:r>
+      <w:proofErr w:type="spellEnd"/>
+      <w:r>
+        <w:rPr>
+          <w:rFonts w:cstheme="minorHAnsi"/>
+        </w:rPr>
+        <w:t xml:space="preserve">, Habermas en recent nog Boehm hebben zich door Kant laten inspireren en zijn werk eigen gemaakt. </w:t>
+      </w:r>
+      <w:r>
+        <w:rPr>
+          <w:rFonts w:cstheme="minorHAnsi"/>
+        </w:rPr>
+        <w:t xml:space="preserve">Goethe </w:t>
+      </w:r>
+      <w:r>
+        <w:rPr>
+          <w:rFonts w:cstheme="minorHAnsi"/>
+        </w:rPr>
+        <w:t>merkte nog op</w:t>
+      </w:r>
+      <w:r>
+        <w:rPr>
+          <w:rFonts w:cstheme="minorHAnsi"/>
+        </w:rPr>
+        <w:t xml:space="preserve"> </w:t>
+      </w:r>
+      <w:r>
+        <w:rPr>
+          <w:rFonts w:cstheme="minorHAnsi"/>
+        </w:rPr>
+        <w:t>dat Kant</w:t>
+      </w:r>
+      <w:r>
+        <w:rPr>
+          <w:rFonts w:cstheme="minorHAnsi"/>
+        </w:rPr>
+        <w:t xml:space="preserve"> invloed heeft gehad zonder </w:t>
+      </w:r>
+      <w:r>
+        <w:rPr>
+          <w:rFonts w:cstheme="minorHAnsi"/>
+        </w:rPr>
+        <w:t xml:space="preserve">dat je </w:t>
+      </w:r>
+      <w:r>
+        <w:rPr>
+          <w:rFonts w:cstheme="minorHAnsi"/>
+        </w:rPr>
+        <w:t xml:space="preserve">hem </w:t>
+      </w:r>
+      <w:r>
+        <w:rPr>
+          <w:rFonts w:cstheme="minorHAnsi"/>
+        </w:rPr>
+        <w:t>hebt ge</w:t>
+      </w:r>
+      <w:r>
+        <w:rPr>
+          <w:rFonts w:cstheme="minorHAnsi"/>
+        </w:rPr>
+        <w:t xml:space="preserve">lezen en je hem niet meer nodig hebt om je </w:t>
+      </w:r>
+      <w:r>
+        <w:rPr>
+          <w:rFonts w:cstheme="minorHAnsi"/>
+        </w:rPr>
+        <w:t xml:space="preserve">al hebt </w:t>
+      </w:r>
+      <w:r>
+        <w:rPr>
+          <w:rFonts w:cstheme="minorHAnsi"/>
+        </w:rPr>
+        <w:t>wat hij je kon geven. En nu kun je dat laatste in deze individualistische tijd wel afvragen</w:t>
+      </w:r>
+      <w:r>
+        <w:rPr>
+          <w:rFonts w:cstheme="minorHAnsi"/>
+        </w:rPr>
+        <w:t xml:space="preserve"> en daarom ben ik het </w:t>
+      </w:r>
+      <w:r>
+        <w:rPr>
+          <w:rFonts w:cstheme="minorHAnsi"/>
+        </w:rPr>
+        <w:t xml:space="preserve">met </w:t>
+      </w:r>
+      <w:proofErr w:type="spellStart"/>
+      <w:r>
+        <w:rPr>
+          <w:rFonts w:cstheme="minorHAnsi"/>
+        </w:rPr>
         <w:t>Willaschek</w:t>
       </w:r>
       <w:proofErr w:type="spellEnd"/>
@@ -1579,171 +2804,88 @@
         <w:rPr>
           <w:rFonts w:cstheme="minorHAnsi"/>
         </w:rPr>
-        <w:t xml:space="preserve"> noemt er drie.</w:t>
-      </w:r>
-      <w:r>
-        <w:rPr>
-          <w:rFonts w:cstheme="minorHAnsi"/>
-        </w:rPr>
-        <w:t xml:space="preserve"> De eerste is een persoonlijke revolutie en vindt plaats rond zijn veertigste levensjaar (de fase in het leven waarin je volgens Kant zelf rijp </w:t>
-      </w:r>
-      <w:r>
-        <w:rPr>
-          <w:rFonts w:cstheme="minorHAnsi"/>
-        </w:rPr>
-        <w:t xml:space="preserve">bent </w:t>
-      </w:r>
-      <w:r>
-        <w:rPr>
-          <w:rFonts w:cstheme="minorHAnsi"/>
-        </w:rPr>
-        <w:t>om een karakter te verwerven). Hij gaat leven volgens strikte regels, houdt zich dan minder met natuurwetenschap bezig en gaat zich actief inzetten voor gerechtigheid en vrede in de wereld. De tweede revolutie is een filosofische revolutie ten tijde van het verschijnen van zijn *</w:t>
+        <w:t xml:space="preserve"> eens dat zijn humane denkwijze, zijn </w:t>
+      </w:r>
+      <w:r>
+        <w:rPr>
+          <w:rFonts w:cstheme="minorHAnsi"/>
+        </w:rPr>
+        <w:lastRenderedPageBreak/>
+        <w:t xml:space="preserve">nuchtere mensen kennis en </w:t>
       </w:r>
       <w:proofErr w:type="spellStart"/>
       <w:r>
         <w:rPr>
           <w:rFonts w:cstheme="minorHAnsi"/>
         </w:rPr>
-        <w:t>Kritik</w:t>
+        <w:t>overvoorwaardelijke</w:t>
       </w:r>
       <w:proofErr w:type="spellEnd"/>
       <w:r>
         <w:rPr>
           <w:rFonts w:cstheme="minorHAnsi"/>
         </w:rPr>
-        <w:t xml:space="preserve"> der </w:t>
-      </w:r>
-      <w:proofErr w:type="spellStart"/>
-      <w:r>
-        <w:rPr>
-          <w:rFonts w:cstheme="minorHAnsi"/>
-        </w:rPr>
-        <w:t>reinen</w:t>
-      </w:r>
-      <w:proofErr w:type="spellEnd"/>
-      <w:r>
-        <w:rPr>
-          <w:rFonts w:cstheme="minorHAnsi"/>
-        </w:rPr>
-        <w:t xml:space="preserve"> Vernuft* in </w:t>
-      </w:r>
-      <w:proofErr w:type="gramStart"/>
-      <w:r>
-        <w:rPr>
-          <w:rFonts w:cstheme="minorHAnsi"/>
-        </w:rPr>
-        <w:t>1781 .</w:t>
-      </w:r>
-      <w:proofErr w:type="gramEnd"/>
-      <w:r>
-        <w:rPr>
-          <w:rFonts w:cstheme="minorHAnsi"/>
-        </w:rPr>
-        <w:t xml:space="preserve"> Het ware, goede en schone zijn anders dan lang gedacht </w:t>
-      </w:r>
-      <w:r>
-        <w:rPr>
-          <w:rFonts w:cstheme="minorHAnsi"/>
-        </w:rPr>
-        <w:t>werd</w:t>
-      </w:r>
-      <w:r>
-        <w:rPr>
-          <w:rFonts w:cstheme="minorHAnsi"/>
-        </w:rPr>
-        <w:t xml:space="preserve"> volgens Kant wel degelijk af</w:t>
-      </w:r>
-      <w:r>
-        <w:rPr>
-          <w:rFonts w:cstheme="minorHAnsi"/>
-        </w:rPr>
-        <w:t>hankelijk</w:t>
-      </w:r>
-      <w:r>
-        <w:rPr>
-          <w:rFonts w:cstheme="minorHAnsi"/>
-        </w:rPr>
-        <w:t xml:space="preserve"> van menselijke standpunten en maken het noodzakelijk dat mensen met elkaar hierover overeenstemming bereiken. De derde en laatste revolutie </w:t>
-      </w:r>
-      <w:r>
-        <w:rPr>
-          <w:rFonts w:cstheme="minorHAnsi"/>
-        </w:rPr>
-        <w:t xml:space="preserve">in zijn leven </w:t>
-      </w:r>
-      <w:r>
-        <w:rPr>
-          <w:rFonts w:cstheme="minorHAnsi"/>
-        </w:rPr>
-        <w:t xml:space="preserve">is </w:t>
-      </w:r>
-      <w:r>
-        <w:rPr>
-          <w:rFonts w:cstheme="minorHAnsi"/>
-        </w:rPr>
-        <w:t xml:space="preserve">van </w:t>
-      </w:r>
-      <w:r>
-        <w:rPr>
-          <w:rFonts w:cstheme="minorHAnsi"/>
-        </w:rPr>
-        <w:t>politieke</w:t>
-      </w:r>
-      <w:r>
-        <w:rPr>
-          <w:rFonts w:cstheme="minorHAnsi"/>
-        </w:rPr>
-        <w:t xml:space="preserve"> aard en vindt plaats</w:t>
-      </w:r>
-      <w:r>
-        <w:rPr>
-          <w:rFonts w:cstheme="minorHAnsi"/>
-        </w:rPr>
-        <w:t xml:space="preserve"> naar aanleiding van de Franse Revolutie in 1789</w:t>
-      </w:r>
-      <w:r>
-        <w:rPr>
-          <w:rFonts w:cstheme="minorHAnsi"/>
-        </w:rPr>
-        <w:t xml:space="preserve">. </w:t>
-      </w:r>
-      <w:r>
-        <w:rPr>
-          <w:rFonts w:cstheme="minorHAnsi"/>
-        </w:rPr>
-        <w:t>Kant</w:t>
-      </w:r>
-      <w:r>
-        <w:rPr>
-          <w:rFonts w:cstheme="minorHAnsi"/>
-        </w:rPr>
-        <w:t>s</w:t>
-      </w:r>
-      <w:r>
-        <w:rPr>
-          <w:rFonts w:cstheme="minorHAnsi"/>
-        </w:rPr>
-        <w:t xml:space="preserve"> politieke denken radicaliseert</w:t>
-      </w:r>
-      <w:r>
-        <w:rPr>
-          <w:rFonts w:cstheme="minorHAnsi"/>
-        </w:rPr>
-        <w:t xml:space="preserve"> </w:t>
-      </w:r>
-      <w:proofErr w:type="spellStart"/>
-      <w:r>
-        <w:rPr>
-          <w:rFonts w:cstheme="minorHAnsi"/>
-        </w:rPr>
-        <w:t>radicaliseert</w:t>
-      </w:r>
-      <w:proofErr w:type="spellEnd"/>
-      <w:r>
-        <w:rPr>
-          <w:rFonts w:cstheme="minorHAnsi"/>
-        </w:rPr>
-        <w:t>. De rechtvaardige wereld lijkt haalbaar en zijn filosofie moet daaraan bijdragen.</w:t>
+        <w:t xml:space="preserve"> morele eis die hij ons stelt ons ons vandaa</w:t>
+      </w:r>
+      <w:r>
+        <w:rPr>
+          <w:rFonts w:cstheme="minorHAnsi"/>
+        </w:rPr>
+        <w:t>g</w:t>
+      </w:r>
+      <w:r>
+        <w:rPr>
+          <w:rFonts w:cstheme="minorHAnsi"/>
+        </w:rPr>
+        <w:t xml:space="preserve"> ook nog oriëntatie en moed biedt om ons eigen verstand te gebruiken. En hoop vooral ook, wil ik er graag aan toevoegen, om niet te streven naar </w:t>
+      </w:r>
+      <w:r>
+        <w:rPr>
+          <w:rFonts w:cstheme="minorHAnsi"/>
+        </w:rPr>
+        <w:t>dat</w:t>
+      </w:r>
+      <w:r>
+        <w:rPr>
+          <w:rFonts w:cstheme="minorHAnsi"/>
+        </w:rPr>
+        <w:t xml:space="preserve"> volmaakt</w:t>
+      </w:r>
+      <w:r>
+        <w:rPr>
+          <w:rFonts w:cstheme="minorHAnsi"/>
+        </w:rPr>
+        <w:t>e</w:t>
+      </w:r>
+      <w:r>
+        <w:rPr>
+          <w:rFonts w:cstheme="minorHAnsi"/>
+        </w:rPr>
+        <w:t xml:space="preserve"> recht</w:t>
+      </w:r>
+      <w:r>
+        <w:rPr>
+          <w:rFonts w:cstheme="minorHAnsi"/>
+        </w:rPr>
+        <w:t>e</w:t>
+      </w:r>
+      <w:r>
+        <w:rPr>
+          <w:rFonts w:cstheme="minorHAnsi"/>
+        </w:rPr>
+        <w:t>, maar wel beter menselijk</w:t>
+      </w:r>
+      <w:r>
+        <w:rPr>
+          <w:rFonts w:cstheme="minorHAnsi"/>
+        </w:rPr>
+        <w:t>e</w:t>
+      </w:r>
+      <w:r>
+        <w:rPr>
+          <w:rFonts w:cstheme="minorHAnsi"/>
+        </w:rPr>
+        <w:t xml:space="preserve"> timmerwerk.</w:t>
       </w:r>
     </w:p>
     <w:p>
@@ -1753,12 +2895,6 @@
           <w:rFonts w:cstheme="minorHAnsi"/>
         </w:rPr>
       </w:pPr>
-      <w:r>
-        <w:rPr>
-          <w:rFonts w:cstheme="minorHAnsi"/>
-        </w:rPr>
-        <w:t>Kritiek op Kant individueel en racistisch</w:t>
-      </w:r>
     </w:p>
     <w:p>
       <w:pPr>
@@ -1771,7 +2907,8 @@
         <w:rPr>
           <w:rFonts w:cstheme="minorHAnsi"/>
         </w:rPr>
-        <w:t>De kracht</w:t>
+        <w:tab/>
+        <w:t xml:space="preserve"> </w:t>
       </w:r>
     </w:p>
     <w:p>
@@ -1781,25 +2918,37 @@
           <w:rFonts w:cstheme="minorHAnsi"/>
         </w:rPr>
       </w:pPr>
-      <w:r>
-        <w:rPr>
-          <w:rFonts w:cstheme="minorHAnsi"/>
-        </w:rPr>
-        <w:t xml:space="preserve">De verwerking </w:t>
-      </w:r>
     </w:p>
     <w:p>
       <w:pPr>
         <w:spacing w:line="360" w:lineRule="auto"/>
         <w:rPr>
           <w:rFonts w:cstheme="minorHAnsi"/>
-        </w:rPr>
-      </w:pPr>
-      <w:r>
-        <w:rPr>
-          <w:rFonts w:cstheme="minorHAnsi"/>
-        </w:rPr>
-        <w:t>Wat die boek ons laat zien</w:t>
+          <w:lang w:val="en-US"/>
+        </w:rPr>
+      </w:pPr>
+      <w:r>
+        <w:rPr>
+          <w:rFonts w:cstheme="minorHAnsi"/>
+          <w:lang w:val="en-US"/>
+        </w:rPr>
+        <w:t>&lt;</w:t>
+      </w:r>
+      <w:proofErr w:type="spellStart"/>
+      <w:r>
+        <w:rPr>
+          <w:rFonts w:cstheme="minorHAnsi"/>
+          <w:lang w:val="en-US"/>
+        </w:rPr>
+        <w:t>br</w:t>
+      </w:r>
+      <w:proofErr w:type="spellEnd"/>
+      <w:r>
+        <w:rPr>
+          <w:rFonts w:cstheme="minorHAnsi"/>
+          <w:lang w:val="en-US"/>
+        </w:rPr>
+        <w:t xml:space="preserve">&gt; </w:t>
       </w:r>
     </w:p>
     <w:p>
@@ -1807,6 +2956,7 @@
         <w:spacing w:line="360" w:lineRule="auto"/>
         <w:rPr>
           <w:rFonts w:cstheme="minorHAnsi"/>
+          <w:lang w:val="en-US"/>
         </w:rPr>
       </w:pPr>
     </w:p>
@@ -1815,14 +2965,24 @@
         <w:spacing w:line="360" w:lineRule="auto"/>
         <w:rPr>
           <w:rFonts w:cstheme="minorHAnsi"/>
-        </w:rPr>
-      </w:pPr>
-      <w:r>
-        <w:rPr>
-          <w:rFonts w:cstheme="minorHAnsi"/>
-        </w:rPr>
-        <w:tab/>
-        <w:t xml:space="preserve"> </w:t>
+          <w:lang w:val="en-US"/>
+        </w:rPr>
+      </w:pPr>
+      <w:proofErr w:type="gramStart"/>
+      <w:r>
+        <w:rPr>
+          <w:rFonts w:cstheme="minorHAnsi"/>
+          <w:lang w:val="en-US"/>
+        </w:rPr>
+        <w:t>![</w:t>
+      </w:r>
+      <w:proofErr w:type="gramEnd"/>
+      <w:r>
+        <w:rPr>
+          <w:rFonts w:cstheme="minorHAnsi"/>
+          <w:lang w:val="en-US"/>
+        </w:rPr>
+        <w:t>](Screenshot.png)</w:t>
       </w:r>
     </w:p>
     <w:p>
@@ -1830,6 +2990,7 @@
         <w:spacing w:line="360" w:lineRule="auto"/>
         <w:rPr>
           <w:rFonts w:cstheme="minorHAnsi"/>
+          <w:lang w:val="en-US"/>
         </w:rPr>
       </w:pPr>
     </w:p>
@@ -1862,7 +3023,7 @@
           <w:rFonts w:cstheme="minorHAnsi"/>
           <w:lang w:val="en-US"/>
         </w:rPr>
-        <w:t xml:space="preserve">&gt; </w:t>
+        <w:t>&gt;</w:t>
       </w:r>
     </w:p>
     <w:p>
@@ -1879,106 +3040,6 @@
         <w:spacing w:line="360" w:lineRule="auto"/>
         <w:rPr>
           <w:rFonts w:cstheme="minorHAnsi"/>
-          <w:lang w:val="en-US"/>
-        </w:rPr>
-      </w:pPr>
-    </w:p>
-    <w:p>
-      <w:pPr>
-        <w:spacing w:line="360" w:lineRule="auto"/>
-        <w:rPr>
-          <w:rFonts w:cstheme="minorHAnsi"/>
-          <w:lang w:val="en-US"/>
-        </w:rPr>
-      </w:pPr>
-      <w:r>
-        <w:rPr>
-          <w:rFonts w:cstheme="minorHAnsi"/>
-          <w:lang w:val="en-US"/>
-        </w:rPr>
-        <w:t>&lt;</w:t>
-      </w:r>
-      <w:proofErr w:type="spellStart"/>
-      <w:r>
-        <w:rPr>
-          <w:rFonts w:cstheme="minorHAnsi"/>
-          <w:lang w:val="en-US"/>
-        </w:rPr>
-        <w:t>br</w:t>
-      </w:r>
-      <w:proofErr w:type="spellEnd"/>
-      <w:r>
-        <w:rPr>
-          <w:rFonts w:cstheme="minorHAnsi"/>
-          <w:lang w:val="en-US"/>
-        </w:rPr>
-        <w:t>&gt;</w:t>
-      </w:r>
-    </w:p>
-    <w:p>
-      <w:pPr>
-        <w:spacing w:line="360" w:lineRule="auto"/>
-        <w:rPr>
-          <w:rFonts w:cstheme="minorHAnsi"/>
-          <w:lang w:val="en-US"/>
-        </w:rPr>
-      </w:pPr>
-    </w:p>
-    <w:p>
-      <w:pPr>
-        <w:spacing w:line="360" w:lineRule="auto"/>
-        <w:rPr>
-          <w:rFonts w:cstheme="minorHAnsi"/>
-          <w:lang w:val="en-US"/>
-        </w:rPr>
-      </w:pPr>
-    </w:p>
-    <w:p>
-      <w:pPr>
-        <w:spacing w:line="360" w:lineRule="auto"/>
-        <w:rPr>
-          <w:rFonts w:cstheme="minorHAnsi"/>
-          <w:lang w:val="en-US"/>
-        </w:rPr>
-      </w:pPr>
-      <w:r>
-        <w:rPr>
-          <w:rFonts w:cstheme="minorHAnsi"/>
-          <w:lang w:val="en-US"/>
-        </w:rPr>
-        <w:t>&lt;</w:t>
-      </w:r>
-      <w:proofErr w:type="spellStart"/>
-      <w:r>
-        <w:rPr>
-          <w:rFonts w:cstheme="minorHAnsi"/>
-          <w:lang w:val="en-US"/>
-        </w:rPr>
-        <w:t>br</w:t>
-      </w:r>
-      <w:proofErr w:type="spellEnd"/>
-      <w:r>
-        <w:rPr>
-          <w:rFonts w:cstheme="minorHAnsi"/>
-          <w:lang w:val="en-US"/>
-        </w:rPr>
-        <w:t>&gt;</w:t>
-      </w:r>
-    </w:p>
-    <w:p>
-      <w:pPr>
-        <w:spacing w:line="360" w:lineRule="auto"/>
-        <w:rPr>
-          <w:rFonts w:cstheme="minorHAnsi"/>
-          <w:lang w:val="en-US"/>
-        </w:rPr>
-      </w:pPr>
-    </w:p>
-    <w:p>
-      <w:pPr>
-        <w:spacing w:line="360" w:lineRule="auto"/>
-        <w:rPr>
-          <w:rFonts w:cstheme="minorHAnsi"/>
           <w:lang w:val="en-NL"/>
         </w:rPr>
       </w:pPr>
@@ -1987,7 +3048,6 @@
           <w:rFonts w:cstheme="minorHAnsi"/>
           <w:lang w:val="en-NL"/>
         </w:rPr>
-        <w:lastRenderedPageBreak/>
         <w:t xml:space="preserve">Willaschek, M (2024). </w:t>
       </w:r>
       <w:r>

</xml_diff>

<commit_message>
29-0724, Kants blog bijgewerkt
</commit_message>
<xml_diff>
--- a/BlogsWord/Kants revoluties.docx
+++ b/BlogsWord/Kants revoluties.docx
@@ -200,7 +200,13 @@
         <w:rPr>
           <w:rFonts w:cstheme="minorHAnsi"/>
         </w:rPr>
-        <w:t xml:space="preserve">, </w:t>
+        <w:t xml:space="preserve"> en</w:t>
+      </w:r>
+      <w:r>
+        <w:rPr>
+          <w:rFonts w:cstheme="minorHAnsi"/>
+        </w:rPr>
+        <w:t xml:space="preserve"> </w:t>
       </w:r>
       <w:r>
         <w:rPr>
@@ -364,13 +370,85 @@
         <w:rPr>
           <w:rFonts w:cstheme="minorHAnsi"/>
         </w:rPr>
-        <w:t xml:space="preserve">de weg bereidde voor de Volkenbond en de Verenigde Naties. </w:t>
-      </w:r>
-      <w:r>
-        <w:rPr>
-          <w:rFonts w:cstheme="minorHAnsi"/>
-        </w:rPr>
-        <w:t>In deze tijd waarin we vrede en democratie met elkaar opnieuw moeten doordenken, de natuur in gevaar is en aan wetenschap wordt getwijfeld is zijn denken van grote waarde.</w:t>
+        <w:t xml:space="preserve">de weg bereidde voor </w:t>
+      </w:r>
+      <w:r>
+        <w:rPr>
+          <w:rFonts w:cstheme="minorHAnsi"/>
+        </w:rPr>
+        <w:t xml:space="preserve">eerst </w:t>
+      </w:r>
+      <w:r>
+        <w:rPr>
+          <w:rFonts w:cstheme="minorHAnsi"/>
+        </w:rPr>
+        <w:t xml:space="preserve">de Volkenbond en </w:t>
+      </w:r>
+      <w:r>
+        <w:rPr>
+          <w:rFonts w:cstheme="minorHAnsi"/>
+        </w:rPr>
+        <w:t xml:space="preserve">later </w:t>
+      </w:r>
+      <w:r>
+        <w:rPr>
+          <w:rFonts w:cstheme="minorHAnsi"/>
+        </w:rPr>
+        <w:t xml:space="preserve">de Verenigde Naties. </w:t>
+      </w:r>
+      <w:r>
+        <w:rPr>
+          <w:rFonts w:cstheme="minorHAnsi"/>
+        </w:rPr>
+        <w:t xml:space="preserve">In </w:t>
+      </w:r>
+      <w:r>
+        <w:rPr>
+          <w:rFonts w:cstheme="minorHAnsi"/>
+        </w:rPr>
+        <w:t>onze</w:t>
+      </w:r>
+      <w:r>
+        <w:rPr>
+          <w:rFonts w:cstheme="minorHAnsi"/>
+        </w:rPr>
+        <w:t xml:space="preserve"> tijd</w:t>
+      </w:r>
+      <w:r>
+        <w:rPr>
+          <w:rFonts w:cstheme="minorHAnsi"/>
+        </w:rPr>
+        <w:t>,</w:t>
+      </w:r>
+      <w:r>
+        <w:rPr>
+          <w:rFonts w:cstheme="minorHAnsi"/>
+        </w:rPr>
+        <w:t xml:space="preserve"> waarin we vrede en democratie opnieuw </w:t>
+      </w:r>
+      <w:r>
+        <w:rPr>
+          <w:rFonts w:cstheme="minorHAnsi"/>
+        </w:rPr>
+        <w:t xml:space="preserve">met elkaar </w:t>
+      </w:r>
+      <w:r>
+        <w:rPr>
+          <w:rFonts w:cstheme="minorHAnsi"/>
+        </w:rPr>
+        <w:t>moeten doordenken, de natuur in gevaar is en aan wetenschap wordt getwijfeld</w:t>
+      </w:r>
+      <w:r>
+        <w:rPr>
+          <w:rFonts w:cstheme="minorHAnsi"/>
+        </w:rPr>
+        <w:t>,</w:t>
+      </w:r>
+      <w:r>
+        <w:rPr>
+          <w:rFonts w:cstheme="minorHAnsi"/>
+        </w:rPr>
+        <w:t xml:space="preserve"> is zijn denken van grote waarde.</w:t>
       </w:r>
     </w:p>
     <w:p>
@@ -581,19 +659,7 @@
         <w:rPr>
           <w:rFonts w:cstheme="minorHAnsi"/>
         </w:rPr>
-        <w:t xml:space="preserve"> en bovenal </w:t>
-      </w:r>
-      <w:r>
-        <w:rPr>
-          <w:rFonts w:cstheme="minorHAnsi"/>
-        </w:rPr>
-        <w:t xml:space="preserve">laat </w:t>
-      </w:r>
-      <w:r>
-        <w:rPr>
-          <w:rFonts w:cstheme="minorHAnsi"/>
-        </w:rPr>
-        <w:t xml:space="preserve">hij ons zelf </w:t>
+        <w:t xml:space="preserve"> en bovenal zelf </w:t>
       </w:r>
       <w:r>
         <w:rPr>
@@ -665,7 +731,13 @@
         <w:rPr>
           <w:rFonts w:cstheme="minorHAnsi"/>
         </w:rPr>
-        <w:t xml:space="preserve">De dertig hoofdstukken zijn over vijf delen verdeeld. In het eerste deel komen politieke en historische aspecten aan de orde. </w:t>
+        <w:t xml:space="preserve">De dertig hoofdstukken </w:t>
+      </w:r>
+      <w:r>
+        <w:rPr>
+          <w:rFonts w:cstheme="minorHAnsi"/>
+        </w:rPr>
+        <w:t xml:space="preserve">deelt </w:t>
       </w:r>
       <w:proofErr w:type="spellStart"/>
       <w:r>
@@ -679,6 +751,50 @@
         <w:rPr>
           <w:rFonts w:cstheme="minorHAnsi"/>
         </w:rPr>
+        <w:t xml:space="preserve"> in</w:t>
+      </w:r>
+      <w:r>
+        <w:rPr>
+          <w:rFonts w:cstheme="minorHAnsi"/>
+        </w:rPr>
+        <w:t xml:space="preserve"> over vijf delen. </w:t>
+      </w:r>
+      <w:r>
+        <w:rPr>
+          <w:rFonts w:cstheme="minorHAnsi"/>
+        </w:rPr>
+        <w:t>H</w:t>
+      </w:r>
+      <w:r>
+        <w:rPr>
+          <w:rFonts w:cstheme="minorHAnsi"/>
+        </w:rPr>
+        <w:t xml:space="preserve">et eerste </w:t>
+      </w:r>
+      <w:r>
+        <w:rPr>
+          <w:rFonts w:cstheme="minorHAnsi"/>
+        </w:rPr>
+        <w:t>gaat over</w:t>
+      </w:r>
+      <w:r>
+        <w:rPr>
+          <w:rFonts w:cstheme="minorHAnsi"/>
+        </w:rPr>
+        <w:t xml:space="preserve"> politieke en historische aspecten. </w:t>
+      </w:r>
+      <w:proofErr w:type="spellStart"/>
+      <w:r>
+        <w:rPr>
+          <w:rFonts w:cstheme="minorHAnsi"/>
+        </w:rPr>
+        <w:t>Willaschek</w:t>
+      </w:r>
+      <w:proofErr w:type="spellEnd"/>
+      <w:r>
+        <w:rPr>
+          <w:rFonts w:cstheme="minorHAnsi"/>
+        </w:rPr>
         <w:t xml:space="preserve"> </w:t>
       </w:r>
       <w:r>
@@ -715,19 +831,7 @@
         <w:rPr>
           <w:rFonts w:cstheme="minorHAnsi"/>
         </w:rPr>
-        <w:t xml:space="preserve"> niet </w:t>
-      </w:r>
-      <w:r>
-        <w:rPr>
-          <w:rFonts w:cstheme="minorHAnsi"/>
-        </w:rPr>
-        <w:t xml:space="preserve">alleen </w:t>
-      </w:r>
-      <w:r>
-        <w:rPr>
-          <w:rFonts w:cstheme="minorHAnsi"/>
-        </w:rPr>
-        <w:t>als het belangrijks</w:t>
+        <w:t xml:space="preserve"> als het belangrijks</w:t>
       </w:r>
       <w:r>
         <w:rPr>
@@ -763,202 +867,326 @@
         <w:rPr>
           <w:rFonts w:cstheme="minorHAnsi"/>
         </w:rPr>
+        <w:t xml:space="preserve"> en</w:t>
+      </w:r>
+      <w:r>
+        <w:rPr>
+          <w:rFonts w:cstheme="minorHAnsi"/>
+        </w:rPr>
+        <w:t xml:space="preserve"> zijn filosofi</w:t>
+      </w:r>
+      <w:r>
+        <w:rPr>
+          <w:rFonts w:cstheme="minorHAnsi"/>
+        </w:rPr>
+        <w:t>sche doel ziet</w:t>
+      </w:r>
+      <w:r>
+        <w:rPr>
+          <w:rFonts w:cstheme="minorHAnsi"/>
+        </w:rPr>
+        <w:t xml:space="preserve">. Vrede die mogelijk maakt dat de rechten van mensen worden erkend </w:t>
+      </w:r>
+      <w:r>
+        <w:rPr>
+          <w:rFonts w:cstheme="minorHAnsi"/>
+        </w:rPr>
+        <w:t xml:space="preserve">is </w:t>
+      </w:r>
+      <w:r>
+        <w:rPr>
+          <w:rFonts w:cstheme="minorHAnsi"/>
+        </w:rPr>
+        <w:t xml:space="preserve">voor </w:t>
+      </w:r>
+      <w:r>
+        <w:rPr>
+          <w:rFonts w:cstheme="minorHAnsi"/>
+        </w:rPr>
+        <w:t>Kant</w:t>
+      </w:r>
+      <w:r>
+        <w:rPr>
+          <w:rFonts w:cstheme="minorHAnsi"/>
+        </w:rPr>
+        <w:t xml:space="preserve"> geen </w:t>
+      </w:r>
+      <w:r>
+        <w:rPr>
+          <w:rFonts w:cstheme="minorHAnsi"/>
+        </w:rPr>
+        <w:lastRenderedPageBreak/>
+        <w:t>onbereikbaar ideaal</w:t>
+      </w:r>
+      <w:r>
+        <w:rPr>
+          <w:rFonts w:cstheme="minorHAnsi"/>
+        </w:rPr>
+        <w:t>, eerder een</w:t>
+      </w:r>
+      <w:r>
+        <w:rPr>
+          <w:rFonts w:cstheme="minorHAnsi"/>
+        </w:rPr>
+        <w:t xml:space="preserve"> bereikbaar doel. Met staten die </w:t>
+      </w:r>
+      <w:r>
+        <w:rPr>
+          <w:rFonts w:cstheme="minorHAnsi"/>
+        </w:rPr>
+        <w:t xml:space="preserve">zelf hun </w:t>
+      </w:r>
+      <w:r>
+        <w:rPr>
+          <w:rFonts w:cstheme="minorHAnsi"/>
+        </w:rPr>
+        <w:t>democratie organiseren en verdedigen, met een federatie daarboven die het volkenrecht waarborgt en h</w:t>
+      </w:r>
+      <w:r>
+        <w:rPr>
+          <w:rFonts w:cstheme="minorHAnsi"/>
+        </w:rPr>
+        <w:t xml:space="preserve">et </w:t>
+      </w:r>
+      <w:r>
+        <w:rPr>
+          <w:rFonts w:cstheme="minorHAnsi"/>
+        </w:rPr>
+        <w:t xml:space="preserve">wereldburgerrecht dat burgers ook ten opzichte van andere staten ter zijde staat. </w:t>
+      </w:r>
+      <w:r>
+        <w:rPr>
+          <w:rFonts w:cstheme="minorHAnsi"/>
+        </w:rPr>
+        <w:t>Voor ons bekend en toen helemaal nieuw. Het is duidelijk dat Kant helemaal</w:t>
+      </w:r>
+      <w:r>
+        <w:rPr>
+          <w:rFonts w:cstheme="minorHAnsi"/>
+        </w:rPr>
+        <w:t xml:space="preserve"> niets op </w:t>
+      </w:r>
+      <w:r>
+        <w:rPr>
+          <w:rFonts w:cstheme="minorHAnsi"/>
+        </w:rPr>
+        <w:t xml:space="preserve">heeft </w:t>
+      </w:r>
+      <w:r>
+        <w:rPr>
+          <w:rFonts w:cstheme="minorHAnsi"/>
+        </w:rPr>
+        <w:t xml:space="preserve">met </w:t>
+      </w:r>
+      <w:r>
+        <w:rPr>
+          <w:rFonts w:cstheme="minorHAnsi"/>
+        </w:rPr>
+        <w:t xml:space="preserve">historische </w:t>
+      </w:r>
+      <w:r>
+        <w:rPr>
+          <w:rFonts w:cstheme="minorHAnsi"/>
+        </w:rPr>
+        <w:t xml:space="preserve">noodzakelijkheden </w:t>
+      </w:r>
+      <w:r>
+        <w:rPr>
+          <w:rFonts w:cstheme="minorHAnsi"/>
+        </w:rPr>
+        <w:t>en vaste ontwikkelingspatronen. De wereld waarin we geboren worden biedt ons vrijheden en voorwaarden om</w:t>
+      </w:r>
+      <w:r>
+        <w:rPr>
+          <w:rFonts w:cstheme="minorHAnsi"/>
+        </w:rPr>
+        <w:t xml:space="preserve"> daaraan </w:t>
+      </w:r>
+      <w:r>
+        <w:rPr>
+          <w:rFonts w:cstheme="minorHAnsi"/>
+        </w:rPr>
+        <w:t xml:space="preserve">te werken. De mensheid </w:t>
+      </w:r>
+      <w:r>
+        <w:rPr>
+          <w:rFonts w:cstheme="minorHAnsi"/>
+        </w:rPr>
+        <w:t xml:space="preserve">is voor hem dat ‘collectieve </w:t>
+      </w:r>
+      <w:r>
+        <w:rPr>
+          <w:rFonts w:cstheme="minorHAnsi"/>
+        </w:rPr>
+        <w:t>ding</w:t>
+      </w:r>
+      <w:r>
+        <w:rPr>
+          <w:rFonts w:cstheme="minorHAnsi"/>
+        </w:rPr>
+        <w:t>’</w:t>
+      </w:r>
+      <w:r>
+        <w:rPr>
+          <w:rFonts w:cstheme="minorHAnsi"/>
+        </w:rPr>
+        <w:t xml:space="preserve"> dat kind, volwassene en grijsaard tegelijk is, </w:t>
+      </w:r>
+      <w:r>
+        <w:rPr>
+          <w:rFonts w:cstheme="minorHAnsi"/>
+        </w:rPr>
+        <w:t>met</w:t>
+      </w:r>
+      <w:r>
+        <w:rPr>
+          <w:rFonts w:cstheme="minorHAnsi"/>
+        </w:rPr>
+        <w:t xml:space="preserve"> stappen </w:t>
+      </w:r>
+      <w:r>
+        <w:rPr>
+          <w:rFonts w:cstheme="minorHAnsi"/>
+        </w:rPr>
+        <w:t>vooruit</w:t>
+      </w:r>
+      <w:r>
+        <w:rPr>
+          <w:rFonts w:cstheme="minorHAnsi"/>
+        </w:rPr>
+        <w:t xml:space="preserve"> en dan weer achteruit. </w:t>
+      </w:r>
+      <w:r>
+        <w:rPr>
+          <w:rFonts w:cstheme="minorHAnsi"/>
+        </w:rPr>
+        <w:t>H</w:t>
+      </w:r>
+      <w:r>
+        <w:rPr>
+          <w:rFonts w:cstheme="minorHAnsi"/>
+        </w:rPr>
+        <w:t>ij houdt</w:t>
+      </w:r>
+      <w:r>
+        <w:rPr>
+          <w:rFonts w:cstheme="minorHAnsi"/>
+        </w:rPr>
+        <w:t xml:space="preserve"> </w:t>
+      </w:r>
+      <w:r>
+        <w:rPr>
+          <w:rFonts w:cstheme="minorHAnsi"/>
+        </w:rPr>
+        <w:t xml:space="preserve">de hoop overeind dat het beter </w:t>
+      </w:r>
+      <w:r>
+        <w:rPr>
+          <w:rFonts w:cstheme="minorHAnsi"/>
+        </w:rPr>
+        <w:t xml:space="preserve">kan </w:t>
+      </w:r>
+      <w:r>
+        <w:rPr>
+          <w:rFonts w:cstheme="minorHAnsi"/>
+        </w:rPr>
+        <w:t>word</w:t>
+      </w:r>
+      <w:r>
+        <w:rPr>
+          <w:rFonts w:cstheme="minorHAnsi"/>
+        </w:rPr>
+        <w:t>en</w:t>
+      </w:r>
+      <w:r>
+        <w:rPr>
+          <w:rFonts w:cstheme="minorHAnsi"/>
+        </w:rPr>
+        <w:t xml:space="preserve"> en van fouten geleerd. </w:t>
+      </w:r>
+      <w:r>
+        <w:rPr>
+          <w:rFonts w:cstheme="minorHAnsi"/>
+        </w:rPr>
+        <w:t>Als je dan zo denkt</w:t>
+      </w:r>
+      <w:r>
+        <w:rPr>
+          <w:rFonts w:cstheme="minorHAnsi"/>
+        </w:rPr>
+        <w:t xml:space="preserve"> is het wel nodig </w:t>
+      </w:r>
+      <w:r>
+        <w:rPr>
+          <w:rFonts w:cstheme="minorHAnsi"/>
+        </w:rPr>
+        <w:t>het verstand te</w:t>
+      </w:r>
+      <w:r>
+        <w:rPr>
+          <w:rFonts w:cstheme="minorHAnsi"/>
+        </w:rPr>
+        <w:t xml:space="preserve"> gebruiken en zelf </w:t>
+      </w:r>
+      <w:r>
+        <w:rPr>
+          <w:rFonts w:cstheme="minorHAnsi"/>
+        </w:rPr>
+        <w:t xml:space="preserve">te </w:t>
+      </w:r>
+      <w:r>
+        <w:rPr>
+          <w:rFonts w:cstheme="minorHAnsi"/>
+        </w:rPr>
+        <w:t xml:space="preserve">leren </w:t>
+      </w:r>
+      <w:r>
+        <w:rPr>
+          <w:rFonts w:cstheme="minorHAnsi"/>
+        </w:rPr>
+        <w:t>nadenken</w:t>
+      </w:r>
+      <w:r>
+        <w:rPr>
+          <w:rFonts w:cstheme="minorHAnsi"/>
+        </w:rPr>
+        <w:t xml:space="preserve">. Luiheid en lafheid </w:t>
+      </w:r>
+      <w:r>
+        <w:rPr>
+          <w:rFonts w:cstheme="minorHAnsi"/>
+        </w:rPr>
+        <w:t>aan de ene</w:t>
+      </w:r>
+      <w:r>
+        <w:rPr>
+          <w:rFonts w:cstheme="minorHAnsi"/>
+        </w:rPr>
         <w:t xml:space="preserve">, </w:t>
       </w:r>
       <w:r>
         <w:rPr>
           <w:rFonts w:cstheme="minorHAnsi"/>
         </w:rPr>
-        <w:t>maar</w:t>
-      </w:r>
-      <w:r>
-        <w:rPr>
-          <w:rFonts w:cstheme="minorHAnsi"/>
-        </w:rPr>
-        <w:t xml:space="preserve"> ook het </w:t>
-      </w:r>
-      <w:r>
-        <w:rPr>
-          <w:rFonts w:cstheme="minorHAnsi"/>
-        </w:rPr>
-        <w:t xml:space="preserve">uiteindelijke doel van zijn filosofie. Vrede die mogelijk maakt dat de rechten van </w:t>
-      </w:r>
-      <w:r>
-        <w:rPr>
-          <w:rFonts w:cstheme="minorHAnsi"/>
-        </w:rPr>
-        <w:lastRenderedPageBreak/>
-        <w:t xml:space="preserve">mensen worden erkend </w:t>
-      </w:r>
-      <w:r>
-        <w:rPr>
-          <w:rFonts w:cstheme="minorHAnsi"/>
-        </w:rPr>
-        <w:t xml:space="preserve">is </w:t>
-      </w:r>
-      <w:r>
-        <w:rPr>
-          <w:rFonts w:cstheme="minorHAnsi"/>
-        </w:rPr>
-        <w:t xml:space="preserve">voor </w:t>
-      </w:r>
-      <w:r>
-        <w:rPr>
-          <w:rFonts w:cstheme="minorHAnsi"/>
-        </w:rPr>
-        <w:t>Kant</w:t>
-      </w:r>
-      <w:r>
-        <w:rPr>
-          <w:rFonts w:cstheme="minorHAnsi"/>
-        </w:rPr>
-        <w:t xml:space="preserve"> geen onbereikbaar ideaal</w:t>
-      </w:r>
-      <w:r>
-        <w:rPr>
-          <w:rFonts w:cstheme="minorHAnsi"/>
-        </w:rPr>
-        <w:t>, eerder een</w:t>
-      </w:r>
-      <w:r>
-        <w:rPr>
-          <w:rFonts w:cstheme="minorHAnsi"/>
-        </w:rPr>
-        <w:t xml:space="preserve"> bereikbaar doel. Met staten die </w:t>
-      </w:r>
-      <w:r>
-        <w:rPr>
-          <w:rFonts w:cstheme="minorHAnsi"/>
-        </w:rPr>
-        <w:t xml:space="preserve">zelf hun </w:t>
-      </w:r>
-      <w:r>
-        <w:rPr>
-          <w:rFonts w:cstheme="minorHAnsi"/>
-        </w:rPr>
-        <w:t>democratie organiseren en verdedigen, met een federatie daarboven die het volkenrecht waarborgt en h</w:t>
-      </w:r>
-      <w:r>
-        <w:rPr>
-          <w:rFonts w:cstheme="minorHAnsi"/>
-        </w:rPr>
-        <w:t xml:space="preserve">et </w:t>
-      </w:r>
-      <w:r>
-        <w:rPr>
-          <w:rFonts w:cstheme="minorHAnsi"/>
-        </w:rPr>
-        <w:t xml:space="preserve">wereldburgerrecht dat burgers ook ten opzichte van andere staten ter zijde staat. </w:t>
-      </w:r>
-      <w:r>
-        <w:rPr>
-          <w:rFonts w:cstheme="minorHAnsi"/>
-        </w:rPr>
-        <w:t>Kant</w:t>
-      </w:r>
-      <w:r>
-        <w:rPr>
-          <w:rFonts w:cstheme="minorHAnsi"/>
-        </w:rPr>
-        <w:t xml:space="preserve"> heeft niets op met </w:t>
-      </w:r>
-      <w:r>
-        <w:rPr>
-          <w:rFonts w:cstheme="minorHAnsi"/>
-        </w:rPr>
-        <w:t xml:space="preserve">historische </w:t>
-      </w:r>
-      <w:r>
-        <w:rPr>
-          <w:rFonts w:cstheme="minorHAnsi"/>
-        </w:rPr>
-        <w:t xml:space="preserve">noodzakelijkheden </w:t>
-      </w:r>
-      <w:r>
-        <w:rPr>
-          <w:rFonts w:cstheme="minorHAnsi"/>
-        </w:rPr>
-        <w:t>en vaste ontwikkelingspatronen. De wereld waarin we geboren worden biedt ons vrijheden en voorwaarden om</w:t>
-      </w:r>
-      <w:r>
-        <w:rPr>
-          <w:rFonts w:cstheme="minorHAnsi"/>
-        </w:rPr>
-        <w:t xml:space="preserve"> daaraan </w:t>
-      </w:r>
-      <w:r>
-        <w:rPr>
-          <w:rFonts w:cstheme="minorHAnsi"/>
-        </w:rPr>
-        <w:t xml:space="preserve">te werken. De mensheid </w:t>
-      </w:r>
-      <w:r>
-        <w:rPr>
-          <w:rFonts w:cstheme="minorHAnsi"/>
-        </w:rPr>
-        <w:t xml:space="preserve">is voor hem dat ‘collectieve </w:t>
-      </w:r>
-      <w:r>
-        <w:rPr>
-          <w:rFonts w:cstheme="minorHAnsi"/>
-        </w:rPr>
-        <w:t>ding</w:t>
-      </w:r>
-      <w:r>
-        <w:rPr>
-          <w:rFonts w:cstheme="minorHAnsi"/>
-        </w:rPr>
-        <w:t>’</w:t>
-      </w:r>
-      <w:r>
-        <w:rPr>
-          <w:rFonts w:cstheme="minorHAnsi"/>
-        </w:rPr>
-        <w:t xml:space="preserve"> dat kind, volwassene en grijsaard tegelijk is, dat stappen </w:t>
-      </w:r>
-      <w:r>
-        <w:rPr>
-          <w:rFonts w:cstheme="minorHAnsi"/>
-        </w:rPr>
-        <w:t>vooruit</w:t>
-      </w:r>
-      <w:r>
-        <w:rPr>
-          <w:rFonts w:cstheme="minorHAnsi"/>
-        </w:rPr>
-        <w:t xml:space="preserve"> en dan weer </w:t>
-      </w:r>
-      <w:proofErr w:type="gramStart"/>
-      <w:r>
-        <w:rPr>
-          <w:rFonts w:cstheme="minorHAnsi"/>
-        </w:rPr>
-        <w:t>achteruit</w:t>
-      </w:r>
-      <w:r>
-        <w:rPr>
-          <w:rFonts w:cstheme="minorHAnsi"/>
-        </w:rPr>
-        <w:t xml:space="preserve"> zet</w:t>
-      </w:r>
-      <w:proofErr w:type="gramEnd"/>
-      <w:r>
-        <w:rPr>
-          <w:rFonts w:cstheme="minorHAnsi"/>
-        </w:rPr>
-        <w:t xml:space="preserve">. </w:t>
-      </w:r>
-      <w:r>
-        <w:rPr>
-          <w:rFonts w:cstheme="minorHAnsi"/>
-        </w:rPr>
-        <w:t>H</w:t>
-      </w:r>
-      <w:r>
-        <w:rPr>
-          <w:rFonts w:cstheme="minorHAnsi"/>
-        </w:rPr>
-        <w:t>ij houdt</w:t>
+        <w:t xml:space="preserve">intimidatie en bedreigingen </w:t>
+      </w:r>
+      <w:r>
+        <w:rPr>
+          <w:rFonts w:cstheme="minorHAnsi"/>
+        </w:rPr>
+        <w:t xml:space="preserve">aan de andere kant </w:t>
+      </w:r>
+      <w:r>
+        <w:rPr>
+          <w:rFonts w:cstheme="minorHAnsi"/>
+        </w:rPr>
+        <w:t>zijn een gevaar voor d</w:t>
+      </w:r>
+      <w:r>
+        <w:rPr>
+          <w:rFonts w:cstheme="minorHAnsi"/>
+        </w:rPr>
+        <w:t>eze</w:t>
       </w:r>
       <w:r>
         <w:rPr>
@@ -970,126 +1198,6 @@
         <w:rPr>
           <w:rFonts w:cstheme="minorHAnsi"/>
         </w:rPr>
-        <w:t xml:space="preserve">de hoop overeind dat het beter </w:t>
-      </w:r>
-      <w:r>
-        <w:rPr>
-          <w:rFonts w:cstheme="minorHAnsi"/>
-        </w:rPr>
-        <w:t xml:space="preserve">kan </w:t>
-      </w:r>
-      <w:r>
-        <w:rPr>
-          <w:rFonts w:cstheme="minorHAnsi"/>
-        </w:rPr>
-        <w:t>word</w:t>
-      </w:r>
-      <w:r>
-        <w:rPr>
-          <w:rFonts w:cstheme="minorHAnsi"/>
-        </w:rPr>
-        <w:t>en</w:t>
-      </w:r>
-      <w:r>
-        <w:rPr>
-          <w:rFonts w:cstheme="minorHAnsi"/>
-        </w:rPr>
-        <w:t xml:space="preserve"> en van fouten geleerd. </w:t>
-      </w:r>
-      <w:r>
-        <w:rPr>
-          <w:rFonts w:cstheme="minorHAnsi"/>
-        </w:rPr>
-        <w:t>Als je dan zo denkt</w:t>
-      </w:r>
-      <w:r>
-        <w:rPr>
-          <w:rFonts w:cstheme="minorHAnsi"/>
-        </w:rPr>
-        <w:t xml:space="preserve"> is het wel nodig </w:t>
-      </w:r>
-      <w:r>
-        <w:rPr>
-          <w:rFonts w:cstheme="minorHAnsi"/>
-        </w:rPr>
-        <w:t>het verstand te</w:t>
-      </w:r>
-      <w:r>
-        <w:rPr>
-          <w:rFonts w:cstheme="minorHAnsi"/>
-        </w:rPr>
-        <w:t xml:space="preserve"> gebruiken en zelf </w:t>
-      </w:r>
-      <w:r>
-        <w:rPr>
-          <w:rFonts w:cstheme="minorHAnsi"/>
-        </w:rPr>
-        <w:t xml:space="preserve">te </w:t>
-      </w:r>
-      <w:r>
-        <w:rPr>
-          <w:rFonts w:cstheme="minorHAnsi"/>
-        </w:rPr>
-        <w:t xml:space="preserve">leren </w:t>
-      </w:r>
-      <w:r>
-        <w:rPr>
-          <w:rFonts w:cstheme="minorHAnsi"/>
-        </w:rPr>
-        <w:t>nadenken</w:t>
-      </w:r>
-      <w:r>
-        <w:rPr>
-          <w:rFonts w:cstheme="minorHAnsi"/>
-        </w:rPr>
-        <w:t xml:space="preserve">. Luiheid en lafheid </w:t>
-      </w:r>
-      <w:r>
-        <w:rPr>
-          <w:rFonts w:cstheme="minorHAnsi"/>
-        </w:rPr>
-        <w:t>aan de ene</w:t>
-      </w:r>
-      <w:r>
-        <w:rPr>
-          <w:rFonts w:cstheme="minorHAnsi"/>
-        </w:rPr>
-        <w:t xml:space="preserve">, </w:t>
-      </w:r>
-      <w:r>
-        <w:rPr>
-          <w:rFonts w:cstheme="minorHAnsi"/>
-        </w:rPr>
-        <w:t xml:space="preserve">intimidatie en bedreigingen </w:t>
-      </w:r>
-      <w:r>
-        <w:rPr>
-          <w:rFonts w:cstheme="minorHAnsi"/>
-        </w:rPr>
-        <w:t xml:space="preserve">aan de andere kant </w:t>
-      </w:r>
-      <w:r>
-        <w:rPr>
-          <w:rFonts w:cstheme="minorHAnsi"/>
-        </w:rPr>
-        <w:t>zijn een gevaar voor d</w:t>
-      </w:r>
-      <w:r>
-        <w:rPr>
-          <w:rFonts w:cstheme="minorHAnsi"/>
-        </w:rPr>
-        <w:t>eze</w:t>
-      </w:r>
-      <w:r>
-        <w:rPr>
-          <w:rFonts w:cstheme="minorHAnsi"/>
-        </w:rPr>
-        <w:t xml:space="preserve"> </w:t>
-      </w:r>
-      <w:r>
-        <w:rPr>
-          <w:rFonts w:cstheme="minorHAnsi"/>
-        </w:rPr>
         <w:t xml:space="preserve">verlichting. Daarom </w:t>
       </w:r>
       <w:r>
@@ -1126,13 +1234,61 @@
         <w:rPr>
           <w:rFonts w:cstheme="minorHAnsi"/>
         </w:rPr>
-        <w:t>om regels te volgen waarvan men de juistheid in</w:t>
-      </w:r>
-      <w:r>
-        <w:rPr>
-          <w:rFonts w:cstheme="minorHAnsi"/>
-        </w:rPr>
-        <w:t xml:space="preserve">ziet. Bij het opvoeden gaat het </w:t>
+        <w:t xml:space="preserve">om regels te volgen waarvan men </w:t>
+      </w:r>
+      <w:r>
+        <w:rPr>
+          <w:rFonts w:cstheme="minorHAnsi"/>
+        </w:rPr>
+        <w:t xml:space="preserve">zo </w:t>
+      </w:r>
+      <w:r>
+        <w:rPr>
+          <w:rFonts w:cstheme="minorHAnsi"/>
+        </w:rPr>
+        <w:t xml:space="preserve">de juistheid </w:t>
+      </w:r>
+      <w:r>
+        <w:rPr>
+          <w:rFonts w:cstheme="minorHAnsi"/>
+        </w:rPr>
+        <w:t xml:space="preserve">leert </w:t>
+      </w:r>
+      <w:r>
+        <w:rPr>
+          <w:rFonts w:cstheme="minorHAnsi"/>
+        </w:rPr>
+        <w:t>in</w:t>
+      </w:r>
+      <w:r>
+        <w:rPr>
+          <w:rFonts w:cstheme="minorHAnsi"/>
+        </w:rPr>
+        <w:t>zie</w:t>
+      </w:r>
+      <w:r>
+        <w:rPr>
+          <w:rFonts w:cstheme="minorHAnsi"/>
+        </w:rPr>
+        <w:t>n</w:t>
+      </w:r>
+      <w:r>
+        <w:rPr>
+          <w:rFonts w:cstheme="minorHAnsi"/>
+        </w:rPr>
+        <w:t xml:space="preserve">. Bij </w:t>
+      </w:r>
+      <w:r>
+        <w:rPr>
+          <w:rFonts w:cstheme="minorHAnsi"/>
+        </w:rPr>
+        <w:t>da</w:t>
+      </w:r>
+      <w:r>
+        <w:rPr>
+          <w:rFonts w:cstheme="minorHAnsi"/>
+        </w:rPr>
+        <w:t xml:space="preserve">t opvoeden gaat het </w:t>
       </w:r>
       <w:r>
         <w:rPr>
@@ -1261,7 +1417,19 @@
         <w:rPr>
           <w:rFonts w:cstheme="minorHAnsi"/>
         </w:rPr>
-        <w:t>Het tweede deel gaat over moraal van de rede, waa</w:t>
+        <w:t xml:space="preserve">Het tweede deel gaat over </w:t>
+      </w:r>
+      <w:r>
+        <w:rPr>
+          <w:rFonts w:cstheme="minorHAnsi"/>
+        </w:rPr>
+        <w:t xml:space="preserve">de </w:t>
+      </w:r>
+      <w:r>
+        <w:rPr>
+          <w:rFonts w:cstheme="minorHAnsi"/>
+        </w:rPr>
+        <w:t>moraal van de rede, waa</w:t>
       </w:r>
       <w:r>
         <w:rPr>
@@ -1333,7 +1501,43 @@
         <w:rPr>
           <w:rFonts w:cstheme="minorHAnsi"/>
         </w:rPr>
-        <w:t xml:space="preserve"> het vermogen tot logisch consistent denken, kennen en handelen</w:t>
+        <w:t xml:space="preserve"> het vermogen </w:t>
+      </w:r>
+      <w:r>
+        <w:rPr>
+          <w:rFonts w:cstheme="minorHAnsi"/>
+        </w:rPr>
+        <w:t xml:space="preserve">om </w:t>
+      </w:r>
+      <w:r>
+        <w:rPr>
+          <w:rFonts w:cstheme="minorHAnsi"/>
+        </w:rPr>
+        <w:t xml:space="preserve">logisch </w:t>
+      </w:r>
+      <w:r>
+        <w:rPr>
+          <w:rFonts w:cstheme="minorHAnsi"/>
+        </w:rPr>
+        <w:t xml:space="preserve">en </w:t>
+      </w:r>
+      <w:r>
+        <w:rPr>
+          <w:rFonts w:cstheme="minorHAnsi"/>
+        </w:rPr>
+        <w:t xml:space="preserve">consistent </w:t>
+      </w:r>
+      <w:r>
+        <w:rPr>
+          <w:rFonts w:cstheme="minorHAnsi"/>
+        </w:rPr>
+        <w:t xml:space="preserve">te </w:t>
+      </w:r>
+      <w:r>
+        <w:rPr>
+          <w:rFonts w:cstheme="minorHAnsi"/>
+        </w:rPr>
+        <w:t>denken, kennen en handelen</w:t>
       </w:r>
       <w:r>
         <w:rPr>
@@ -1439,7 +1643,19 @@
         <w:rPr>
           <w:rFonts w:cstheme="minorHAnsi"/>
         </w:rPr>
-        <w:t xml:space="preserve"> regel die wederkerigheid en onpartijdigheid uitdrukt, voor iedereen en altijd. De waardigheid van de mens heeft ook te maken met zijn autonomie, zijn vermogen zichzelf de wet te stellen en een rechtvaardige en vreedzame wereldorde voor te stellen.</w:t>
+        <w:t xml:space="preserve"> regel die wederkerigheid en onpartijdigheid uitdrukt, voor iedereen en altijd. De waardigheid van de mens heeft ook te maken met zijn autonomie, zijn vermogen zichzelf de wet te stellen en </w:t>
+      </w:r>
+      <w:r>
+        <w:rPr>
+          <w:rFonts w:cstheme="minorHAnsi"/>
+        </w:rPr>
+        <w:t xml:space="preserve">zich </w:t>
+      </w:r>
+      <w:r>
+        <w:rPr>
+          <w:rFonts w:cstheme="minorHAnsi"/>
+        </w:rPr>
+        <w:t>een rechtvaardige en vreedzame wereldorde voor te stellen.</w:t>
       </w:r>
     </w:p>
     <w:p>
@@ -1648,13 +1864,13 @@
         <w:rPr>
           <w:rFonts w:cstheme="minorHAnsi"/>
         </w:rPr>
-        <w:t>Z</w:t>
-      </w:r>
-      <w:r>
-        <w:rPr>
-          <w:rFonts w:cstheme="minorHAnsi"/>
-        </w:rPr>
-        <w:t xml:space="preserve">elf </w:t>
+        <w:t>O</w:t>
+      </w:r>
+      <w:r>
+        <w:rPr>
+          <w:rFonts w:cstheme="minorHAnsi"/>
+        </w:rPr>
+        <w:t xml:space="preserve">ok </w:t>
       </w:r>
       <w:r>
         <w:rPr>
@@ -1666,32 +1882,26 @@
         <w:rPr>
           <w:rFonts w:cstheme="minorHAnsi"/>
         </w:rPr>
-        <w:t xml:space="preserve">ook </w:t>
-      </w:r>
-      <w:r>
-        <w:rPr>
-          <w:rFonts w:cstheme="minorHAnsi"/>
-        </w:rPr>
         <w:t xml:space="preserve">heel goed </w:t>
       </w:r>
       <w:r>
         <w:rPr>
           <w:rFonts w:cstheme="minorHAnsi"/>
         </w:rPr>
-        <w:t xml:space="preserve">met vrijheid en beperkte </w:t>
+        <w:t xml:space="preserve">met vrijheid en beperkte vrijheid </w:t>
       </w:r>
       <w:r>
         <w:rPr>
           <w:rFonts w:cstheme="minorHAnsi"/>
         </w:rPr>
         <w:lastRenderedPageBreak/>
-        <w:t>vrijheid om te gaan. H</w:t>
-      </w:r>
-      <w:r>
-        <w:rPr>
-          <w:rFonts w:cstheme="minorHAnsi"/>
-        </w:rPr>
-        <w:t xml:space="preserve">ij weet heel goed </w:t>
+        <w:t>om te gaan. H</w:t>
+      </w:r>
+      <w:r>
+        <w:rPr>
+          <w:rFonts w:cstheme="minorHAnsi"/>
+        </w:rPr>
+        <w:t xml:space="preserve">ij weet </w:t>
       </w:r>
       <w:r>
         <w:rPr>
@@ -1709,7 +1919,19 @@
         <w:rPr>
           <w:rFonts w:cstheme="minorHAnsi"/>
         </w:rPr>
-        <w:t>n uitlaten en wanneer hij beter zijn mond kon houden en ken</w:t>
+        <w:t>n uitlaten en wanneer hij beter zijn mond k</w:t>
+      </w:r>
+      <w:r>
+        <w:rPr>
+          <w:rFonts w:cstheme="minorHAnsi"/>
+        </w:rPr>
+        <w:t>a</w:t>
+      </w:r>
+      <w:r>
+        <w:rPr>
+          <w:rFonts w:cstheme="minorHAnsi"/>
+        </w:rPr>
+        <w:t>n houden en ken</w:t>
       </w:r>
       <w:r>
         <w:rPr>
@@ -1721,19 +1943,31 @@
         <w:rPr>
           <w:rFonts w:cstheme="minorHAnsi"/>
         </w:rPr>
-        <w:t xml:space="preserve"> de streken en spitsvondigheden die daarbij horen. Hij w</w:t>
-      </w:r>
-      <w:r>
-        <w:rPr>
-          <w:rFonts w:cstheme="minorHAnsi"/>
-        </w:rPr>
-        <w:t>eet</w:t>
-      </w:r>
-      <w:r>
-        <w:rPr>
-          <w:rFonts w:cstheme="minorHAnsi"/>
-        </w:rPr>
-        <w:t xml:space="preserve"> met religies en religieuze zaken om te gaan. Zijn eigen religie van de rede en alles wat de morele verbetering van de mens ten goed</w:t>
+        <w:t xml:space="preserve"> de streken en spitsvondigheden die daarbij horen. Hij</w:t>
+      </w:r>
+      <w:r>
+        <w:rPr>
+          <w:rFonts w:cstheme="minorHAnsi"/>
+        </w:rPr>
+        <w:t xml:space="preserve"> kan heel goed met</w:t>
+      </w:r>
+      <w:r>
+        <w:rPr>
+          <w:rFonts w:cstheme="minorHAnsi"/>
+        </w:rPr>
+        <w:t xml:space="preserve"> religies en religieuze zaken omgaan</w:t>
+      </w:r>
+      <w:r>
+        <w:rPr>
+          <w:rFonts w:cstheme="minorHAnsi"/>
+        </w:rPr>
+        <w:t>, wat in die tijd bijzonder is</w:t>
+      </w:r>
+      <w:r>
+        <w:rPr>
+          <w:rFonts w:cstheme="minorHAnsi"/>
+        </w:rPr>
+        <w:t>. Zijn eigen religie van de rede en alles wat de morele verbetering van de mens ten goed</w:t>
       </w:r>
       <w:r>
         <w:rPr>
@@ -1745,13 +1979,37 @@
         <w:rPr>
           <w:rFonts w:cstheme="minorHAnsi"/>
         </w:rPr>
-        <w:t xml:space="preserve"> komt, houdt hij </w:t>
-      </w:r>
-      <w:r>
-        <w:rPr>
-          <w:rFonts w:cstheme="minorHAnsi"/>
-        </w:rPr>
-        <w:t xml:space="preserve">wel </w:t>
+        <w:t xml:space="preserve"> komt, houdt hij</w:t>
+      </w:r>
+      <w:r>
+        <w:rPr>
+          <w:rFonts w:cstheme="minorHAnsi"/>
+        </w:rPr>
+        <w:t xml:space="preserve"> dan</w:t>
+      </w:r>
+      <w:r>
+        <w:rPr>
+          <w:rFonts w:cstheme="minorHAnsi"/>
+        </w:rPr>
+        <w:t xml:space="preserve"> </w:t>
+      </w:r>
+      <w:r>
+        <w:rPr>
+          <w:rFonts w:cstheme="minorHAnsi"/>
+        </w:rPr>
+        <w:t>wel</w:t>
+      </w:r>
+      <w:r>
+        <w:rPr>
+          <w:rFonts w:cstheme="minorHAnsi"/>
+        </w:rPr>
+        <w:t xml:space="preserve"> heel goed</w:t>
+      </w:r>
+      <w:r>
+        <w:rPr>
+          <w:rFonts w:cstheme="minorHAnsi"/>
+        </w:rPr>
+        <w:t xml:space="preserve"> </w:t>
       </w:r>
       <w:r>
         <w:rPr>
@@ -1874,7 +2132,31 @@
         <w:rPr>
           <w:rFonts w:cstheme="minorHAnsi"/>
         </w:rPr>
-        <w:t xml:space="preserve"> en in de twintigste eeuw de cognitieve wetenschappen. En de helft van zijn zeventig boeken gaan over natuurwetenschappen (vooral in het eerste deel van zijn leven). Hij was heel goed om de hoogte van de stand van zaken in de natuurkunde, astronomie, geologie en geografie. Net als in de moraal ziet hij in de natuur orde en wetmatigheid en herleidt deze ook tot de menselijke geest. </w:t>
+        <w:t xml:space="preserve"> en in de twintigste eeuw de cognitieve wetenschappen. En de helft van zijn zeventig boeken gaan over natuurwetenschappen (</w:t>
+      </w:r>
+      <w:r>
+        <w:rPr>
+          <w:rFonts w:cstheme="minorHAnsi"/>
+        </w:rPr>
+        <w:t xml:space="preserve">die hij </w:t>
+      </w:r>
+      <w:r>
+        <w:rPr>
+          <w:rFonts w:cstheme="minorHAnsi"/>
+        </w:rPr>
+        <w:t>vooral in het eerste deel van zijn leven</w:t>
+      </w:r>
+      <w:r>
+        <w:rPr>
+          <w:rFonts w:cstheme="minorHAnsi"/>
+        </w:rPr>
+        <w:t xml:space="preserve"> schrijft</w:t>
+      </w:r>
+      <w:r>
+        <w:rPr>
+          <w:rFonts w:cstheme="minorHAnsi"/>
+        </w:rPr>
+        <w:t xml:space="preserve">). Hij was heel goed om de hoogte van de stand van zaken in de natuurkunde, astronomie, geologie en geografie. Net als in de moraal ziet hij in de natuur orde en wetmatigheid en herleidt deze ook tot de menselijke geest. </w:t>
       </w:r>
     </w:p>
     <w:p>
@@ -1889,7 +2171,55 @@
         <w:rPr>
           <w:rFonts w:cstheme="minorHAnsi"/>
         </w:rPr>
-        <w:t>Veel van zijn werk gaat over de metafysica, het lot waarop hij verliefd werd, zoals hijzelf schreef en waar het vijfde deel over gaat. Bij metafysica gaat het om vragen die niet door waarneming en experimenten beantwoord kunnen worden</w:t>
+        <w:t>Veel van zijn werk gaat over de metafysica, het lot waarop hij verliefd w</w:t>
+      </w:r>
+      <w:r>
+        <w:rPr>
+          <w:rFonts w:cstheme="minorHAnsi"/>
+        </w:rPr>
+        <w:t>o</w:t>
+      </w:r>
+      <w:r>
+        <w:rPr>
+          <w:rFonts w:cstheme="minorHAnsi"/>
+        </w:rPr>
+        <w:t>rd</w:t>
+      </w:r>
+      <w:r>
+        <w:rPr>
+          <w:rFonts w:cstheme="minorHAnsi"/>
+        </w:rPr>
+        <w:t>t</w:t>
+      </w:r>
+      <w:r>
+        <w:rPr>
+          <w:rFonts w:cstheme="minorHAnsi"/>
+        </w:rPr>
+        <w:t>, zoals hijzelf s</w:t>
+      </w:r>
+      <w:r>
+        <w:rPr>
+          <w:rFonts w:cstheme="minorHAnsi"/>
+        </w:rPr>
+        <w:t>chrijft</w:t>
+      </w:r>
+      <w:r>
+        <w:rPr>
+          <w:rFonts w:cstheme="minorHAnsi"/>
+        </w:rPr>
+        <w:t xml:space="preserve"> en waar het vijfde deel over gaat. </w:t>
+      </w:r>
+      <w:r>
+        <w:rPr>
+          <w:rFonts w:cstheme="minorHAnsi"/>
+        </w:rPr>
+        <w:t>Hier</w:t>
+      </w:r>
+      <w:r>
+        <w:rPr>
+          <w:rFonts w:cstheme="minorHAnsi"/>
+        </w:rPr>
+        <w:t xml:space="preserve"> gaat het om vragen die niet door waarneming en experimenten beantwoord kunnen worden</w:t>
       </w:r>
       <w:r>
         <w:rPr>
@@ -1933,7 +2263,19 @@
         <w:rPr>
           <w:rFonts w:cstheme="minorHAnsi"/>
         </w:rPr>
-        <w:t xml:space="preserve">. Hier gaat het om de achterkant van de vragen, </w:t>
+        <w:t>. Het</w:t>
+      </w:r>
+      <w:r>
+        <w:rPr>
+          <w:rFonts w:cstheme="minorHAnsi"/>
+        </w:rPr>
+        <w:t xml:space="preserve"> gaat dan</w:t>
+      </w:r>
+      <w:r>
+        <w:rPr>
+          <w:rFonts w:cstheme="minorHAnsi"/>
+        </w:rPr>
+        <w:t xml:space="preserve"> om de achterkant van de vragen, </w:t>
       </w:r>
       <w:r>
         <w:rPr>
@@ -2029,7 +2371,39 @@
         <w:rPr>
           <w:rFonts w:cstheme="minorHAnsi"/>
         </w:rPr>
-        <w:t xml:space="preserve">. Bij het beantwoorden van metafysische zaken, bijvoorbeeld of God bestaat, wijst hij ons steeds op de grenzen van ons eigen kenvermogen. Die grenzen hebben we in de gaten te houden en de vraag naar God ligt daarbuiten. </w:t>
+        <w:t xml:space="preserve"> en maakt daar zijn eigen hele </w:t>
+      </w:r>
+      <w:proofErr w:type="spellStart"/>
+      <w:r>
+        <w:rPr>
+          <w:rFonts w:cstheme="minorHAnsi"/>
+        </w:rPr>
+        <w:t>orginele</w:t>
+      </w:r>
+      <w:proofErr w:type="spellEnd"/>
+      <w:r>
+        <w:rPr>
+          <w:rFonts w:cstheme="minorHAnsi"/>
+        </w:rPr>
+        <w:t xml:space="preserve"> cocktail van</w:t>
+      </w:r>
+      <w:r>
+        <w:rPr>
+          <w:rFonts w:cstheme="minorHAnsi"/>
+        </w:rPr>
+        <w:t xml:space="preserve">. Bij het beantwoorden van metafysische </w:t>
+      </w:r>
+      <w:r>
+        <w:rPr>
+          <w:rFonts w:cstheme="minorHAnsi"/>
+        </w:rPr>
+        <w:t>vragen</w:t>
+      </w:r>
+      <w:r>
+        <w:rPr>
+          <w:rFonts w:cstheme="minorHAnsi"/>
+        </w:rPr>
+        <w:t xml:space="preserve">, bijvoorbeeld of God bestaat, wijst hij ons steeds op de grenzen van ons eigen kenvermogen. Die grenzen hebben we in de gaten te houden en de vraag naar God ligt daarbuiten. </w:t>
       </w:r>
     </w:p>
     <w:p>
@@ -2090,7 +2464,6 @@
         <w:rPr>
           <w:rFonts w:cstheme="minorHAnsi"/>
         </w:rPr>
-        <w:lastRenderedPageBreak/>
         <w:t>Willasschek</w:t>
       </w:r>
       <w:proofErr w:type="spellEnd"/>
@@ -2104,19 +2477,13 @@
         <w:rPr>
           <w:rFonts w:cstheme="minorHAnsi"/>
         </w:rPr>
-        <w:t xml:space="preserve"> en voor al die belangrijke zaken waar we in onze tijd de verantwoordelijkheid </w:t>
-      </w:r>
-      <w:r>
-        <w:rPr>
-          <w:rFonts w:cstheme="minorHAnsi"/>
-        </w:rPr>
-        <w:t xml:space="preserve">voor </w:t>
-      </w:r>
-      <w:r>
-        <w:rPr>
-          <w:rFonts w:cstheme="minorHAnsi"/>
-        </w:rPr>
-        <w:t>hebben</w:t>
+        <w:t xml:space="preserve"> voor al die belangrijke zaken waar we </w:t>
+      </w:r>
+      <w:r>
+        <w:rPr>
+          <w:rFonts w:cstheme="minorHAnsi"/>
+        </w:rPr>
+        <w:t>voor onszelf en generaties na ons verantwoordelijk voor zijn</w:t>
       </w:r>
       <w:r>
         <w:rPr>
@@ -2160,6 +2527,12 @@
         <w:rPr>
           <w:rFonts w:cstheme="minorHAnsi"/>
         </w:rPr>
+        <w:t xml:space="preserve">daarbij </w:t>
+      </w:r>
+      <w:r>
+        <w:rPr>
+          <w:rFonts w:cstheme="minorHAnsi"/>
+        </w:rPr>
         <w:t>en plaatst kritische kanttekeningen</w:t>
       </w:r>
       <w:r>
@@ -2210,25 +2583,63 @@
         <w:rPr>
           <w:rFonts w:cstheme="minorHAnsi"/>
         </w:rPr>
+        <w:t xml:space="preserve"> en de sociale dimensie</w:t>
+      </w:r>
+      <w:r>
+        <w:rPr>
+          <w:rFonts w:cstheme="minorHAnsi"/>
+        </w:rPr>
+        <w:t xml:space="preserve"> ziet</w:t>
+      </w:r>
+      <w:r>
+        <w:rPr>
+          <w:rFonts w:cstheme="minorHAnsi"/>
+        </w:rPr>
+        <w:t xml:space="preserve">. </w:t>
+      </w:r>
+      <w:r>
+        <w:rPr>
+          <w:rFonts w:cstheme="minorHAnsi"/>
+        </w:rPr>
+        <w:t>Tegelijk</w:t>
+      </w:r>
+      <w:r>
+        <w:rPr>
+          <w:rFonts w:cstheme="minorHAnsi"/>
+        </w:rPr>
+        <w:t xml:space="preserve"> zijn </w:t>
+      </w:r>
+      <w:r>
+        <w:rPr>
+          <w:rFonts w:cstheme="minorHAnsi"/>
+        </w:rPr>
+        <w:t xml:space="preserve">bij zijn in onze ogen </w:t>
+      </w:r>
+      <w:r>
+        <w:rPr>
+          <w:rFonts w:cstheme="minorHAnsi"/>
+        </w:rPr>
+        <w:t>racistisch denken grote vraagtekens te plaatsen</w:t>
+      </w:r>
+      <w:r>
+        <w:rPr>
+          <w:rFonts w:cstheme="minorHAnsi"/>
+        </w:rPr>
         <w:t xml:space="preserve"> en </w:t>
       </w:r>
-      <w:r>
-        <w:rPr>
-          <w:rFonts w:cstheme="minorHAnsi"/>
-        </w:rPr>
-        <w:t>wel degelijk</w:t>
-      </w:r>
-      <w:r>
-        <w:rPr>
-          <w:rFonts w:cstheme="minorHAnsi"/>
-        </w:rPr>
-        <w:t xml:space="preserve"> de sociale dimensie</w:t>
-      </w:r>
-      <w:r>
-        <w:rPr>
-          <w:rFonts w:cstheme="minorHAnsi"/>
-        </w:rPr>
-        <w:t xml:space="preserve"> ziet</w:t>
+      <w:proofErr w:type="spellStart"/>
+      <w:r>
+        <w:rPr>
+          <w:rFonts w:cstheme="minorHAnsi"/>
+        </w:rPr>
+        <w:t>Willaschek</w:t>
+      </w:r>
+      <w:proofErr w:type="spellEnd"/>
+      <w:r>
+        <w:rPr>
+          <w:rFonts w:cstheme="minorHAnsi"/>
+        </w:rPr>
+        <w:t xml:space="preserve"> erkent dat</w:t>
       </w:r>
       <w:r>
         <w:rPr>
@@ -2240,31 +2651,7 @@
         <w:rPr>
           <w:rFonts w:cstheme="minorHAnsi"/>
         </w:rPr>
-        <w:t>Tegelijk</w:t>
-      </w:r>
-      <w:r>
-        <w:rPr>
-          <w:rFonts w:cstheme="minorHAnsi"/>
-        </w:rPr>
-        <w:t xml:space="preserve"> zijn </w:t>
-      </w:r>
-      <w:r>
-        <w:rPr>
-          <w:rFonts w:cstheme="minorHAnsi"/>
-        </w:rPr>
-        <w:t xml:space="preserve">bij zijn in onze ogen </w:t>
-      </w:r>
-      <w:r>
-        <w:rPr>
-          <w:rFonts w:cstheme="minorHAnsi"/>
-        </w:rPr>
-        <w:t>racistische denken grote vraagtekens te plaatsen</w:t>
-      </w:r>
-      <w:r>
-        <w:rPr>
-          <w:rFonts w:cstheme="minorHAnsi"/>
-        </w:rPr>
-        <w:t xml:space="preserve"> en </w:t>
+        <w:t xml:space="preserve">Alleen </w:t>
       </w:r>
       <w:proofErr w:type="spellStart"/>
       <w:r>
@@ -2278,159 +2665,193 @@
         <w:rPr>
           <w:rFonts w:cstheme="minorHAnsi"/>
         </w:rPr>
-        <w:t xml:space="preserve"> erkent dat</w:t>
+        <w:t xml:space="preserve"> voegt hier wat aan toe. </w:t>
+      </w:r>
+      <w:r>
+        <w:rPr>
+          <w:rFonts w:cstheme="minorHAnsi"/>
+        </w:rPr>
+        <w:t xml:space="preserve">Kant </w:t>
+      </w:r>
+      <w:r>
+        <w:rPr>
+          <w:rFonts w:cstheme="minorHAnsi"/>
+        </w:rPr>
+        <w:t>is</w:t>
+      </w:r>
+      <w:r>
+        <w:rPr>
+          <w:rFonts w:cstheme="minorHAnsi"/>
+        </w:rPr>
+        <w:t xml:space="preserve"> zich er </w:t>
+      </w:r>
+      <w:r>
+        <w:rPr>
+          <w:rFonts w:cstheme="minorHAnsi"/>
+        </w:rPr>
+        <w:t xml:space="preserve">steeds zeer </w:t>
+      </w:r>
+      <w:r>
+        <w:rPr>
+          <w:rFonts w:cstheme="minorHAnsi"/>
+        </w:rPr>
+        <w:t>van bewust dat hij niet in een verlicht tijdperk leef</w:t>
+      </w:r>
+      <w:r>
+        <w:rPr>
+          <w:rFonts w:cstheme="minorHAnsi"/>
+        </w:rPr>
+        <w:t>t</w:t>
+      </w:r>
+      <w:r>
+        <w:rPr>
+          <w:rFonts w:cstheme="minorHAnsi"/>
+        </w:rPr>
+        <w:t xml:space="preserve"> en zich </w:t>
+      </w:r>
+      <w:r>
+        <w:rPr>
+          <w:rFonts w:cstheme="minorHAnsi"/>
+        </w:rPr>
+        <w:t>als mens hier</w:t>
+      </w:r>
+      <w:r>
+        <w:rPr>
+          <w:rFonts w:cstheme="minorHAnsi"/>
+        </w:rPr>
+        <w:t xml:space="preserve"> niet van k</w:t>
+      </w:r>
+      <w:r>
+        <w:rPr>
+          <w:rFonts w:cstheme="minorHAnsi"/>
+        </w:rPr>
+        <w:t>a</w:t>
+      </w:r>
+      <w:r>
+        <w:rPr>
+          <w:rFonts w:cstheme="minorHAnsi"/>
+        </w:rPr>
+        <w:t xml:space="preserve">n afsluiten. </w:t>
+      </w:r>
+      <w:r>
+        <w:rPr>
+          <w:rFonts w:cstheme="minorHAnsi"/>
+        </w:rPr>
+        <w:t>Kant wil dat zijn</w:t>
+      </w:r>
+      <w:r>
+        <w:rPr>
+          <w:rFonts w:cstheme="minorHAnsi"/>
+        </w:rPr>
+        <w:t xml:space="preserve"> denken (vaak </w:t>
+      </w:r>
+      <w:r>
+        <w:rPr>
+          <w:rFonts w:cstheme="minorHAnsi"/>
+        </w:rPr>
+        <w:t>hypothetisch</w:t>
+      </w:r>
+      <w:r>
+        <w:rPr>
+          <w:rFonts w:cstheme="minorHAnsi"/>
+        </w:rPr>
+        <w:t xml:space="preserve"> en origineel empirisch)</w:t>
+      </w:r>
+      <w:r>
+        <w:rPr>
+          <w:rFonts w:cstheme="minorHAnsi"/>
+        </w:rPr>
+        <w:t xml:space="preserve"> </w:t>
+      </w:r>
+      <w:r>
+        <w:rPr>
+          <w:rFonts w:cstheme="minorHAnsi"/>
+        </w:rPr>
+        <w:t>kritisch word</w:t>
+      </w:r>
+      <w:r>
+        <w:rPr>
+          <w:rFonts w:cstheme="minorHAnsi"/>
+        </w:rPr>
+        <w:t>t</w:t>
+      </w:r>
+      <w:r>
+        <w:rPr>
+          <w:rFonts w:cstheme="minorHAnsi"/>
+        </w:rPr>
+        <w:t xml:space="preserve"> </w:t>
+      </w:r>
+      <w:r>
+        <w:rPr>
+          <w:rFonts w:cstheme="minorHAnsi"/>
+        </w:rPr>
+        <w:t>beoordeeld,</w:t>
+      </w:r>
+      <w:r>
+        <w:rPr>
+          <w:rFonts w:cstheme="minorHAnsi"/>
+        </w:rPr>
+        <w:t xml:space="preserve"> </w:t>
+      </w:r>
+      <w:r>
+        <w:rPr>
+          <w:rFonts w:cstheme="minorHAnsi"/>
+        </w:rPr>
+        <w:t xml:space="preserve">dat </w:t>
+      </w:r>
+      <w:r>
+        <w:rPr>
+          <w:rFonts w:cstheme="minorHAnsi"/>
+        </w:rPr>
+        <w:t>mensen</w:t>
+      </w:r>
+      <w:r>
+        <w:rPr>
+          <w:rFonts w:cstheme="minorHAnsi"/>
+        </w:rPr>
+        <w:t xml:space="preserve"> daar </w:t>
+      </w:r>
+      <w:r>
+        <w:rPr>
+          <w:rFonts w:cstheme="minorHAnsi"/>
+        </w:rPr>
+        <w:t xml:space="preserve">zelf </w:t>
+      </w:r>
+      <w:r>
+        <w:rPr>
+          <w:rFonts w:cstheme="minorHAnsi"/>
+        </w:rPr>
+        <w:t xml:space="preserve">over gaan </w:t>
+      </w:r>
+      <w:r>
+        <w:rPr>
+          <w:rFonts w:cstheme="minorHAnsi"/>
+        </w:rPr>
+        <w:t>nadenken</w:t>
+      </w:r>
+      <w:r>
+        <w:rPr>
+          <w:rFonts w:cstheme="minorHAnsi"/>
+        </w:rPr>
+        <w:t xml:space="preserve"> en</w:t>
+      </w:r>
+      <w:r>
+        <w:rPr>
+          <w:rFonts w:cstheme="minorHAnsi"/>
+        </w:rPr>
+        <w:t xml:space="preserve"> standpunten</w:t>
+      </w:r>
+      <w:r>
+        <w:rPr>
+          <w:rFonts w:cstheme="minorHAnsi"/>
+        </w:rPr>
+        <w:t xml:space="preserve"> innemen</w:t>
       </w:r>
       <w:r>
         <w:rPr>
           <w:rFonts w:cstheme="minorHAnsi"/>
         </w:rPr>
         <w:t xml:space="preserve">. </w:t>
-      </w:r>
-      <w:r>
-        <w:rPr>
-          <w:rFonts w:cstheme="minorHAnsi"/>
-        </w:rPr>
-        <w:t xml:space="preserve">Alleen </w:t>
-      </w:r>
-      <w:proofErr w:type="spellStart"/>
-      <w:r>
-        <w:rPr>
-          <w:rFonts w:cstheme="minorHAnsi"/>
-        </w:rPr>
-        <w:t>Willaschek</w:t>
-      </w:r>
-      <w:proofErr w:type="spellEnd"/>
-      <w:r>
-        <w:rPr>
-          <w:rFonts w:cstheme="minorHAnsi"/>
-        </w:rPr>
-        <w:t xml:space="preserve"> voegt hier wat aan toe. </w:t>
-      </w:r>
-      <w:r>
-        <w:rPr>
-          <w:rFonts w:cstheme="minorHAnsi"/>
-        </w:rPr>
-        <w:t xml:space="preserve">Kant </w:t>
-      </w:r>
-      <w:r>
-        <w:rPr>
-          <w:rFonts w:cstheme="minorHAnsi"/>
-        </w:rPr>
-        <w:t>is</w:t>
-      </w:r>
-      <w:r>
-        <w:rPr>
-          <w:rFonts w:cstheme="minorHAnsi"/>
-        </w:rPr>
-        <w:t xml:space="preserve"> zich er </w:t>
-      </w:r>
-      <w:r>
-        <w:rPr>
-          <w:rFonts w:cstheme="minorHAnsi"/>
-        </w:rPr>
-        <w:t xml:space="preserve">steeds zeer </w:t>
-      </w:r>
-      <w:r>
-        <w:rPr>
-          <w:rFonts w:cstheme="minorHAnsi"/>
-        </w:rPr>
-        <w:t>van bewust dat hij niet in een verlicht tijdperk leef</w:t>
-      </w:r>
-      <w:r>
-        <w:rPr>
-          <w:rFonts w:cstheme="minorHAnsi"/>
-        </w:rPr>
-        <w:t>t</w:t>
-      </w:r>
-      <w:r>
-        <w:rPr>
-          <w:rFonts w:cstheme="minorHAnsi"/>
-        </w:rPr>
-        <w:t xml:space="preserve"> en zich </w:t>
-      </w:r>
-      <w:r>
-        <w:rPr>
-          <w:rFonts w:cstheme="minorHAnsi"/>
-        </w:rPr>
-        <w:t>als mens zich hier</w:t>
-      </w:r>
-      <w:r>
-        <w:rPr>
-          <w:rFonts w:cstheme="minorHAnsi"/>
-        </w:rPr>
-        <w:t xml:space="preserve"> niet van k</w:t>
-      </w:r>
-      <w:r>
-        <w:rPr>
-          <w:rFonts w:cstheme="minorHAnsi"/>
-        </w:rPr>
-        <w:t>a</w:t>
-      </w:r>
-      <w:r>
-        <w:rPr>
-          <w:rFonts w:cstheme="minorHAnsi"/>
-        </w:rPr>
-        <w:t xml:space="preserve">n afsluiten. </w:t>
-      </w:r>
-      <w:r>
-        <w:rPr>
-          <w:rFonts w:cstheme="minorHAnsi"/>
-        </w:rPr>
-        <w:t>Kant wil dat zijn</w:t>
-      </w:r>
-      <w:r>
-        <w:rPr>
-          <w:rFonts w:cstheme="minorHAnsi"/>
-        </w:rPr>
-        <w:t xml:space="preserve"> denken (vaak </w:t>
-      </w:r>
-      <w:r>
-        <w:rPr>
-          <w:rFonts w:cstheme="minorHAnsi"/>
-        </w:rPr>
-        <w:t>hypothetisch</w:t>
-      </w:r>
-      <w:r>
-        <w:rPr>
-          <w:rFonts w:cstheme="minorHAnsi"/>
-        </w:rPr>
-        <w:t xml:space="preserve"> en origineel empirisch)</w:t>
-      </w:r>
-      <w:r>
-        <w:rPr>
-          <w:rFonts w:cstheme="minorHAnsi"/>
-        </w:rPr>
-        <w:t xml:space="preserve"> </w:t>
-      </w:r>
-      <w:r>
-        <w:rPr>
-          <w:rFonts w:cstheme="minorHAnsi"/>
-        </w:rPr>
-        <w:t>niet onkritisch word</w:t>
-      </w:r>
-      <w:r>
-        <w:rPr>
-          <w:rFonts w:cstheme="minorHAnsi"/>
-        </w:rPr>
-        <w:t>t</w:t>
-      </w:r>
-      <w:r>
-        <w:rPr>
-          <w:rFonts w:cstheme="minorHAnsi"/>
-        </w:rPr>
-        <w:t xml:space="preserve"> overgenomen, want mensen moeten zelf nadenken</w:t>
-      </w:r>
-      <w:r>
-        <w:rPr>
-          <w:rFonts w:cstheme="minorHAnsi"/>
-        </w:rPr>
-        <w:t>, o</w:t>
-      </w:r>
-      <w:r>
-        <w:rPr>
-          <w:rFonts w:cstheme="minorHAnsi"/>
-        </w:rPr>
-        <w:t xml:space="preserve">ok over zijn standpunten. </w:t>
       </w:r>
     </w:p>
     <w:p>
@@ -2453,19 +2874,19 @@
         <w:rPr>
           <w:rFonts w:cstheme="minorHAnsi"/>
         </w:rPr>
-        <w:t xml:space="preserve"> boek is een heerlijk boek dat je met de veelzijdigheid van Kant laat kennis maken en die </w:t>
-      </w:r>
-      <w:r>
-        <w:rPr>
-          <w:rFonts w:cstheme="minorHAnsi"/>
-        </w:rPr>
-        <w:t xml:space="preserve">deze </w:t>
-      </w:r>
-      <w:r>
-        <w:rPr>
-          <w:rFonts w:cstheme="minorHAnsi"/>
-        </w:rPr>
-        <w:t xml:space="preserve">veelzijdigheid structureert. </w:t>
+        <w:t xml:space="preserve"> boek is een heerlijk boek dat je met de veelzijdigheid van Kant laat kennis maken en die veelzijdigheid </w:t>
+      </w:r>
+      <w:r>
+        <w:rPr>
+          <w:rFonts w:cstheme="minorHAnsi"/>
+        </w:rPr>
+        <w:t xml:space="preserve">mooi </w:t>
+      </w:r>
+      <w:r>
+        <w:rPr>
+          <w:rFonts w:cstheme="minorHAnsi"/>
+        </w:rPr>
+        <w:t xml:space="preserve">structureert. </w:t>
       </w:r>
       <w:r>
         <w:rPr>
@@ -2513,7 +2934,19 @@
         <w:rPr>
           <w:rFonts w:cstheme="minorHAnsi"/>
         </w:rPr>
-        <w:t>in zijn eigen leven grote veranderingen plaats</w:t>
+        <w:t xml:space="preserve">in zijn eigen leven </w:t>
+      </w:r>
+      <w:r>
+        <w:rPr>
+          <w:rFonts w:cstheme="minorHAnsi"/>
+        </w:rPr>
+        <w:t>revoluties</w:t>
+      </w:r>
+      <w:r>
+        <w:rPr>
+          <w:rFonts w:cstheme="minorHAnsi"/>
+        </w:rPr>
+        <w:t xml:space="preserve"> plaats</w:t>
       </w:r>
       <w:r>
         <w:rPr>
@@ -2545,7 +2978,31 @@
         <w:rPr>
           <w:rFonts w:cstheme="minorHAnsi"/>
         </w:rPr>
-        <w:t xml:space="preserve"> De eerste is een persoonlijke revolutie en vindt plaats rond zijn veertigste levensjaar (de fase in het leven waarin je volgens Kant zelf rijp </w:t>
+        <w:t xml:space="preserve"> De eerste is een persoonlijke revolutie en vindt plaats rond zijn veertigste levensjaar (de fase in het leven waarin je</w:t>
+      </w:r>
+      <w:r>
+        <w:rPr>
+          <w:rFonts w:cstheme="minorHAnsi"/>
+        </w:rPr>
+        <w:t>,</w:t>
+      </w:r>
+      <w:r>
+        <w:rPr>
+          <w:rFonts w:cstheme="minorHAnsi"/>
+        </w:rPr>
+        <w:t xml:space="preserve"> volgens Kant</w:t>
+      </w:r>
+      <w:r>
+        <w:rPr>
+          <w:rFonts w:cstheme="minorHAnsi"/>
+        </w:rPr>
+        <w:t>,</w:t>
+      </w:r>
+      <w:r>
+        <w:rPr>
+          <w:rFonts w:cstheme="minorHAnsi"/>
+        </w:rPr>
+        <w:t xml:space="preserve"> zelf rijp </w:t>
       </w:r>
       <w:r>
         <w:rPr>
@@ -2597,7 +3054,7 @@
         <w:rPr>
           <w:rFonts w:cstheme="minorHAnsi"/>
         </w:rPr>
-        <w:t xml:space="preserve"> Vernuft* in 1781. Het ware, goede en schone zijn anders dan lang gedacht volgens Kant wel degelijk af</w:t>
+        <w:t xml:space="preserve"> Vernuft* in 1781. Het ware, goede en schone zijn volgens Kant wel degelijk af</w:t>
       </w:r>
       <w:r>
         <w:rPr>
@@ -2669,7 +3126,19 @@
         <w:rPr>
           <w:rFonts w:cstheme="minorHAnsi"/>
         </w:rPr>
-        <w:t xml:space="preserve"> politieke denken radicaliseert. De rechtvaardige wereld lijkt haalbaar en zijn filosofie moet daaraan bijdragen.</w:t>
+        <w:t xml:space="preserve"> politieke denken radicaliseert</w:t>
+      </w:r>
+      <w:r>
+        <w:rPr>
+          <w:rFonts w:cstheme="minorHAnsi"/>
+        </w:rPr>
+        <w:t xml:space="preserve"> daardoor</w:t>
+      </w:r>
+      <w:r>
+        <w:rPr>
+          <w:rFonts w:cstheme="minorHAnsi"/>
+        </w:rPr>
+        <w:t>. De rechtvaardige wereld lijkt haalbaar en zijn filosofie moet daaraan bijdragen.</w:t>
       </w:r>
     </w:p>
     <w:p>
@@ -2766,25 +3235,68 @@
         <w:rPr>
           <w:rFonts w:cstheme="minorHAnsi"/>
         </w:rPr>
-        <w:t xml:space="preserve">lezen en je hem niet meer nodig hebt om je </w:t>
-      </w:r>
-      <w:r>
-        <w:rPr>
-          <w:rFonts w:cstheme="minorHAnsi"/>
-        </w:rPr>
-        <w:t xml:space="preserve">al hebt </w:t>
-      </w:r>
-      <w:r>
-        <w:rPr>
-          <w:rFonts w:cstheme="minorHAnsi"/>
-        </w:rPr>
-        <w:t>wat hij je kon geven. En nu kun je dat laatste in deze individualistische tijd wel afvragen</w:t>
-      </w:r>
-      <w:r>
-        <w:rPr>
-          <w:rFonts w:cstheme="minorHAnsi"/>
-        </w:rPr>
-        <w:t xml:space="preserve"> en daarom ben ik het </w:t>
+        <w:t>lezen en je hem niet meer nodig hebt</w:t>
+      </w:r>
+      <w:r>
+        <w:rPr>
+          <w:rFonts w:cstheme="minorHAnsi"/>
+        </w:rPr>
+        <w:t xml:space="preserve"> en zijn denken eigenlijk al in je zit</w:t>
+      </w:r>
+      <w:r>
+        <w:rPr>
+          <w:rFonts w:cstheme="minorHAnsi"/>
+        </w:rPr>
+        <w:t xml:space="preserve">. </w:t>
+      </w:r>
+      <w:r>
+        <w:rPr>
+          <w:rFonts w:cstheme="minorHAnsi"/>
+        </w:rPr>
+        <w:t>N</w:t>
+      </w:r>
+      <w:r>
+        <w:rPr>
+          <w:rFonts w:cstheme="minorHAnsi"/>
+        </w:rPr>
+        <w:t xml:space="preserve">u kun je </w:t>
+      </w:r>
+      <w:r>
+        <w:rPr>
+          <w:rFonts w:cstheme="minorHAnsi"/>
+        </w:rPr>
+        <w:t xml:space="preserve">op basis van de geschiedenis na Kant en de </w:t>
+      </w:r>
+      <w:r>
+        <w:rPr>
+          <w:rFonts w:cstheme="minorHAnsi"/>
+        </w:rPr>
+        <w:lastRenderedPageBreak/>
+        <w:t>gebeurtenissen in onze eigen</w:t>
+      </w:r>
+      <w:r>
+        <w:rPr>
+          <w:rFonts w:cstheme="minorHAnsi"/>
+        </w:rPr>
+        <w:t xml:space="preserve"> individualistische tijd wel afvragen</w:t>
+      </w:r>
+      <w:r>
+        <w:rPr>
+          <w:rFonts w:cstheme="minorHAnsi"/>
+        </w:rPr>
+        <w:t xml:space="preserve"> </w:t>
+      </w:r>
+      <w:r>
+        <w:rPr>
+          <w:rFonts w:cstheme="minorHAnsi"/>
+        </w:rPr>
+        <w:t>of dat zo is. D</w:t>
+      </w:r>
+      <w:r>
+        <w:rPr>
+          <w:rFonts w:cstheme="minorHAnsi"/>
+        </w:rPr>
+        <w:t xml:space="preserve">aarom ben ik het </w:t>
       </w:r>
       <w:r>
         <w:rPr>
@@ -2804,14 +3316,19 @@
         <w:rPr>
           <w:rFonts w:cstheme="minorHAnsi"/>
         </w:rPr>
-        <w:t xml:space="preserve"> eens dat zijn humane denkwijze, zijn </w:t>
-      </w:r>
-      <w:r>
-        <w:rPr>
-          <w:rFonts w:cstheme="minorHAnsi"/>
-        </w:rPr>
-        <w:lastRenderedPageBreak/>
-        <w:t xml:space="preserve">nuchtere mensen kennis en </w:t>
+        <w:t xml:space="preserve"> eens </w:t>
+      </w:r>
+      <w:r>
+        <w:rPr>
+          <w:rFonts w:cstheme="minorHAnsi"/>
+        </w:rPr>
+        <w:t>‘</w:t>
+      </w:r>
+      <w:r>
+        <w:rPr>
+          <w:rFonts w:cstheme="minorHAnsi"/>
+        </w:rPr>
+        <w:t xml:space="preserve">dat zijn humane denkwijze, zijn nuchtere mensen kennis en </w:t>
       </w:r>
       <w:proofErr w:type="spellStart"/>
       <w:r>
@@ -2837,7 +3354,31 @@
         <w:rPr>
           <w:rFonts w:cstheme="minorHAnsi"/>
         </w:rPr>
-        <w:t xml:space="preserve"> ook nog oriëntatie en moed biedt om ons eigen verstand te gebruiken. En hoop vooral ook, wil ik er graag aan toevoegen, om niet te streven naar </w:t>
+        <w:t xml:space="preserve"> ook nog oriëntatie en moed biedt om ons eigen verstand te gebruiken</w:t>
+      </w:r>
+      <w:r>
+        <w:rPr>
+          <w:rFonts w:cstheme="minorHAnsi"/>
+        </w:rPr>
+        <w:t>’</w:t>
+      </w:r>
+      <w:r>
+        <w:rPr>
+          <w:rFonts w:cstheme="minorHAnsi"/>
+        </w:rPr>
+        <w:t xml:space="preserve">. En hoop vooral ook, wil ik </w:t>
+      </w:r>
+      <w:r>
+        <w:rPr>
+          <w:rFonts w:cstheme="minorHAnsi"/>
+        </w:rPr>
+        <w:t>daar graag aan</w:t>
+      </w:r>
+      <w:r>
+        <w:rPr>
+          <w:rFonts w:cstheme="minorHAnsi"/>
+        </w:rPr>
+        <w:t xml:space="preserve"> toevoegen, om niet te streven naar </w:t>
       </w:r>
       <w:r>
         <w:rPr>
@@ -2873,19 +3414,19 @@
         <w:rPr>
           <w:rFonts w:cstheme="minorHAnsi"/>
         </w:rPr>
-        <w:t>, maar wel beter menselijk</w:t>
-      </w:r>
-      <w:r>
-        <w:rPr>
-          <w:rFonts w:cstheme="minorHAnsi"/>
-        </w:rPr>
-        <w:t>e</w:t>
-      </w:r>
-      <w:r>
-        <w:rPr>
-          <w:rFonts w:cstheme="minorHAnsi"/>
-        </w:rPr>
-        <w:t xml:space="preserve"> timmerwerk.</w:t>
+        <w:t xml:space="preserve">, maar wel </w:t>
+      </w:r>
+      <w:r>
+        <w:rPr>
+          <w:rFonts w:cstheme="minorHAnsi"/>
+        </w:rPr>
+        <w:t xml:space="preserve">naar </w:t>
+      </w:r>
+      <w:r>
+        <w:rPr>
+          <w:rFonts w:cstheme="minorHAnsi"/>
+        </w:rPr>
+        <w:t>beter menselijk timmerwerk.</w:t>
       </w:r>
     </w:p>
     <w:p>

</xml_diff>